<commit_message>
adding part 1 R markdown summarizing metadata
</commit_message>
<xml_diff>
--- a/manuscript/X.necrophoraPopGen_ms.nofigures.docx
+++ b/manuscript/X.necrophoraPopGen_ms.nofigures.docx
@@ -1802,9 +1802,19 @@
       </w:ins>
       <w:ins w:id="36" w:author="Teddy Garcia Aroca" w:date="2023-05-26T10:16:00Z">
         <w:r>
-          <w:t xml:space="preserve"> to survive</w:t>
+          <w:t xml:space="preserve"> to</w:t>
         </w:r>
       </w:ins>
+      <w:ins w:id="37" w:author="Teddy Garcia Aroca" w:date="2023-06-19T08:04:00Z">
+        <w:r>
+          <w:t xml:space="preserve"> host defenses in order to</w:t>
+        </w:r>
+      </w:ins>
+      <w:ins w:id="38" w:author="Teddy Garcia Aroca" w:date="2023-05-26T10:16:00Z">
+        <w:r>
+          <w:t xml:space="preserve"> survive</w:t>
+        </w:r>
+      </w:ins>
       <w:r>
         <w:t xml:space="preserve"> </w:t>
       </w:r>
@@ -1820,7 +1830,7 @@
       <w:r>
         <w:t>These</w:t>
       </w:r>
-      <w:del w:id="37" w:author="Teddy Garcia Aroca" w:date="2023-05-26T10:16:00Z">
+      <w:del w:id="39" w:author="Teddy Garcia Aroca" w:date="2023-05-26T10:16:00Z">
         <w:r>
           <w:delText xml:space="preserve"> two</w:delText>
         </w:r>
@@ -1867,7 +1877,7 @@
       <w:r>
         <w:t xml:space="preserve">. </w:t>
       </w:r>
-      <w:del w:id="38" w:author="Teddy Garcia Aroca" w:date="2023-05-26T10:21:00Z">
+      <w:del w:id="40" w:author="Teddy Garcia Aroca" w:date="2023-05-26T10:21:00Z">
         <w:r>
           <w:delText>The</w:delText>
         </w:r>
@@ -1875,7 +1885,7 @@
           <w:delText>refore, t</w:delText>
         </w:r>
       </w:del>
-      <w:ins w:id="39" w:author="Teddy Garcia Aroca" w:date="2023-05-26T10:21:00Z">
+      <w:ins w:id="41" w:author="Teddy Garcia Aroca" w:date="2023-05-26T10:21:00Z">
         <w:r>
           <w:t>T</w:t>
         </w:r>
@@ -1949,7 +1959,7 @@
       <w:r>
         <w:t xml:space="preserve"> to a host </w:t>
       </w:r>
-      <w:ins w:id="40" w:author="Teddy Garcia Aroca" w:date="2023-05-26T10:22:00Z">
+      <w:ins w:id="42" w:author="Teddy Garcia Aroca" w:date="2023-05-26T10:22:00Z">
         <w:r>
           <w:t xml:space="preserve">or host population </w:t>
         </w:r>
@@ -1969,12 +1979,12 @@
       <w:r>
         <w:t>resistance genes</w:t>
       </w:r>
-      <w:ins w:id="41" w:author="Teddy Garcia Aroca" w:date="2023-05-26T10:22:00Z">
+      <w:ins w:id="43" w:author="Teddy Garcia Aroca" w:date="2023-05-26T10:22:00Z">
         <w:r>
           <w:t>.</w:t>
         </w:r>
       </w:ins>
-      <w:del w:id="42" w:author="Teddy Garcia Aroca" w:date="2023-05-26T10:22:00Z">
+      <w:del w:id="44" w:author="Teddy Garcia Aroca" w:date="2023-05-26T10:22:00Z">
         <w:r>
           <w:delText>,</w:delText>
         </w:r>
@@ -1982,7 +1992,7 @@
       <w:r>
         <w:t xml:space="preserve"> </w:t>
       </w:r>
-      <w:del w:id="43" w:author="Teddy Garcia Aroca" w:date="2023-05-26T10:22:00Z">
+      <w:del w:id="45" w:author="Teddy Garcia Aroca" w:date="2023-05-26T10:22:00Z">
         <w:r>
           <w:delText>these</w:delText>
         </w:r>
@@ -1990,7 +2000,7 @@
           <w:delText xml:space="preserve"> </w:delText>
         </w:r>
       </w:del>
-      <w:ins w:id="44" w:author="Teddy Garcia Aroca" w:date="2023-05-26T10:22:00Z">
+      <w:ins w:id="46" w:author="Teddy Garcia Aroca" w:date="2023-05-26T10:22:00Z">
         <w:r>
           <w:t xml:space="preserve">These </w:t>
         </w:r>
@@ -2004,19 +2014,19 @@
       <w:r>
         <w:t xml:space="preserve"> </w:t>
       </w:r>
-      <w:commentRangeStart w:id="45"/>
+      <w:commentRangeStart w:id="47"/>
       <w:r>
         <w:rPr>
           <w:highlight w:val="yellow"/>
         </w:rPr>
         <w:t>(CITATIONS)</w:t>
       </w:r>
-      <w:commentRangeEnd w:id="45"/>
+      <w:commentRangeEnd w:id="47"/>
       <w:r>
         <w:rPr>
           <w:rStyle w:val="CommentReference"/>
         </w:rPr>
-        <w:commentReference w:id="45"/>
+        <w:commentReference w:id="47"/>
       </w:r>
       <w:r>
         <w:t xml:space="preserve">. </w:t>
@@ -2051,7 +2061,7 @@
       <w:r>
         <w:t xml:space="preserve">environmental conditions that are favorable for disease development are known factors that influence the </w:t>
       </w:r>
-      <w:del w:id="46" w:author="Teddy Garcia Aroca" w:date="2023-05-26T10:23:00Z">
+      <w:del w:id="48" w:author="Teddy Garcia Aroca" w:date="2023-05-26T10:23:00Z">
         <w:r>
           <w:delText xml:space="preserve">known </w:delText>
         </w:r>
@@ -2068,12 +2078,12 @@
       <w:r>
         <w:t xml:space="preserve">. </w:t>
       </w:r>
-      <w:del w:id="47" w:author="Teddy Garcia Aroca" w:date="2023-06-12T08:44:00Z">
+      <w:del w:id="49" w:author="Teddy Garcia Aroca" w:date="2023-06-12T08:44:00Z">
         <w:r>
           <w:delText xml:space="preserve">When previously unknown </w:delText>
         </w:r>
       </w:del>
-      <w:del w:id="48" w:author="Teddy Garcia Aroca" w:date="2023-06-08T12:58:00Z">
+      <w:del w:id="50" w:author="Teddy Garcia Aroca" w:date="2023-06-08T12:58:00Z">
         <w:r>
           <w:delText xml:space="preserve">pathogens </w:delText>
         </w:r>
@@ -2084,7 +2094,7 @@
           <w:delText xml:space="preserve"> or </w:delText>
         </w:r>
       </w:del>
-      <w:del w:id="49" w:author="Teddy Garcia Aroca" w:date="2023-06-12T08:44:00Z">
+      <w:del w:id="51" w:author="Teddy Garcia Aroca" w:date="2023-06-12T08:44:00Z">
         <w:r>
           <w:delText>are noticed</w:delText>
         </w:r>
@@ -2092,7 +2102,7 @@
           <w:delText xml:space="preserve">, </w:delText>
         </w:r>
       </w:del>
-      <w:del w:id="50" w:author="Teddy Garcia Aroca" w:date="2023-06-08T12:58:00Z">
+      <w:del w:id="52" w:author="Teddy Garcia Aroca" w:date="2023-06-08T12:58:00Z">
         <w:r>
           <w:delText>most of</w:delText>
         </w:r>
@@ -2100,12 +2110,12 @@
           <w:delText xml:space="preserve"> </w:delText>
         </w:r>
       </w:del>
-      <w:ins w:id="51" w:author="Teddy Garcia Aroca" w:date="2023-06-12T08:44:00Z">
+      <w:ins w:id="53" w:author="Teddy Garcia Aroca" w:date="2023-06-12T08:44:00Z">
         <w:r>
           <w:t>The</w:t>
         </w:r>
       </w:ins>
-      <w:ins w:id="52" w:author="Teddy Garcia Aroca" w:date="2023-06-08T12:58:00Z">
+      <w:ins w:id="54" w:author="Teddy Garcia Aroca" w:date="2023-06-08T12:58:00Z">
         <w:r>
           <w:t xml:space="preserve"> </w:t>
         </w:r>
@@ -2113,17 +2123,17 @@
       <w:r>
         <w:t xml:space="preserve">biogeographical and genetic </w:t>
       </w:r>
-      <w:ins w:id="53" w:author="Teddy Garcia Aroca" w:date="2023-06-08T12:58:00Z">
+      <w:ins w:id="55" w:author="Teddy Garcia Aroca" w:date="2023-06-08T12:58:00Z">
         <w:r>
           <w:t xml:space="preserve">factors leading </w:t>
         </w:r>
       </w:ins>
-      <w:del w:id="54" w:author="Teddy Garcia Aroca" w:date="2023-06-08T12:59:00Z">
+      <w:del w:id="56" w:author="Teddy Garcia Aroca" w:date="2023-06-08T12:59:00Z">
         <w:r>
           <w:delText>these factors that influenced</w:delText>
         </w:r>
       </w:del>
-      <w:ins w:id="55" w:author="Teddy Garcia Aroca" w:date="2023-06-08T12:59:00Z">
+      <w:ins w:id="57" w:author="Teddy Garcia Aroca" w:date="2023-06-08T12:59:00Z">
         <w:r>
           <w:t>to</w:t>
         </w:r>
@@ -2131,12 +2141,12 @@
       <w:r>
         <w:t xml:space="preserve"> </w:t>
       </w:r>
-      <w:del w:id="56" w:author="Teddy Garcia Aroca" w:date="2023-06-08T12:59:00Z">
+      <w:del w:id="58" w:author="Teddy Garcia Aroca" w:date="2023-06-08T12:59:00Z">
         <w:r>
           <w:delText xml:space="preserve">its </w:delText>
         </w:r>
       </w:del>
-      <w:ins w:id="57" w:author="Teddy Garcia Aroca" w:date="2023-06-08T12:59:00Z">
+      <w:ins w:id="59" w:author="Teddy Garcia Aroca" w:date="2023-06-08T12:59:00Z">
         <w:r>
           <w:t xml:space="preserve">pathogen </w:t>
         </w:r>
@@ -2144,7 +2154,7 @@
       <w:r>
         <w:t xml:space="preserve">appearance </w:t>
       </w:r>
-      <w:del w:id="58" w:author="Teddy Garcia Aroca" w:date="2023-06-12T08:44:00Z">
+      <w:del w:id="60" w:author="Teddy Garcia Aroca" w:date="2023-06-12T08:44:00Z">
         <w:r>
           <w:delText xml:space="preserve">remain </w:delText>
         </w:r>
@@ -2200,7 +2210,7 @@
       <w:r>
         <w:t xml:space="preserve">When managing </w:t>
       </w:r>
-      <w:commentRangeStart w:id="59"/>
+      <w:commentRangeStart w:id="61"/>
       <w:r>
         <w:t>a novel pathogen, the focus rel</w:t>
       </w:r>
@@ -2222,12 +2232,12 @@
       <w:r>
         <w:t xml:space="preserve">n endemic pathogen </w:t>
       </w:r>
-      <w:commentRangeEnd w:id="59"/>
+      <w:commentRangeEnd w:id="61"/>
       <w:r>
         <w:rPr>
           <w:rStyle w:val="CommentReference"/>
         </w:rPr>
-        <w:commentReference w:id="59"/>
+        <w:commentReference w:id="61"/>
       </w:r>
       <w:r>
         <w:t>would be managed by investigating and managing co</w:t>
@@ -2733,11 +2743,11 @@
       <w:r>
         <w:t>reproduction</w:t>
       </w:r>
-      <w:commentRangeStart w:id="60"/>
+      <w:commentRangeStart w:id="62"/>
       <w:r>
         <w:t>.</w:t>
       </w:r>
-      <w:commentRangeEnd w:id="60"/>
+      <w:commentRangeEnd w:id="62"/>
       <w:r>
         <w:t xml:space="preserve"> </w:t>
       </w:r>
@@ -2745,7 +2755,7 @@
         <w:rPr>
           <w:rStyle w:val="CommentReference"/>
         </w:rPr>
-        <w:commentReference w:id="60"/>
+        <w:commentReference w:id="62"/>
       </w:r>
       <w:r>
         <w:t>Th</w:t>
@@ -3451,8 +3461,26 @@
       <w:r>
         <w:t>where the disease has been reported</w:t>
       </w:r>
-      <w:r>
-        <w:t xml:space="preserve"> (AL, AR, LA, MS, MO, and TN). </w:t>
+      <w:ins w:id="63" w:author="Teddy Garcia Aroca" w:date="2023-06-19T08:20:00Z">
+        <w:r>
+          <w:t xml:space="preserve">: </w:t>
+        </w:r>
+      </w:ins>
+      <w:del w:id="64" w:author="Teddy Garcia Aroca" w:date="2023-06-19T08:20:00Z">
+        <w:r>
+          <w:delText xml:space="preserve"> (</w:delText>
+        </w:r>
+      </w:del>
+      <w:r>
+        <w:t>AL, AR, LA, MS, MO, and TN</w:t>
+      </w:r>
+      <w:del w:id="65" w:author="Teddy Garcia Aroca" w:date="2023-06-19T08:20:00Z">
+        <w:r>
+          <w:delText>)</w:delText>
+        </w:r>
+      </w:del>
+      <w:r>
+        <w:t xml:space="preserve">. </w:t>
       </w:r>
       <w:r>
         <w:t xml:space="preserve">The presence of the pathogen was </w:t>
@@ -3499,9 +3527,96 @@
       </w:r>
       <w:proofErr w:type="spellEnd"/>
       <w:r>
-        <w:t xml:space="preserve"> potato dextrose agar (PDA) plates amended with 0.75 mg of streptomycin sulfate and 0.25 mg of chloramphenicol (PDA-CS) per liter. Direct inoculation to PDA-CS plates from white mycelial inside the root pith was performed with a sterilized needle. Plates were incubated at room temperature and monitored daily for fungal growth. Re-isolations were conducted when multiple colonies or contamination fungi were observed</w:t>
-      </w:r>
-      <w:commentRangeStart w:id="61"/>
+        <w:t xml:space="preserve"> potato dextrose agar (PDA) plates amended with 0.75 mg of streptomycin sulfate and 0.25 mg of chloramphenicol </w:t>
+      </w:r>
+      <w:del w:id="66" w:author="Teddy Garcia Aroca" w:date="2023-06-19T09:00:00Z">
+        <w:r>
+          <w:delText xml:space="preserve">(PDA-CS) </w:delText>
+        </w:r>
+      </w:del>
+      <w:r>
+        <w:t>per liter</w:t>
+      </w:r>
+      <w:ins w:id="67" w:author="Teddy Garcia Aroca" w:date="2023-06-19T09:00:00Z">
+        <w:r>
+          <w:t xml:space="preserve"> </w:t>
+        </w:r>
+        <w:r>
+          <w:t>(PDA-CS)</w:t>
+        </w:r>
+      </w:ins>
+      <w:r>
+        <w:t xml:space="preserve">. </w:t>
+      </w:r>
+      <w:ins w:id="68" w:author="Teddy Garcia Aroca" w:date="2023-06-19T09:00:00Z">
+        <w:r>
+          <w:t xml:space="preserve">When fungal mycelia </w:t>
+        </w:r>
+        <w:proofErr w:type="gramStart"/>
+        <w:r>
+          <w:t>was</w:t>
+        </w:r>
+        <w:proofErr w:type="gramEnd"/>
+        <w:r>
+          <w:t xml:space="preserve"> found inside the </w:t>
+        </w:r>
+      </w:ins>
+      <w:ins w:id="69" w:author="Teddy Garcia Aroca" w:date="2023-06-19T09:01:00Z">
+        <w:r>
+          <w:t>root</w:t>
+        </w:r>
+      </w:ins>
+      <w:ins w:id="70" w:author="Teddy Garcia Aroca" w:date="2023-06-19T09:00:00Z">
+        <w:r>
+          <w:t xml:space="preserve"> p</w:t>
+        </w:r>
+      </w:ins>
+      <w:ins w:id="71" w:author="Teddy Garcia Aroca" w:date="2023-06-19T09:01:00Z">
+        <w:r>
+          <w:t xml:space="preserve">ith, </w:t>
+        </w:r>
+      </w:ins>
+      <w:del w:id="72" w:author="Teddy Garcia Aroca" w:date="2023-06-19T09:01:00Z">
+        <w:r>
+          <w:delText xml:space="preserve">Direct </w:delText>
+        </w:r>
+      </w:del>
+      <w:ins w:id="73" w:author="Teddy Garcia Aroca" w:date="2023-06-19T09:01:00Z">
+        <w:r>
+          <w:t>d</w:t>
+        </w:r>
+        <w:r>
+          <w:t xml:space="preserve">irect </w:t>
+        </w:r>
+      </w:ins>
+      <w:r>
+        <w:t xml:space="preserve">inoculation to PDA-CS plates </w:t>
+      </w:r>
+      <w:del w:id="74" w:author="Teddy Garcia Aroca" w:date="2023-06-19T09:01:00Z">
+        <w:r>
+          <w:delText xml:space="preserve">from white mycelial inside the root pith </w:delText>
+        </w:r>
+      </w:del>
+      <w:r>
+        <w:t xml:space="preserve">was performed with a sterilized needle. Plates were incubated at room temperature and monitored daily for fungal growth. Re-isolations </w:t>
+      </w:r>
+      <w:ins w:id="75" w:author="Teddy Garcia Aroca" w:date="2023-06-19T09:02:00Z">
+        <w:r>
+          <w:t xml:space="preserve">or </w:t>
+        </w:r>
+        <w:proofErr w:type="spellStart"/>
+        <w:r>
+          <w:t>subcu</w:t>
+        </w:r>
+      </w:ins>
+      <w:r>
+        <w:t>were</w:t>
+      </w:r>
+      <w:proofErr w:type="spellEnd"/>
+      <w:r>
+        <w:t xml:space="preserve"> conducted when multiple colonies or contamination fungi were observed</w:t>
+      </w:r>
+      <w:commentRangeStart w:id="76"/>
       <w:r>
         <w:fldChar w:fldCharType="begin" w:fldLock="1"/>
       </w:r>
@@ -3532,12 +3647,12 @@
       <w:r>
         <w:t>.</w:t>
       </w:r>
-      <w:commentRangeEnd w:id="61"/>
+      <w:commentRangeEnd w:id="76"/>
       <w:r>
         <w:rPr>
           <w:rStyle w:val="CommentReference"/>
         </w:rPr>
-        <w:commentReference w:id="61"/>
+        <w:commentReference w:id="76"/>
       </w:r>
     </w:p>
     <w:p/>
@@ -3545,7 +3660,8 @@
       <w:pPr>
         <w:ind w:firstLine="720"/>
       </w:pPr>
-      <w:commentRangeStart w:id="62"/>
+      <w:commentRangeStart w:id="77"/>
+      <w:commentRangeStart w:id="78"/>
       <w:r>
         <w:t>A total of 16</w:t>
       </w:r>
@@ -3555,14 +3671,21 @@
       <w:r>
         <w:t xml:space="preserve"> </w:t>
       </w:r>
-      <w:commentRangeEnd w:id="62"/>
+      <w:commentRangeEnd w:id="77"/>
       <w:r>
         <w:rPr>
           <w:rStyle w:val="CommentReference"/>
           <w:sz w:val="24"/>
           <w:szCs w:val="24"/>
         </w:rPr>
-        <w:commentReference w:id="62"/>
+        <w:commentReference w:id="77"/>
+      </w:r>
+      <w:commentRangeEnd w:id="78"/>
+      <w:r>
+        <w:rPr>
+          <w:rStyle w:val="CommentReference"/>
+        </w:rPr>
+        <w:commentReference w:id="78"/>
       </w:r>
       <w:r>
         <w:rPr>
@@ -3628,6 +3751,14 @@
         </w:rPr>
         <w:t xml:space="preserve"> </w:t>
       </w:r>
+      <w:ins w:id="79" w:author="Teddy Garcia Aroca" w:date="2023-06-19T09:05:00Z">
+        <w:r>
+          <w:rPr>
+            <w:iCs/>
+          </w:rPr>
+          <w:t xml:space="preserve">recovered </w:t>
+        </w:r>
+      </w:ins>
       <w:r>
         <w:t>from the</w:t>
       </w:r>
@@ -3635,7 +3766,15 @@
         <w:t xml:space="preserve"> forests in the</w:t>
       </w:r>
       <w:r>
-        <w:t xml:space="preserve"> island of Martinique</w:t>
+        <w:t xml:space="preserve"> </w:t>
+      </w:r>
+      <w:ins w:id="80" w:author="Teddy Garcia Aroca" w:date="2023-06-19T09:05:00Z">
+        <w:r>
+          <w:t xml:space="preserve">Caribbean </w:t>
+        </w:r>
+      </w:ins>
+      <w:r>
+        <w:t>island of Martinique</w:t>
       </w:r>
       <w:r>
         <w:t>;</w:t>
@@ -3805,16 +3944,16 @@
       <w:r>
         <w:t xml:space="preserve">were included, for a total of 175 isolates/specimens </w:t>
       </w:r>
-      <w:commentRangeStart w:id="63"/>
+      <w:commentRangeStart w:id="81"/>
       <w:r>
         <w:t xml:space="preserve">(TABLE 1). </w:t>
       </w:r>
-      <w:commentRangeEnd w:id="63"/>
+      <w:commentRangeEnd w:id="81"/>
       <w:r>
         <w:rPr>
           <w:rStyle w:val="CommentReference"/>
         </w:rPr>
-        <w:commentReference w:id="63"/>
+        <w:commentReference w:id="81"/>
       </w:r>
       <w:r>
         <w:t>Metadata</w:t>
@@ -4753,12 +4892,12 @@
       <w:r>
         <w:t xml:space="preserve"> </w:t>
       </w:r>
-      <w:del w:id="64" w:author="Teddy Garcia Aroca" w:date="2023-06-06T13:35:00Z">
+      <w:del w:id="82" w:author="Teddy Garcia Aroca" w:date="2023-06-06T13:35:00Z">
         <w:r>
           <w:delText>to get rid of</w:delText>
         </w:r>
       </w:del>
-      <w:ins w:id="65" w:author="Teddy Garcia Aroca" w:date="2023-06-06T13:35:00Z">
+      <w:ins w:id="83" w:author="Teddy Garcia Aroca" w:date="2023-06-06T13:35:00Z">
         <w:r>
           <w:t>remove</w:t>
         </w:r>
@@ -4769,7 +4908,7 @@
       <w:r>
         <w:t xml:space="preserve"> and </w:t>
       </w:r>
-      <w:del w:id="66" w:author="Teddy Garcia Aroca" w:date="2023-06-06T13:35:00Z">
+      <w:del w:id="84" w:author="Teddy Garcia Aroca" w:date="2023-06-06T13:35:00Z">
         <w:r>
           <w:delText xml:space="preserve">to remove </w:delText>
         </w:r>
@@ -4785,12 +4924,12 @@
       <w:r>
         <w:t xml:space="preserve">-pairwise”) to preserve neutral SNPs </w:t>
       </w:r>
-      <w:del w:id="67" w:author="Teddy Garcia Aroca" w:date="2023-06-06T13:36:00Z">
+      <w:del w:id="85" w:author="Teddy Garcia Aroca" w:date="2023-06-06T13:36:00Z">
         <w:r>
           <w:delText>were done in</w:delText>
         </w:r>
       </w:del>
-      <w:ins w:id="68" w:author="Teddy Garcia Aroca" w:date="2023-06-06T13:36:00Z">
+      <w:ins w:id="86" w:author="Teddy Garcia Aroca" w:date="2023-06-06T13:36:00Z">
         <w:r>
           <w:t>using</w:t>
         </w:r>
@@ -4831,12 +4970,12 @@
       <w:r>
         <w:t xml:space="preserve">dataset with less than </w:t>
       </w:r>
-      <w:del w:id="69" w:author="Teddy Garcia Aroca" w:date="2023-06-06T13:38:00Z">
+      <w:del w:id="87" w:author="Teddy Garcia Aroca" w:date="2023-06-06T13:38:00Z">
         <w:r>
           <w:delText xml:space="preserve">20 </w:delText>
         </w:r>
       </w:del>
-      <w:ins w:id="70" w:author="Teddy Garcia Aroca" w:date="2023-06-06T13:38:00Z">
+      <w:ins w:id="88" w:author="Teddy Garcia Aroca" w:date="2023-06-06T13:38:00Z">
         <w:r>
           <w:t xml:space="preserve">10 </w:t>
         </w:r>
@@ -4850,12 +4989,12 @@
       <w:r>
         <w:t xml:space="preserve">chosen for further analyses to reduce computational times and the effect of missing data. </w:t>
       </w:r>
-      <w:del w:id="71" w:author="Teddy Garcia Aroca" w:date="2023-06-06T13:41:00Z">
+      <w:del w:id="89" w:author="Teddy Garcia Aroca" w:date="2023-06-06T13:41:00Z">
         <w:r>
           <w:delText>For the analyses of</w:delText>
         </w:r>
       </w:del>
-      <w:ins w:id="72" w:author="Teddy Garcia Aroca" w:date="2023-06-06T13:41:00Z">
+      <w:ins w:id="90" w:author="Teddy Garcia Aroca" w:date="2023-06-06T13:41:00Z">
         <w:r>
           <w:t>The same dataset was used for analyses</w:t>
         </w:r>
@@ -4863,12 +5002,12 @@
       <w:r>
         <w:t xml:space="preserve"> </w:t>
       </w:r>
-      <w:del w:id="73" w:author="Teddy Garcia Aroca" w:date="2023-06-06T13:38:00Z">
+      <w:del w:id="91" w:author="Teddy Garcia Aroca" w:date="2023-06-06T13:38:00Z">
         <w:r>
           <w:delText xml:space="preserve">recombination </w:delText>
         </w:r>
       </w:del>
-      <w:ins w:id="74" w:author="Teddy Garcia Aroca" w:date="2023-06-06T13:38:00Z">
+      <w:ins w:id="92" w:author="Teddy Garcia Aroca" w:date="2023-06-06T13:38:00Z">
         <w:r>
           <w:t xml:space="preserve">index of association </w:t>
         </w:r>
@@ -4876,17 +5015,17 @@
       <w:r>
         <w:t>described belo</w:t>
       </w:r>
-      <w:ins w:id="75" w:author="Teddy Garcia Aroca" w:date="2023-06-06T13:49:00Z">
+      <w:ins w:id="93" w:author="Teddy Garcia Aroca" w:date="2023-06-06T13:49:00Z">
         <w:r>
           <w:t>w</w:t>
         </w:r>
       </w:ins>
-      <w:del w:id="76" w:author="Teddy Garcia Aroca" w:date="2023-06-06T13:49:00Z">
+      <w:del w:id="94" w:author="Teddy Garcia Aroca" w:date="2023-06-06T13:49:00Z">
         <w:r>
           <w:delText>w</w:delText>
         </w:r>
       </w:del>
-      <w:del w:id="77" w:author="Teddy Garcia Aroca" w:date="2023-06-06T13:41:00Z">
+      <w:del w:id="95" w:author="Teddy Garcia Aroca" w:date="2023-06-06T13:41:00Z">
         <w:r>
           <w:delText>,</w:delText>
         </w:r>
@@ -5076,7 +5215,7 @@
       <w:r>
         <w:t xml:space="preserve">. </w:t>
       </w:r>
-      <w:commentRangeStart w:id="78"/>
+      <w:commentRangeStart w:id="96"/>
       <w:r>
         <w:t xml:space="preserve">A more exhaustive analysis was run using </w:t>
       </w:r>
@@ -5128,12 +5267,12 @@
       <w:r>
         <w:t xml:space="preserve"> replicates each</w:t>
       </w:r>
-      <w:commentRangeEnd w:id="78"/>
+      <w:commentRangeEnd w:id="96"/>
       <w:r>
         <w:rPr>
           <w:rStyle w:val="CommentReference"/>
         </w:rPr>
-        <w:commentReference w:id="78"/>
+        <w:commentReference w:id="96"/>
       </w:r>
       <w:r>
         <w:t xml:space="preserve">. The results were summarized </w:t>
@@ -5403,12 +5542,12 @@
       <w:r>
         <w:t xml:space="preserve">The genetic diversity was </w:t>
       </w:r>
-      <w:del w:id="79" w:author="Teddy Garcia Aroca" w:date="2023-06-06T13:50:00Z">
+      <w:del w:id="97" w:author="Teddy Garcia Aroca" w:date="2023-06-06T13:50:00Z">
         <w:r>
           <w:delText>assessed according</w:delText>
         </w:r>
       </w:del>
-      <w:ins w:id="80" w:author="Teddy Garcia Aroca" w:date="2023-06-06T13:50:00Z">
+      <w:ins w:id="98" w:author="Teddy Garcia Aroca" w:date="2023-06-06T13:50:00Z">
         <w:r>
           <w:t>mapped against the</w:t>
         </w:r>
@@ -5416,7 +5555,7 @@
       <w:r>
         <w:t xml:space="preserve"> </w:t>
       </w:r>
-      <w:del w:id="81" w:author="Teddy Garcia Aroca" w:date="2023-06-06T13:50:00Z">
+      <w:del w:id="99" w:author="Teddy Garcia Aroca" w:date="2023-06-06T13:50:00Z">
         <w:r>
           <w:delText xml:space="preserve">to </w:delText>
         </w:r>
@@ -5527,7 +5666,7 @@
     </w:p>
     <w:p/>
     <w:p>
-      <w:commentRangeStart w:id="82"/>
+      <w:commentRangeStart w:id="100"/>
       <w:r>
         <w:t xml:space="preserve">To estimate population differentiation, pairwise </w:t>
       </w:r>
@@ -5662,12 +5801,12 @@
       <w:r>
         <w:t xml:space="preserve"> MO and Martinique, and historical specimens from LA and FL, n=2 for each state), were removed because of the effect of sample size on these calculations.</w:t>
       </w:r>
-      <w:commentRangeEnd w:id="82"/>
+      <w:commentRangeEnd w:id="100"/>
       <w:r>
         <w:rPr>
           <w:rStyle w:val="CommentReference"/>
         </w:rPr>
-        <w:commentReference w:id="82"/>
+        <w:commentReference w:id="100"/>
       </w:r>
     </w:p>
     <w:p/>
@@ -6016,7 +6155,7 @@
           <m:accPr>
             <m:chr m:val="̅"/>
             <m:ctrlPr>
-              <w:ins w:id="83" w:author="Teddy Garcia Aroca" w:date="2023-06-14T14:16:00Z">
+              <w:ins w:id="101" w:author="Teddy Garcia Aroca" w:date="2023-06-14T14:16:00Z">
                 <w:rPr>
                   <w:rFonts w:ascii="Cambria Math" w:hAnsi="Cambria Math"/>
                   <w:i/>
@@ -6112,7 +6251,7 @@
           <m:accPr>
             <m:chr m:val="̅"/>
             <m:ctrlPr>
-              <w:ins w:id="84" w:author="Teddy Garcia Aroca" w:date="2023-06-14T14:16:00Z">
+              <w:ins w:id="102" w:author="Teddy Garcia Aroca" w:date="2023-06-14T14:16:00Z">
                 <w:rPr>
                   <w:rFonts w:ascii="Cambria Math" w:hAnsi="Cambria Math"/>
                   <w:i/>
@@ -6234,7 +6373,7 @@
           <w:sz w:val="24"/>
         </w:rPr>
       </w:pPr>
-      <w:bookmarkStart w:id="85" w:name="_Toc85716357"/>
+      <w:bookmarkStart w:id="103" w:name="_Toc85716357"/>
       <w:r>
         <w:rPr>
           <w:b/>
@@ -6243,7 +6382,7 @@
         </w:rPr>
         <w:t>R</w:t>
       </w:r>
-      <w:bookmarkEnd w:id="85"/>
+      <w:bookmarkEnd w:id="103"/>
       <w:r>
         <w:rPr>
           <w:b/>
@@ -6334,7 +6473,7 @@
     </w:p>
     <w:p/>
     <w:p>
-      <w:commentRangeStart w:id="86"/>
+      <w:commentRangeStart w:id="104"/>
       <w:r>
         <w:t>G</w:t>
       </w:r>
@@ -6635,12 +6774,12 @@
       <w:r>
         <w:t xml:space="preserve"> from the forest collected in the 1920’s-1940’s. </w:t>
       </w:r>
-      <w:commentRangeEnd w:id="86"/>
+      <w:commentRangeEnd w:id="104"/>
       <w:r>
         <w:rPr>
           <w:rStyle w:val="CommentReference"/>
         </w:rPr>
-        <w:commentReference w:id="86"/>
+        <w:commentReference w:id="104"/>
       </w:r>
     </w:p>
     <w:p/>
@@ -7342,7 +7481,7 @@
     </w:p>
     <w:p/>
     <w:p>
-      <w:bookmarkStart w:id="87" w:name="_Toc84769577"/>
+      <w:bookmarkStart w:id="105" w:name="_Toc84769577"/>
       <w:r>
         <w:rPr>
           <w:b/>
@@ -7373,7 +7512,7 @@
       <w:r>
         <w:t xml:space="preserve"> by state and lineages determined by STRUCTURE and ADMIXTURE (excluding historical specimens, n=4, and MO and Martinique, n=1).</w:t>
       </w:r>
-      <w:bookmarkEnd w:id="87"/>
+      <w:bookmarkEnd w:id="105"/>
     </w:p>
     <w:p/>
     <w:tbl>
@@ -8816,7 +8955,7 @@
           <m:accPr>
             <m:chr m:val="̅"/>
             <m:ctrlPr>
-              <w:ins w:id="88" w:author="Teddy Garcia Aroca" w:date="2023-06-14T14:16:00Z">
+              <w:ins w:id="106" w:author="Teddy Garcia Aroca" w:date="2023-06-14T14:16:00Z">
                 <w:rPr>
                   <w:rFonts w:ascii="Cambria Math" w:hAnsi="Cambria Math"/>
                   <w:i/>
@@ -8848,7 +8987,7 @@
           <m:accPr>
             <m:chr m:val="̅"/>
             <m:ctrlPr>
-              <w:ins w:id="89" w:author="Teddy Garcia Aroca" w:date="2023-06-14T14:16:00Z">
+              <w:ins w:id="107" w:author="Teddy Garcia Aroca" w:date="2023-06-14T14:16:00Z">
                 <w:rPr>
                   <w:rFonts w:ascii="Cambria Math" w:hAnsi="Cambria Math"/>
                   <w:i/>
@@ -8904,7 +9043,7 @@
           <m:accPr>
             <m:chr m:val="̅"/>
             <m:ctrlPr>
-              <w:ins w:id="90" w:author="Teddy Garcia Aroca" w:date="2023-06-14T14:16:00Z">
+              <w:ins w:id="108" w:author="Teddy Garcia Aroca" w:date="2023-06-14T14:16:00Z">
                 <w:rPr>
                   <w:rFonts w:ascii="Cambria Math" w:hAnsi="Cambria Math"/>
                   <w:i/>
@@ -9018,7 +9157,7 @@
           <m:accPr>
             <m:chr m:val="̅"/>
             <m:ctrlPr>
-              <w:ins w:id="91" w:author="Teddy Garcia Aroca" w:date="2023-06-14T14:16:00Z">
+              <w:ins w:id="109" w:author="Teddy Garcia Aroca" w:date="2023-06-14T14:16:00Z">
                 <w:rPr>
                   <w:rFonts w:ascii="Cambria Math" w:hAnsi="Cambria Math"/>
                   <w:i/>
@@ -9063,8 +9202,8 @@
           <w:szCs w:val="24"/>
         </w:rPr>
       </w:pPr>
-      <w:bookmarkStart w:id="92" w:name="_Toc84769579"/>
-      <w:commentRangeStart w:id="93"/>
+      <w:bookmarkStart w:id="110" w:name="_Toc84769579"/>
+      <w:commentRangeStart w:id="111"/>
       <w:r>
         <w:rPr>
           <w:b/>
@@ -9142,7 +9281,7 @@
         </w:rPr>
         <w:t>Statistics calculated with POPPR v2.9.0 for each population by geographical origin (state) and lineages defined by STRUCTURE and ADMIXTURE.</w:t>
       </w:r>
-      <w:bookmarkEnd w:id="92"/>
+      <w:bookmarkEnd w:id="110"/>
     </w:p>
     <w:p>
       <w:pPr>
@@ -13564,7 +13703,7 @@
           <m:accPr>
             <m:chr m:val="̅"/>
             <m:ctrlPr>
-              <w:ins w:id="94" w:author="Teddy Garcia Aroca" w:date="2023-06-14T14:16:00Z">
+              <w:ins w:id="112" w:author="Teddy Garcia Aroca" w:date="2023-06-14T14:16:00Z">
                 <w:rPr>
                   <w:rFonts w:ascii="Cambria Math" w:hAnsi="Cambria Math"/>
                   <w:i/>
@@ -13591,12 +13730,12 @@
       <w:r>
         <w:t>)</w:t>
       </w:r>
-      <w:commentRangeEnd w:id="93"/>
+      <w:commentRangeEnd w:id="111"/>
       <w:r>
         <w:rPr>
           <w:rStyle w:val="CommentReference"/>
         </w:rPr>
-        <w:commentReference w:id="93"/>
+        <w:commentReference w:id="111"/>
       </w:r>
     </w:p>
     <w:p/>
@@ -13609,7 +13748,7 @@
           <w:sz w:val="24"/>
         </w:rPr>
       </w:pPr>
-      <w:bookmarkStart w:id="95" w:name="_Toc85716358"/>
+      <w:bookmarkStart w:id="113" w:name="_Toc85716358"/>
       <w:r>
         <w:rPr>
           <w:b/>
@@ -13618,7 +13757,7 @@
         </w:rPr>
         <w:t>D</w:t>
       </w:r>
-      <w:bookmarkEnd w:id="95"/>
+      <w:bookmarkEnd w:id="113"/>
       <w:r>
         <w:rPr>
           <w:b/>
@@ -13642,7 +13781,7 @@
         <w:autoSpaceDE w:val="0"/>
         <w:autoSpaceDN w:val="0"/>
         <w:adjustRightInd w:val="0"/>
-        <w:pPrChange w:id="96" w:author="Teddy Garcia Aroca" w:date="2023-06-12T10:16:00Z">
+        <w:pPrChange w:id="114" w:author="Teddy Garcia Aroca" w:date="2023-06-12T10:16:00Z">
           <w:pPr>
             <w:widowControl w:val="0"/>
             <w:autoSpaceDE w:val="0"/>
@@ -13824,7 +13963,7 @@
         <w:autoSpaceDN w:val="0"/>
         <w:adjustRightInd w:val="0"/>
         <w:ind w:firstLine="720"/>
-        <w:pPrChange w:id="97" w:author="Teddy Garcia Aroca" w:date="2023-06-12T10:16:00Z">
+        <w:pPrChange w:id="115" w:author="Teddy Garcia Aroca" w:date="2023-06-12T10:16:00Z">
           <w:pPr>
             <w:widowControl w:val="0"/>
             <w:autoSpaceDE w:val="0"/>
@@ -14098,7 +14237,7 @@
         <w:autoSpaceDN w:val="0"/>
         <w:adjustRightInd w:val="0"/>
         <w:ind w:firstLine="720"/>
-        <w:pPrChange w:id="98" w:author="Teddy Garcia Aroca" w:date="2023-06-12T10:16:00Z">
+        <w:pPrChange w:id="116" w:author="Teddy Garcia Aroca" w:date="2023-06-12T10:16:00Z">
           <w:pPr>
             <w:widowControl w:val="0"/>
             <w:autoSpaceDE w:val="0"/>
@@ -14263,7 +14402,7 @@
     <w:p>
       <w:pPr>
         <w:ind w:firstLine="720"/>
-        <w:pPrChange w:id="99" w:author="Teddy Garcia Aroca" w:date="2023-06-12T10:16:00Z">
+        <w:pPrChange w:id="117" w:author="Teddy Garcia Aroca" w:date="2023-06-12T10:16:00Z">
           <w:pPr>
             <w:spacing w:line="480" w:lineRule="auto"/>
             <w:ind w:firstLine="720"/>
@@ -14310,7 +14449,7 @@
     <w:p/>
     <w:p>
       <w:pPr>
-        <w:pPrChange w:id="100" w:author="Teddy Garcia Aroca" w:date="2023-06-12T10:16:00Z">
+        <w:pPrChange w:id="118" w:author="Teddy Garcia Aroca" w:date="2023-06-12T10:16:00Z">
           <w:pPr>
             <w:spacing w:line="480" w:lineRule="auto"/>
           </w:pPr>
@@ -14367,7 +14506,7 @@
     <w:p>
       <w:pPr>
         <w:ind w:firstLine="720"/>
-        <w:pPrChange w:id="101" w:author="Teddy Garcia Aroca" w:date="2023-06-12T10:16:00Z">
+        <w:pPrChange w:id="119" w:author="Teddy Garcia Aroca" w:date="2023-06-12T10:16:00Z">
           <w:pPr>
             <w:spacing w:line="480" w:lineRule="auto"/>
             <w:ind w:firstLine="720"/>
@@ -14607,7 +14746,7 @@
     <w:p/>
     <w:p>
       <w:pPr>
-        <w:pPrChange w:id="102" w:author="Teddy Garcia Aroca" w:date="2023-06-12T10:16:00Z">
+        <w:pPrChange w:id="120" w:author="Teddy Garcia Aroca" w:date="2023-06-12T10:16:00Z">
           <w:pPr>
             <w:spacing w:line="480" w:lineRule="auto"/>
           </w:pPr>
@@ -14738,7 +14877,7 @@
     <w:p>
       <w:pPr>
         <w:ind w:firstLine="720"/>
-        <w:pPrChange w:id="103" w:author="Teddy Garcia Aroca" w:date="2023-06-12T10:16:00Z">
+        <w:pPrChange w:id="121" w:author="Teddy Garcia Aroca" w:date="2023-06-12T10:16:00Z">
           <w:pPr>
             <w:spacing w:line="480" w:lineRule="auto"/>
             <w:ind w:firstLine="720"/>
@@ -14776,7 +14915,7 @@
     <w:p/>
     <w:p>
       <w:pPr>
-        <w:pPrChange w:id="104" w:author="Teddy Garcia Aroca" w:date="2023-06-12T10:16:00Z">
+        <w:pPrChange w:id="122" w:author="Teddy Garcia Aroca" w:date="2023-06-12T10:16:00Z">
           <w:pPr>
             <w:spacing w:line="480" w:lineRule="auto"/>
           </w:pPr>
@@ -14791,7 +14930,7 @@
           <m:accPr>
             <m:chr m:val="̅"/>
             <m:ctrlPr>
-              <w:ins w:id="105" w:author="Teddy Garcia Aroca" w:date="2023-06-14T14:16:00Z">
+              <w:ins w:id="123" w:author="Teddy Garcia Aroca" w:date="2023-06-14T14:16:00Z">
                 <w:rPr>
                   <w:rFonts w:ascii="Cambria Math" w:hAnsi="Cambria Math"/>
                   <w:i/>
@@ -14823,7 +14962,7 @@
           <m:accPr>
             <m:chr m:val="̅"/>
             <m:ctrlPr>
-              <w:ins w:id="106" w:author="Teddy Garcia Aroca" w:date="2023-06-14T14:16:00Z">
+              <w:ins w:id="124" w:author="Teddy Garcia Aroca" w:date="2023-06-14T14:16:00Z">
                 <w:rPr>
                   <w:rFonts w:ascii="Cambria Math" w:hAnsi="Cambria Math"/>
                   <w:i/>
@@ -14861,7 +15000,7 @@
           <m:accPr>
             <m:chr m:val="̅"/>
             <m:ctrlPr>
-              <w:ins w:id="107" w:author="Teddy Garcia Aroca" w:date="2023-06-14T14:16:00Z">
+              <w:ins w:id="125" w:author="Teddy Garcia Aroca" w:date="2023-06-14T14:16:00Z">
                 <w:rPr>
                   <w:rFonts w:ascii="Cambria Math" w:hAnsi="Cambria Math"/>
                   <w:i/>
@@ -14893,7 +15032,7 @@
           <m:accPr>
             <m:chr m:val="̅"/>
             <m:ctrlPr>
-              <w:ins w:id="108" w:author="Teddy Garcia Aroca" w:date="2023-06-14T14:16:00Z">
+              <w:ins w:id="126" w:author="Teddy Garcia Aroca" w:date="2023-06-14T14:16:00Z">
                 <w:rPr>
                   <w:rFonts w:ascii="Cambria Math" w:hAnsi="Cambria Math"/>
                   <w:i/>
@@ -14997,7 +15136,7 @@
         <w:autoSpaceDN w:val="0"/>
         <w:adjustRightInd w:val="0"/>
         <w:ind w:firstLine="720"/>
-        <w:pPrChange w:id="109" w:author="Teddy Garcia Aroca" w:date="2023-06-12T10:16:00Z">
+        <w:pPrChange w:id="127" w:author="Teddy Garcia Aroca" w:date="2023-06-12T10:16:00Z">
           <w:pPr>
             <w:widowControl w:val="0"/>
             <w:autoSpaceDE w:val="0"/>
@@ -15128,7 +15267,7 @@
         <w:autoSpaceDN w:val="0"/>
         <w:adjustRightInd w:val="0"/>
         <w:ind w:firstLine="720"/>
-        <w:pPrChange w:id="110" w:author="Teddy Garcia Aroca" w:date="2023-06-12T10:16:00Z">
+        <w:pPrChange w:id="128" w:author="Teddy Garcia Aroca" w:date="2023-06-12T10:16:00Z">
           <w:pPr>
             <w:widowControl w:val="0"/>
             <w:autoSpaceDE w:val="0"/>
@@ -15256,7 +15395,7 @@
     <w:p>
       <w:pPr>
         <w:ind w:firstLine="720"/>
-        <w:pPrChange w:id="111" w:author="Teddy Garcia Aroca" w:date="2023-06-12T10:16:00Z">
+        <w:pPrChange w:id="129" w:author="Teddy Garcia Aroca" w:date="2023-06-12T10:16:00Z">
           <w:pPr>
             <w:spacing w:line="480" w:lineRule="auto"/>
             <w:ind w:firstLine="720"/>
@@ -15331,7 +15470,7 @@
         <w:autoSpaceDE w:val="0"/>
         <w:autoSpaceDN w:val="0"/>
         <w:adjustRightInd w:val="0"/>
-        <w:pPrChange w:id="112" w:author="Teddy Garcia Aroca" w:date="2023-06-12T10:16:00Z">
+        <w:pPrChange w:id="130" w:author="Teddy Garcia Aroca" w:date="2023-06-12T10:16:00Z">
           <w:pPr>
             <w:widowControl w:val="0"/>
             <w:autoSpaceDE w:val="0"/>
@@ -15404,7 +15543,7 @@
         <w:autoSpaceDN w:val="0"/>
         <w:adjustRightInd w:val="0"/>
         <w:ind w:firstLine="720"/>
-        <w:pPrChange w:id="113" w:author="Teddy Garcia Aroca" w:date="2023-06-12T10:16:00Z">
+        <w:pPrChange w:id="131" w:author="Teddy Garcia Aroca" w:date="2023-06-12T10:16:00Z">
           <w:pPr>
             <w:widowControl w:val="0"/>
             <w:autoSpaceDE w:val="0"/>
@@ -15501,7 +15640,7 @@
     </w:p>
     <w:p>
       <w:pPr>
-        <w:pPrChange w:id="114" w:author="Teddy Garcia Aroca" w:date="2023-06-12T10:16:00Z">
+        <w:pPrChange w:id="132" w:author="Teddy Garcia Aroca" w:date="2023-06-12T10:16:00Z">
           <w:pPr>
             <w:spacing w:line="480" w:lineRule="auto"/>
           </w:pPr>
@@ -15576,7 +15715,7 @@
     </w:p>
     <w:p>
       <w:pPr>
-        <w:pPrChange w:id="115" w:author="Teddy Garcia Aroca" w:date="2023-06-12T10:16:00Z">
+        <w:pPrChange w:id="133" w:author="Teddy Garcia Aroca" w:date="2023-06-12T10:16:00Z">
           <w:pPr>
             <w:spacing w:line="480" w:lineRule="auto"/>
           </w:pPr>
@@ -15585,13 +15724,13 @@
     </w:p>
     <w:p>
       <w:pPr>
-        <w:pPrChange w:id="116" w:author="Teddy Garcia Aroca" w:date="2023-06-12T10:16:00Z">
+        <w:pPrChange w:id="134" w:author="Teddy Garcia Aroca" w:date="2023-06-12T10:16:00Z">
           <w:pPr>
             <w:spacing w:line="480" w:lineRule="auto"/>
           </w:pPr>
         </w:pPrChange>
       </w:pPr>
-      <w:commentRangeStart w:id="117"/>
+      <w:commentRangeStart w:id="135"/>
       <w:r>
         <w:t xml:space="preserve">The genetic makeup of the pathogen population(s) could be used to address questions regarding its origin. For instance, the genotypic diversity observed within populations could help determine the center of biodiversity because source pathogen populations are expected to be more diverse than introduced or newly established populations, simply because introduced populations would have a smaller effective population </w:t>
       </w:r>
@@ -15762,26 +15901,26 @@
       <w:r>
         <w:t xml:space="preserve"> to explain the appearance of TRD on soybean in the US. </w:t>
       </w:r>
-      <w:commentRangeEnd w:id="117"/>
+      <w:commentRangeEnd w:id="135"/>
       <w:r>
         <w:rPr>
           <w:rStyle w:val="CommentReference"/>
         </w:rPr>
-        <w:commentReference w:id="117"/>
+        <w:commentReference w:id="135"/>
       </w:r>
     </w:p>
     <w:p/>
     <w:p>
       <w:pPr>
         <w:ind w:firstLine="720"/>
-        <w:pPrChange w:id="118" w:author="Teddy Garcia Aroca" w:date="2023-06-12T10:16:00Z">
+        <w:pPrChange w:id="136" w:author="Teddy Garcia Aroca" w:date="2023-06-12T10:16:00Z">
           <w:pPr>
             <w:spacing w:line="480" w:lineRule="auto"/>
             <w:ind w:firstLine="720"/>
           </w:pPr>
         </w:pPrChange>
       </w:pPr>
-      <w:commentRangeStart w:id="119"/>
+      <w:commentRangeStart w:id="137"/>
       <w:r>
         <w:t xml:space="preserve">Population structure, defined as the genetic structure or differentiation between groups of individuals that share similar levels of within-group genetic variation, can be influenced by many factors, including </w:t>
       </w:r>
@@ -16052,12 +16191,12 @@
       <w:r>
         <w:t xml:space="preserve"> Other hypotheses regarding the migration pathways and spread of the pathogen throughout the region remain to be tested.</w:t>
       </w:r>
-      <w:commentRangeEnd w:id="119"/>
+      <w:commentRangeEnd w:id="137"/>
       <w:r>
         <w:rPr>
           <w:rStyle w:val="CommentReference"/>
         </w:rPr>
-        <w:commentReference w:id="119"/>
+        <w:commentReference w:id="137"/>
       </w:r>
     </w:p>
     <w:p>
@@ -16069,7 +16208,7 @@
       <w:pPr>
         <w:spacing w:line="480" w:lineRule="auto"/>
         <w:rPr>
-          <w:del w:id="120" w:author="Teddy Garcia Aroca" w:date="2023-06-12T10:16:00Z"/>
+          <w:del w:id="138" w:author="Teddy Garcia Aroca" w:date="2023-06-12T10:16:00Z"/>
         </w:rPr>
       </w:pPr>
     </w:p>
@@ -16095,16 +16234,16 @@
       <w:r>
         <w:t>for all the support and resources provided by the LSU High Performance Computers and Information Technology personnel</w:t>
       </w:r>
-      <w:commentRangeStart w:id="121"/>
+      <w:commentRangeStart w:id="139"/>
       <w:r>
         <w:t>.</w:t>
       </w:r>
-      <w:commentRangeEnd w:id="121"/>
+      <w:commentRangeEnd w:id="139"/>
       <w:r>
         <w:rPr>
           <w:rStyle w:val="CommentReference"/>
         </w:rPr>
-        <w:commentReference w:id="121"/>
+        <w:commentReference w:id="139"/>
       </w:r>
     </w:p>
     <w:p/>
@@ -19186,7 +19325,7 @@
       <w:pPr>
         <w:jc w:val="center"/>
       </w:pPr>
-      <w:commentRangeStart w:id="122"/>
+      <w:commentRangeStart w:id="140"/>
     </w:p>
     <w:p/>
     <w:p>
@@ -19297,19 +19436,19 @@
       <w:r>
         <w:br w:type="page"/>
       </w:r>
-      <w:commentRangeEnd w:id="122"/>
+      <w:commentRangeEnd w:id="140"/>
       <w:r>
         <w:rPr>
           <w:rStyle w:val="CommentReference"/>
         </w:rPr>
-        <w:commentReference w:id="122"/>
+        <w:commentReference w:id="140"/>
       </w:r>
     </w:p>
     <w:p>
       <w:pPr>
         <w:jc w:val="center"/>
       </w:pPr>
-      <w:commentRangeStart w:id="123"/>
+      <w:commentRangeStart w:id="141"/>
     </w:p>
     <w:p/>
     <w:p>
@@ -19481,12 +19620,12 @@
         </w:rPr>
         <w:t>.</w:t>
       </w:r>
-      <w:commentRangeEnd w:id="123"/>
+      <w:commentRangeEnd w:id="141"/>
       <w:r>
         <w:rPr>
           <w:rStyle w:val="CommentReference"/>
         </w:rPr>
-        <w:commentReference w:id="123"/>
+        <w:commentReference w:id="141"/>
       </w:r>
     </w:p>
     <w:p>
@@ -19707,7 +19846,7 @@
           <w:b/>
         </w:rPr>
       </w:pPr>
-      <w:commentRangeStart w:id="124"/>
+      <w:commentRangeStart w:id="142"/>
     </w:p>
     <w:p/>
     <w:p>
@@ -19879,7 +20018,7 @@
         </w:rPr>
         <w:t xml:space="preserve"> populations hypothesized outside of PCA and DAPC analyses (states), including lineages determined by the software ADMIXTURE (C). Bars on panel D represent the posterior probability of membership for each genotype calculated under the hypothesis of two lineages.</w:t>
       </w:r>
-      <w:commentRangeEnd w:id="124"/>
+      <w:commentRangeEnd w:id="142"/>
       <w:r>
         <w:rPr>
           <w:rStyle w:val="CommentReference"/>
@@ -19887,7 +20026,7 @@
           <w:iCs w:val="0"/>
           <w:color w:val="auto"/>
         </w:rPr>
-        <w:commentReference w:id="124"/>
+        <w:commentReference w:id="142"/>
       </w:r>
     </w:p>
     <w:p>
@@ -19913,7 +20052,7 @@
         <w:autoSpaceDN w:val="0"/>
         <w:adjustRightInd w:val="0"/>
       </w:pPr>
-      <w:commentRangeStart w:id="125"/>
+      <w:commentRangeStart w:id="143"/>
     </w:p>
     <w:p>
       <w:pPr>
@@ -20050,7 +20189,7 @@
           <m:accPr>
             <m:chr m:val="̅"/>
             <m:ctrlPr>
-              <w:ins w:id="126" w:author="Teddy Garcia Aroca" w:date="2023-06-14T14:16:00Z">
+              <w:ins w:id="144" w:author="Teddy Garcia Aroca" w:date="2023-06-14T14:16:00Z">
                 <w:rPr>
                   <w:rFonts w:ascii="Cambria Math" w:hAnsi="Cambria Math"/>
                   <w:i w:val="0"/>
@@ -20144,7 +20283,7 @@
           <m:accPr>
             <m:chr m:val="̅"/>
             <m:ctrlPr>
-              <w:ins w:id="127" w:author="Teddy Garcia Aroca" w:date="2023-06-14T14:16:00Z">
+              <w:ins w:id="145" w:author="Teddy Garcia Aroca" w:date="2023-06-14T14:16:00Z">
                 <w:rPr>
                   <w:rFonts w:ascii="Cambria Math" w:hAnsi="Cambria Math"/>
                   <w:i w:val="0"/>
@@ -20193,7 +20332,7 @@
           <m:accPr>
             <m:chr m:val="̅"/>
             <m:ctrlPr>
-              <w:ins w:id="128" w:author="Teddy Garcia Aroca" w:date="2023-06-14T14:16:00Z">
+              <w:ins w:id="146" w:author="Teddy Garcia Aroca" w:date="2023-06-14T14:16:00Z">
                 <w:rPr>
                   <w:rFonts w:ascii="Cambria Math" w:hAnsi="Cambria Math"/>
                   <w:i w:val="0"/>
@@ -20289,7 +20428,7 @@
         </w:rPr>
         <w:t xml:space="preserve"> calculated for lineage 1 (C) and Lineage 2 (D). Simulated values are presented in greyscale.</w:t>
       </w:r>
-      <w:commentRangeEnd w:id="125"/>
+      <w:commentRangeEnd w:id="143"/>
       <w:r>
         <w:rPr>
           <w:rStyle w:val="CommentReference"/>
@@ -20297,7 +20436,7 @@
           <w:iCs w:val="0"/>
           <w:color w:val="auto"/>
         </w:rPr>
-        <w:commentReference w:id="125"/>
+        <w:commentReference w:id="143"/>
       </w:r>
     </w:p>
     <w:p>
@@ -20321,7 +20460,7 @@
 
 <file path=word/comments.xml><?xml version="1.0" encoding="utf-8"?>
 <w:comments xmlns:wpc="http://schemas.microsoft.com/office/word/2010/wordprocessingCanvas" xmlns:cx="http://schemas.microsoft.com/office/drawing/2014/chartex" xmlns:cx1="http://schemas.microsoft.com/office/drawing/2015/9/8/chartex" xmlns:cx2="http://schemas.microsoft.com/office/drawing/2015/10/21/chartex" xmlns:cx3="http://schemas.microsoft.com/office/drawing/2016/5/9/chartex" xmlns:cx4="http://schemas.microsoft.com/office/drawing/2016/5/10/chartex" xmlns:cx5="http://schemas.microsoft.com/office/drawing/2016/5/11/chartex" xmlns:cx6="http://schemas.microsoft.com/office/drawing/2016/5/12/chartex" xmlns:cx7="http://schemas.microsoft.com/office/drawing/2016/5/13/chartex" xmlns:cx8="http://schemas.microsoft.com/office/drawing/2016/5/14/chartex" xmlns:mc="http://schemas.openxmlformats.org/markup-compatibility/2006" xmlns:aink="http://schemas.microsoft.com/office/drawing/2016/ink" xmlns:am3d="http://schemas.microsoft.com/office/drawing/2017/model3d" xmlns:o="urn:schemas-microsoft-com:office:office" xmlns:oel="http://schemas.microsoft.com/office/2019/extlst" xmlns:r="http://schemas.openxmlformats.org/officeDocument/2006/relationships" xmlns:m="http://schemas.openxmlformats.org/officeDocument/2006/math" xmlns:v="urn:schemas-microsoft-com:vml" xmlns:wp14="http://schemas.microsoft.com/office/word/2010/wordprocessingDrawing" xmlns:wp="http://schemas.openxmlformats.org/drawingml/2006/wordprocessingDrawing" xmlns:w10="urn:schemas-microsoft-com:office:word" xmlns:w="http://schemas.openxmlformats.org/wordprocessingml/2006/main" xmlns:w14="http://schemas.microsoft.com/office/word/2010/wordml" xmlns:w15="http://schemas.microsoft.com/office/word/2012/wordml" xmlns:w16cex="http://schemas.microsoft.com/office/word/2018/wordml/cex" xmlns:w16cid="http://schemas.microsoft.com/office/word/2016/wordml/cid" xmlns:w16="http://schemas.microsoft.com/office/word/2018/wordml" xmlns:w16sdtdh="http://schemas.microsoft.com/office/word/2020/wordml/sdtdatahash" xmlns:w16se="http://schemas.microsoft.com/office/word/2015/wordml/symex" xmlns:wpg="http://schemas.microsoft.com/office/word/2010/wordprocessingGroup" xmlns:wpi="http://schemas.microsoft.com/office/word/2010/wordprocessingInk" xmlns:wne="http://schemas.microsoft.com/office/word/2006/wordml" xmlns:wps="http://schemas.microsoft.com/office/word/2010/wordprocessingShape" mc:Ignorable="w14 w15 w16se w16cid w16 w16cex w16sdtdh wp14">
-  <w:comment w:id="45" w:author="Teddy Garcia-Aroca" w:date="2022-10-31T11:38:00Z" w:initials="TGA">
+  <w:comment w:id="47" w:author="Teddy Garcia-Aroca" w:date="2022-10-31T11:38:00Z" w:initials="TGA">
     <w:p>
       <w:r>
         <w:rPr>
@@ -20334,7 +20473,7 @@
       </w:r>
     </w:p>
   </w:comment>
-  <w:comment w:id="59" w:author="Teddy Garcia-Aroca" w:date="2022-10-31T11:48:00Z" w:initials="TGA">
+  <w:comment w:id="61" w:author="Teddy Garcia-Aroca" w:date="2022-10-31T11:48:00Z" w:initials="TGA">
     <w:p>
       <w:r>
         <w:rPr>
@@ -20347,7 +20486,7 @@
       </w:r>
     </w:p>
   </w:comment>
-  <w:comment w:id="60" w:author="Garcia Aroca, Teddy G" w:date="2022-05-29T17:17:00Z" w:initials="GATG">
+  <w:comment w:id="62" w:author="Garcia Aroca, Teddy G" w:date="2022-05-29T17:17:00Z" w:initials="GATG">
     <w:p>
       <w:pPr>
         <w:pStyle w:val="CommentText"/>
@@ -20363,7 +20502,7 @@
       </w:r>
     </w:p>
   </w:comment>
-  <w:comment w:id="61" w:author="Garcia Aroca, Teddy G" w:date="2022-06-02T20:57:00Z" w:initials="GATG">
+  <w:comment w:id="76" w:author="Garcia Aroca, Teddy G" w:date="2022-06-02T20:57:00Z" w:initials="GATG">
     <w:p>
       <w:pPr>
         <w:pStyle w:val="CommentText"/>
@@ -20379,7 +20518,7 @@
       </w:r>
     </w:p>
   </w:comment>
-  <w:comment w:id="62" w:author="Garcia Aroca, Teddy G" w:date="2022-06-02T20:59:00Z" w:initials="GATG">
+  <w:comment w:id="77" w:author="Garcia Aroca, Teddy G" w:date="2022-06-02T20:59:00Z" w:initials="GATG">
     <w:p>
       <w:pPr>
         <w:pStyle w:val="CommentText"/>
@@ -20395,7 +20534,7 @@
       </w:r>
     </w:p>
   </w:comment>
-  <w:comment w:id="63" w:author="Teddy Garcia-Aroca" w:date="2022-11-10T12:43:00Z" w:initials="TGA">
+  <w:comment w:id="78" w:author="Teddy Garcia Aroca" w:date="2023-06-19T09:36:00Z" w:initials="TGA">
     <w:p>
       <w:r>
         <w:rPr>
@@ -20404,11 +20543,27 @@
         <w:annotationRef/>
       </w:r>
       <w:r>
+        <w:rPr>
+          <w:color w:val="000000"/>
+        </w:rPr>
+        <w:t>162 includes all X. necrophora from soybean + the Martinique specimen</w:t>
+      </w:r>
+    </w:p>
+  </w:comment>
+  <w:comment w:id="81" w:author="Teddy Garcia-Aroca" w:date="2022-11-10T12:43:00Z" w:initials="TGA">
+    <w:p>
+      <w:r>
+        <w:rPr>
+          <w:rStyle w:val="CommentReference"/>
+        </w:rPr>
+        <w:annotationRef/>
+      </w:r>
+      <w:r>
         <w:t>Check tables and numbers</w:t>
       </w:r>
     </w:p>
   </w:comment>
-  <w:comment w:id="78" w:author="Garcia Aroca, Teddy G" w:date="2022-07-19T12:18:00Z" w:initials="GATG">
+  <w:comment w:id="96" w:author="Garcia Aroca, Teddy G" w:date="2022-07-19T12:18:00Z" w:initials="GATG">
     <w:p>
       <w:pPr>
         <w:pStyle w:val="CommentText"/>
@@ -20424,7 +20579,7 @@
       </w:r>
     </w:p>
   </w:comment>
-  <w:comment w:id="82" w:author="Teddy Garcia Aroca" w:date="2023-06-06T13:52:00Z" w:initials="TGA">
+  <w:comment w:id="100" w:author="Teddy Garcia Aroca" w:date="2023-06-06T13:52:00Z" w:initials="TGA">
     <w:p>
       <w:r>
         <w:rPr>
@@ -20440,7 +20595,7 @@
       </w:r>
     </w:p>
   </w:comment>
-  <w:comment w:id="86" w:author="Teddy Garcia-Aroca" w:date="2022-11-14T12:25:00Z" w:initials="TGA">
+  <w:comment w:id="104" w:author="Teddy Garcia-Aroca" w:date="2022-11-14T12:25:00Z" w:initials="TGA">
     <w:p>
       <w:r>
         <w:rPr>
@@ -20453,7 +20608,7 @@
       </w:r>
     </w:p>
   </w:comment>
-  <w:comment w:id="93" w:author="Garcia Aroca, Teddy Gabriel" w:date="2022-02-20T11:13:00Z" w:initials="GATG">
+  <w:comment w:id="111" w:author="Garcia Aroca, Teddy Gabriel" w:date="2022-02-20T11:13:00Z" w:initials="GATG">
     <w:p>
       <w:pPr>
         <w:pStyle w:val="CommentText"/>
@@ -20469,7 +20624,7 @@
       </w:r>
     </w:p>
   </w:comment>
-  <w:comment w:id="117" w:author="Garcia Aroca, Teddy G" w:date="2022-05-29T14:23:00Z" w:initials="GATG">
+  <w:comment w:id="135" w:author="Garcia Aroca, Teddy G" w:date="2022-05-29T14:23:00Z" w:initials="GATG">
     <w:p>
       <w:pPr>
         <w:pStyle w:val="CommentText"/>
@@ -20485,7 +20640,7 @@
       </w:r>
     </w:p>
   </w:comment>
-  <w:comment w:id="119" w:author="Garcia Aroca, Teddy G" w:date="2022-05-29T14:24:00Z" w:initials="GATG">
+  <w:comment w:id="137" w:author="Garcia Aroca, Teddy G" w:date="2022-05-29T14:24:00Z" w:initials="GATG">
     <w:p>
       <w:pPr>
         <w:pStyle w:val="CommentText"/>
@@ -20501,7 +20656,7 @@
       </w:r>
     </w:p>
   </w:comment>
-  <w:comment w:id="121" w:author="Teddy Garcia-Aroca" w:date="2023-02-20T11:49:00Z" w:initials="TGA">
+  <w:comment w:id="139" w:author="Teddy Garcia-Aroca" w:date="2023-02-20T11:49:00Z" w:initials="TGA">
     <w:p>
       <w:r>
         <w:rPr>
@@ -20514,7 +20669,7 @@
       </w:r>
     </w:p>
   </w:comment>
-  <w:comment w:id="122" w:author="Garcia Aroca, Teddy Gabriel" w:date="2022-02-20T11:07:00Z" w:initials="GATG">
+  <w:comment w:id="140" w:author="Garcia Aroca, Teddy Gabriel" w:date="2022-02-20T11:07:00Z" w:initials="GATG">
     <w:p>
       <w:pPr>
         <w:pStyle w:val="CommentText"/>
@@ -20530,7 +20685,7 @@
       </w:r>
     </w:p>
   </w:comment>
-  <w:comment w:id="123" w:author="Garcia Aroca, Teddy Gabriel" w:date="2022-02-20T11:07:00Z" w:initials="GATG">
+  <w:comment w:id="141" w:author="Garcia Aroca, Teddy Gabriel" w:date="2022-02-20T11:07:00Z" w:initials="GATG">
     <w:p>
       <w:pPr>
         <w:pStyle w:val="CommentText"/>
@@ -20546,7 +20701,7 @@
       </w:r>
     </w:p>
   </w:comment>
-  <w:comment w:id="124" w:author="Garcia Aroca, Teddy Gabriel" w:date="2022-02-20T11:09:00Z" w:initials="GATG">
+  <w:comment w:id="142" w:author="Garcia Aroca, Teddy Gabriel" w:date="2022-02-20T11:09:00Z" w:initials="GATG">
     <w:p>
       <w:pPr>
         <w:pStyle w:val="CommentText"/>
@@ -20562,7 +20717,7 @@
       </w:r>
     </w:p>
   </w:comment>
-  <w:comment w:id="125" w:author="Garcia Aroca, Teddy Gabriel" w:date="2022-02-20T11:12:00Z" w:initials="GATG">
+  <w:comment w:id="143" w:author="Garcia Aroca, Teddy Gabriel" w:date="2022-02-20T11:12:00Z" w:initials="GATG">
     <w:p>
       <w:pPr>
         <w:pStyle w:val="CommentText"/>
@@ -20591,6 +20746,7 @@
   <w15:commentEx w15:paraId="63944B58" w15:done="0"/>
   <w15:commentEx w15:paraId="5210B279" w15:done="0"/>
   <w15:commentEx w15:paraId="38C33480" w15:done="0"/>
+  <w15:commentEx w15:paraId="758F3289" w15:paraIdParent="38C33480" w15:done="0"/>
   <w15:commentEx w15:paraId="5AF7CC44" w15:done="0"/>
   <w15:commentEx w15:paraId="64A38739" w15:done="0"/>
   <w15:commentEx w15:paraId="360921E0" w15:done="0"/>
@@ -20613,6 +20769,7 @@
   <w16cex:commentExtensible w16cex:durableId="26CB124B" w16cex:dateUtc="2022-05-29T21:17:00Z"/>
   <w16cex:commentExtensible w16cex:durableId="2643A2CB" w16cex:dateUtc="2022-06-03T00:57:00Z"/>
   <w16cex:commentExtensible w16cex:durableId="2643A33B" w16cex:dateUtc="2022-06-03T00:59:00Z"/>
+  <w16cex:commentExtensible w16cex:durableId="283AA032" w16cex:dateUtc="2023-06-19T14:36:00Z"/>
   <w16cex:commentExtensible w16cex:durableId="2717706B" w16cex:dateUtc="2022-11-10T18:43:00Z"/>
   <w16cex:commentExtensible w16cex:durableId="26811F8C" w16cex:dateUtc="2022-07-19T16:18:00Z"/>
   <w16cex:commentExtensible w16cex:durableId="2829B8AB" w16cex:dateUtc="2023-06-06T18:52:00Z"/>
@@ -20635,6 +20792,7 @@
   <w16cid:commentId w16cid:paraId="63944B58" w16cid:durableId="26CB124B"/>
   <w16cid:commentId w16cid:paraId="5210B279" w16cid:durableId="2643A2CB"/>
   <w16cid:commentId w16cid:paraId="38C33480" w16cid:durableId="2643A33B"/>
+  <w16cid:commentId w16cid:paraId="758F3289" w16cid:durableId="283AA032"/>
   <w16cid:commentId w16cid:paraId="5AF7CC44" w16cid:durableId="2717706B"/>
   <w16cid:commentId w16cid:paraId="64A38739" w16cid:durableId="26811F8C"/>
   <w16cid:commentId w16cid:paraId="360921E0" w16cid:durableId="2829B8AB"/>

</xml_diff>

<commit_message>
latest updates to Rmarkdown, manuscript, and tables
</commit_message>
<xml_diff>
--- a/manuscript/X.necrophoraPopGen_ms.nofigures.docx
+++ b/manuscript/X.necrophoraPopGen_ms.nofigures.docx
@@ -4027,7 +4027,15 @@
       </w:r>
       <w:proofErr w:type="spellEnd"/>
       <w:r>
-        <w:t xml:space="preserve">® Plant Mini, DNA extraction kit </w:t>
+        <w:t>® Plant Mini</w:t>
+      </w:r>
+      <w:del w:id="82" w:author="Teddy Garcia Aroca" w:date="2023-06-21T07:36:00Z">
+        <w:r>
+          <w:delText>,</w:delText>
+        </w:r>
+      </w:del>
+      <w:r>
+        <w:t xml:space="preserve"> DNA extraction kit </w:t>
       </w:r>
       <w:r>
         <w:t>(Qiagen USA, Germantown, Maryland)</w:t>
@@ -4892,12 +4900,12 @@
       <w:r>
         <w:t xml:space="preserve"> </w:t>
       </w:r>
-      <w:del w:id="82" w:author="Teddy Garcia Aroca" w:date="2023-06-06T13:35:00Z">
+      <w:del w:id="83" w:author="Teddy Garcia Aroca" w:date="2023-06-06T13:35:00Z">
         <w:r>
           <w:delText>to get rid of</w:delText>
         </w:r>
       </w:del>
-      <w:ins w:id="83" w:author="Teddy Garcia Aroca" w:date="2023-06-06T13:35:00Z">
+      <w:ins w:id="84" w:author="Teddy Garcia Aroca" w:date="2023-06-06T13:35:00Z">
         <w:r>
           <w:t>remove</w:t>
         </w:r>
@@ -4908,7 +4916,7 @@
       <w:r>
         <w:t xml:space="preserve"> and </w:t>
       </w:r>
-      <w:del w:id="84" w:author="Teddy Garcia Aroca" w:date="2023-06-06T13:35:00Z">
+      <w:del w:id="85" w:author="Teddy Garcia Aroca" w:date="2023-06-06T13:35:00Z">
         <w:r>
           <w:delText xml:space="preserve">to remove </w:delText>
         </w:r>
@@ -4924,12 +4932,12 @@
       <w:r>
         <w:t xml:space="preserve">-pairwise”) to preserve neutral SNPs </w:t>
       </w:r>
-      <w:del w:id="85" w:author="Teddy Garcia Aroca" w:date="2023-06-06T13:36:00Z">
+      <w:del w:id="86" w:author="Teddy Garcia Aroca" w:date="2023-06-06T13:36:00Z">
         <w:r>
           <w:delText>were done in</w:delText>
         </w:r>
       </w:del>
-      <w:ins w:id="86" w:author="Teddy Garcia Aroca" w:date="2023-06-06T13:36:00Z">
+      <w:ins w:id="87" w:author="Teddy Garcia Aroca" w:date="2023-06-06T13:36:00Z">
         <w:r>
           <w:t>using</w:t>
         </w:r>
@@ -4970,12 +4978,12 @@
       <w:r>
         <w:t xml:space="preserve">dataset with less than </w:t>
       </w:r>
-      <w:del w:id="87" w:author="Teddy Garcia Aroca" w:date="2023-06-06T13:38:00Z">
+      <w:del w:id="88" w:author="Teddy Garcia Aroca" w:date="2023-06-06T13:38:00Z">
         <w:r>
           <w:delText xml:space="preserve">20 </w:delText>
         </w:r>
       </w:del>
-      <w:ins w:id="88" w:author="Teddy Garcia Aroca" w:date="2023-06-06T13:38:00Z">
+      <w:ins w:id="89" w:author="Teddy Garcia Aroca" w:date="2023-06-06T13:38:00Z">
         <w:r>
           <w:t xml:space="preserve">10 </w:t>
         </w:r>
@@ -4989,12 +4997,12 @@
       <w:r>
         <w:t xml:space="preserve">chosen for further analyses to reduce computational times and the effect of missing data. </w:t>
       </w:r>
-      <w:del w:id="89" w:author="Teddy Garcia Aroca" w:date="2023-06-06T13:41:00Z">
+      <w:del w:id="90" w:author="Teddy Garcia Aroca" w:date="2023-06-06T13:41:00Z">
         <w:r>
           <w:delText>For the analyses of</w:delText>
         </w:r>
       </w:del>
-      <w:ins w:id="90" w:author="Teddy Garcia Aroca" w:date="2023-06-06T13:41:00Z">
+      <w:ins w:id="91" w:author="Teddy Garcia Aroca" w:date="2023-06-06T13:41:00Z">
         <w:r>
           <w:t>The same dataset was used for analyses</w:t>
         </w:r>
@@ -5002,12 +5010,12 @@
       <w:r>
         <w:t xml:space="preserve"> </w:t>
       </w:r>
-      <w:del w:id="91" w:author="Teddy Garcia Aroca" w:date="2023-06-06T13:38:00Z">
+      <w:del w:id="92" w:author="Teddy Garcia Aroca" w:date="2023-06-06T13:38:00Z">
         <w:r>
           <w:delText xml:space="preserve">recombination </w:delText>
         </w:r>
       </w:del>
-      <w:ins w:id="92" w:author="Teddy Garcia Aroca" w:date="2023-06-06T13:38:00Z">
+      <w:ins w:id="93" w:author="Teddy Garcia Aroca" w:date="2023-06-06T13:38:00Z">
         <w:r>
           <w:t xml:space="preserve">index of association </w:t>
         </w:r>
@@ -5015,17 +5023,17 @@
       <w:r>
         <w:t>described belo</w:t>
       </w:r>
-      <w:ins w:id="93" w:author="Teddy Garcia Aroca" w:date="2023-06-06T13:49:00Z">
+      <w:ins w:id="94" w:author="Teddy Garcia Aroca" w:date="2023-06-06T13:49:00Z">
         <w:r>
           <w:t>w</w:t>
         </w:r>
       </w:ins>
-      <w:del w:id="94" w:author="Teddy Garcia Aroca" w:date="2023-06-06T13:49:00Z">
+      <w:del w:id="95" w:author="Teddy Garcia Aroca" w:date="2023-06-06T13:49:00Z">
         <w:r>
           <w:delText>w</w:delText>
         </w:r>
       </w:del>
-      <w:del w:id="95" w:author="Teddy Garcia Aroca" w:date="2023-06-06T13:41:00Z">
+      <w:del w:id="96" w:author="Teddy Garcia Aroca" w:date="2023-06-06T13:41:00Z">
         <w:r>
           <w:delText>,</w:delText>
         </w:r>
@@ -5215,7 +5223,7 @@
       <w:r>
         <w:t xml:space="preserve">. </w:t>
       </w:r>
-      <w:commentRangeStart w:id="96"/>
+      <w:commentRangeStart w:id="97"/>
       <w:r>
         <w:t xml:space="preserve">A more exhaustive analysis was run using </w:t>
       </w:r>
@@ -5267,12 +5275,12 @@
       <w:r>
         <w:t xml:space="preserve"> replicates each</w:t>
       </w:r>
-      <w:commentRangeEnd w:id="96"/>
+      <w:commentRangeEnd w:id="97"/>
       <w:r>
         <w:rPr>
           <w:rStyle w:val="CommentReference"/>
         </w:rPr>
-        <w:commentReference w:id="96"/>
+        <w:commentReference w:id="97"/>
       </w:r>
       <w:r>
         <w:t xml:space="preserve">. The results were summarized </w:t>
@@ -5542,12 +5550,12 @@
       <w:r>
         <w:t xml:space="preserve">The genetic diversity was </w:t>
       </w:r>
-      <w:del w:id="97" w:author="Teddy Garcia Aroca" w:date="2023-06-06T13:50:00Z">
+      <w:del w:id="98" w:author="Teddy Garcia Aroca" w:date="2023-06-06T13:50:00Z">
         <w:r>
           <w:delText>assessed according</w:delText>
         </w:r>
       </w:del>
-      <w:ins w:id="98" w:author="Teddy Garcia Aroca" w:date="2023-06-06T13:50:00Z">
+      <w:ins w:id="99" w:author="Teddy Garcia Aroca" w:date="2023-06-06T13:50:00Z">
         <w:r>
           <w:t>mapped against the</w:t>
         </w:r>
@@ -5555,7 +5563,7 @@
       <w:r>
         <w:t xml:space="preserve"> </w:t>
       </w:r>
-      <w:del w:id="99" w:author="Teddy Garcia Aroca" w:date="2023-06-06T13:50:00Z">
+      <w:del w:id="100" w:author="Teddy Garcia Aroca" w:date="2023-06-06T13:50:00Z">
         <w:r>
           <w:delText xml:space="preserve">to </w:delText>
         </w:r>
@@ -5666,7 +5674,7 @@
     </w:p>
     <w:p/>
     <w:p>
-      <w:commentRangeStart w:id="100"/>
+      <w:commentRangeStart w:id="101"/>
       <w:r>
         <w:t xml:space="preserve">To estimate population differentiation, pairwise </w:t>
       </w:r>
@@ -5801,12 +5809,12 @@
       <w:r>
         <w:t xml:space="preserve"> MO and Martinique, and historical specimens from LA and FL, n=2 for each state), were removed because of the effect of sample size on these calculations.</w:t>
       </w:r>
-      <w:commentRangeEnd w:id="100"/>
+      <w:commentRangeEnd w:id="101"/>
       <w:r>
         <w:rPr>
           <w:rStyle w:val="CommentReference"/>
         </w:rPr>
-        <w:commentReference w:id="100"/>
+        <w:commentReference w:id="101"/>
       </w:r>
     </w:p>
     <w:p/>
@@ -6149,102 +6157,6 @@
       </w:r>
       <w:r>
         <w:t xml:space="preserve">. Simultaneously, we used </w:t>
-      </w:r>
-      <m:oMath>
-        <m:acc>
-          <m:accPr>
-            <m:chr m:val="̅"/>
-            <m:ctrlPr>
-              <w:ins w:id="101" w:author="Teddy Garcia Aroca" w:date="2023-06-14T14:16:00Z">
-                <w:rPr>
-                  <w:rFonts w:ascii="Cambria Math" w:hAnsi="Cambria Math"/>
-                  <w:i/>
-                </w:rPr>
-              </w:ins>
-            </m:ctrlPr>
-          </m:accPr>
-          <m:e>
-            <m:r>
-              <w:rPr>
-                <w:rFonts w:ascii="Cambria Math" w:hAnsi="Cambria Math"/>
-              </w:rPr>
-              <m:t>r</m:t>
-            </m:r>
-          </m:e>
-        </m:acc>
-      </m:oMath>
-      <w:r>
-        <w:rPr>
-          <w:vertAlign w:val="subscript"/>
-        </w:rPr>
-        <w:t>d</w:t>
-      </w:r>
-      <w:r>
-        <w:t xml:space="preserve"> </w:t>
-      </w:r>
-      <w:r>
-        <w:t xml:space="preserve">as a less biased estimate </w:t>
-      </w:r>
-      <w:r>
-        <w:t>that accounts for the number of loci sampled</w:t>
-      </w:r>
-      <w:r>
-        <w:t xml:space="preserve"> in clone corrected datasets </w:t>
-      </w:r>
-      <w:r>
-        <w:fldChar w:fldCharType="begin" w:fldLock="1"/>
-      </w:r>
-      <w:r>
-        <w:instrText xml:space="preserve"> ADDIN ZOTERO_ITEM CSL_CITATION {"citationID":"p58iiTXl","properties":{"formattedCitation":"\\super 6,55,60\\nosupersub{}","plainCitation":"6,55,60","noteIndex":0},"citationItems":[{"id":"iHDLutT3/SkjwuINb","uris":["http://www.mendeley.com/documents/?uuid=668b6d21-1cbd-48d2-b1de-7bd351b815ae"],"itemData":{"DOI":"10.1046/j.1471-8278.2000.00014.x","ISSN":"14718278","abstract":"Linkage disequilibrium is an ubiquitous biological phenomenon. However a common metric for disequilibrium - the index of association or IA - is dependent on sample size. In this paper we present a modification of IA that removes this dependency. This method has been implemented in a software package.","author":[{"dropping-particle":"","family":"Agapow","given":"Paul Michael","non-dropping-particle":"","parse-names":false,"suffix":""},{"dropping-particle":"","family":"Burt","given":"Austin","non-dropping-particle":"","parse-names":false,"suffix":""}],"container-title":"Molecular Ecology Notes","id":"ITEM-1","issue":"1-2","issued":{"date-parts":[["2001"]]},"page":"101-102","title":"Indices of multilocus linkage disequilibrium","type":"article-journal","volume":"1"}},{"id":"iHDLutT3/5HXCxvbR","uris":["http://www.mendeley.com/documents/?uuid=3f0e4ef7-a2e4-43b2-ac65-75d3ac62245d"],"itemData":{"DOI":"10.7717/peerj.281","ISSN":"21678359","abstract":"Many microbial, fungal, or oomcyete populations violate assumptions for population genetic analysis because these populations are clonal, admixed, partially clonal, and/or sexual. Furthermore, few tools exist that are specifically designed for analyzing data from clonal populations, making analysis difficult and haphazard. We developed the R package poppr providing unique tools for analysis of data from admixed, clonal, mixed, and/or sexual populations. Currently, poppr can be used for dominant/codominant and haploid/diploid genetic data. Data can be imported from several formats including GenAlEx formatted text files and can be analyzed on a userdefined hierarchy that includes unlimited levels of subpopulation structure and clone censoring. New functions include calculation of Bruvo's distance for microsatellites, batch-analysis of the index of association with several indices of genotypic diversity, and graphing including dendrograms with bootstrap support and minimum spanning networks.While functions for genotypic diversity and clone censoring are specific for clonal populations, several functions found in poppr are also valuable to analysis of any populations. A manual with documentation and examples is provided. Poppr is open source and major releases are available on CRAN: http://cran. r-project.org/package=poppr.More supporting documentation and tutorials can be found under 'resources' at: http://grunwaldlab.cgrb.oregonstate.edu/.© 2014 Kamvar et al.","author":[{"dropping-particle":"","family":"Kamvar","given":"Zhian N.","non-dropping-particle":"","parse-names":false,"suffix":""},{"dropping-particle":"","family":"Tabima","given":"Javier F.","non-dropping-particle":"","parse-names":false,"suffix":""},{"dropping-particle":"","family":"Gr̈unwald","given":"Niklaus J.","non-dropping-particle":"","parse-names":false,"suffix":""}],"container-title":"PeerJ","id":"ITEM-2","issue":"1","issued":{"date-parts":[["2014"]]},"page":"1-14","title":"Poppr: An R package for genetic analysis of populations with clonal, partially clonal, and/or sexual reproduction","type":"article-journal","volume":"2014"}},{"id":"iHDLutT3/NUlt2YE6","uris":["http://www.mendeley.com/documents/?uuid=58a0d867-3cd0-4790-8692-f14f744d95f4"],"itemData":{"DOI":"https://doi.org/10.1111/mec.16109","author":[{"dropping-particle":"","family":"Shakya","given":"Shankar K.","non-dropping-particle":"","parse-names":false,"suffix":""},{"dropping-particle":"","family":"Grünwald","given":"Niklaus J.","non-dropping-particle":"","parse-names":false,"suffix":""},{"dropping-particle":"","family":"Fieland","given":"Valerie J.","non-dropping-particle":"","parse-names":false,"suffix":""},{"dropping-particle":"","family":"Knaus","given":"Brian J.","non-dropping-particle":"","parse-names":false,"suffix":""},{"dropping-particle":"","family":"Weiland","given":"Jerry E.","non-dropping-particle":"","parse-names":false,"suffix":""},{"dropping-particle":"","family":"Maia","given":"Cristiana","non-dropping-particle":"","parse-names":false,"suffix":""},{"dropping-particle":"","family":"Drenth","given":"André","non-dropping-particle":"","parse-names":false,"suffix":""},{"dropping-particle":"","family":"Guest","given":"David I.","non-dropping-particle":"","parse-names":false,"suffix":""},{"dropping-particle":"","family":"Liew","given":"Edward C.Y.","non-dropping-particle":"","parse-names":false,"suffix":""},{"dropping-particle":"","family":"Crane","given":"Colin","non-dropping-particle":"","parse-names":false,"suffix":""},{"dropping-particle":"","family":"Chang","given":"Tun-Tschu","non-dropping-particle":"","parse-names":false,"suffix":""},{"dropping-particle":"","family":"Fu","given":"Chuen-Hsu","non-dropping-particle":"","parse-names":false,"suffix":""},{"dropping-particle":"","family":"Chi","given":"Nguyen Minh","non-dropping-particle":"","parse-names":false,"suffix":""},{"dropping-particle":"","family":"Thu","given":"Pham Quang","non-dropping-particle":"","parse-names":false,"suffix":""},{"dropping-particle":"","family":"Scanu","given":"Bruno","non-dropping-particle":"","parse-names":false,"suffix":""},{"dropping-particle":"von","family":"Stowasser","given":"Eugenio Sanfuentes","non-dropping-particle":"","parse-names":false,"suffix":""},{"dropping-particle":"","family":"Durán","given":"Álvaro","non-dropping-particle":"","parse-names":false,"suffix":""},{"dropping-particle":"","family":"Jung","given":"Marilia Horta","non-dropping-particle":"","parse-names":false,"suffix":""},{"dropping-particle":"","family":"Jung","given":"Thomas","non-dropping-particle":"","parse-names":false,"suffix":""}],"container-title":"Molecular Ecology","id":"ITEM-3","issued":{"date-parts":[["2021"]]},"title":"Phylogeography of the wide-host range panglobal plant pathogen Phytophthora cinnamomi","type":"article-journal"}}],"schema":"https://github.com/citation-style-language/schema/raw/master/csl-citation.json"} </w:instrText>
-      </w:r>
-      <w:r>
-        <w:fldChar w:fldCharType="separate"/>
-      </w:r>
-      <w:r>
-        <w:rPr>
-          <w:vertAlign w:val="superscript"/>
-        </w:rPr>
-        <w:t>6,55,60</w:t>
-      </w:r>
-      <w:r>
-        <w:fldChar w:fldCharType="end"/>
-      </w:r>
-      <w:r>
-        <w:t xml:space="preserve">. </w:t>
-      </w:r>
-      <w:r>
-        <w:t xml:space="preserve">The null hypothesis tested is that alleles observed at different loci are not linked if populations are sexual </w:t>
-      </w:r>
-      <w:r>
-        <w:t>because</w:t>
-      </w:r>
-      <w:r>
-        <w:t xml:space="preserve"> alleles recombine freely into new genotypes during the process of sexual reproduction.</w:t>
-      </w:r>
-      <w:r>
-        <w:t xml:space="preserve"> </w:t>
-      </w:r>
-      <w:r>
-        <w:t>T</w:t>
-      </w:r>
-      <w:r>
-        <w:t xml:space="preserve">he </w:t>
-      </w:r>
-      <w:r>
-        <w:rPr>
-          <w:i/>
-        </w:rPr>
-        <w:t>I</w:t>
-      </w:r>
-      <w:r>
-        <w:rPr>
-          <w:i/>
-          <w:vertAlign w:val="subscript"/>
-        </w:rPr>
-        <w:t>A</w:t>
-      </w:r>
-      <w:r>
-        <w:t xml:space="preserve"> and </w:t>
       </w:r>
       <m:oMath>
         <m:acc>
@@ -6278,6 +6190,102 @@
       <w:r>
         <w:t xml:space="preserve"> </w:t>
       </w:r>
+      <w:r>
+        <w:t xml:space="preserve">as a less biased estimate </w:t>
+      </w:r>
+      <w:r>
+        <w:t>that accounts for the number of loci sampled</w:t>
+      </w:r>
+      <w:r>
+        <w:t xml:space="preserve"> in clone corrected datasets </w:t>
+      </w:r>
+      <w:r>
+        <w:fldChar w:fldCharType="begin" w:fldLock="1"/>
+      </w:r>
+      <w:r>
+        <w:instrText xml:space="preserve"> ADDIN ZOTERO_ITEM CSL_CITATION {"citationID":"p58iiTXl","properties":{"formattedCitation":"\\super 6,55,60\\nosupersub{}","plainCitation":"6,55,60","noteIndex":0},"citationItems":[{"id":"iHDLutT3/SkjwuINb","uris":["http://www.mendeley.com/documents/?uuid=668b6d21-1cbd-48d2-b1de-7bd351b815ae"],"itemData":{"DOI":"10.1046/j.1471-8278.2000.00014.x","ISSN":"14718278","abstract":"Linkage disequilibrium is an ubiquitous biological phenomenon. However a common metric for disequilibrium - the index of association or IA - is dependent on sample size. In this paper we present a modification of IA that removes this dependency. This method has been implemented in a software package.","author":[{"dropping-particle":"","family":"Agapow","given":"Paul Michael","non-dropping-particle":"","parse-names":false,"suffix":""},{"dropping-particle":"","family":"Burt","given":"Austin","non-dropping-particle":"","parse-names":false,"suffix":""}],"container-title":"Molecular Ecology Notes","id":"ITEM-1","issue":"1-2","issued":{"date-parts":[["2001"]]},"page":"101-102","title":"Indices of multilocus linkage disequilibrium","type":"article-journal","volume":"1"}},{"id":"iHDLutT3/5HXCxvbR","uris":["http://www.mendeley.com/documents/?uuid=3f0e4ef7-a2e4-43b2-ac65-75d3ac62245d"],"itemData":{"DOI":"10.7717/peerj.281","ISSN":"21678359","abstract":"Many microbial, fungal, or oomcyete populations violate assumptions for population genetic analysis because these populations are clonal, admixed, partially clonal, and/or sexual. Furthermore, few tools exist that are specifically designed for analyzing data from clonal populations, making analysis difficult and haphazard. We developed the R package poppr providing unique tools for analysis of data from admixed, clonal, mixed, and/or sexual populations. Currently, poppr can be used for dominant/codominant and haploid/diploid genetic data. Data can be imported from several formats including GenAlEx formatted text files and can be analyzed on a userdefined hierarchy that includes unlimited levels of subpopulation structure and clone censoring. New functions include calculation of Bruvo's distance for microsatellites, batch-analysis of the index of association with several indices of genotypic diversity, and graphing including dendrograms with bootstrap support and minimum spanning networks.While functions for genotypic diversity and clone censoring are specific for clonal populations, several functions found in poppr are also valuable to analysis of any populations. A manual with documentation and examples is provided. Poppr is open source and major releases are available on CRAN: http://cran. r-project.org/package=poppr.More supporting documentation and tutorials can be found under 'resources' at: http://grunwaldlab.cgrb.oregonstate.edu/.© 2014 Kamvar et al.","author":[{"dropping-particle":"","family":"Kamvar","given":"Zhian N.","non-dropping-particle":"","parse-names":false,"suffix":""},{"dropping-particle":"","family":"Tabima","given":"Javier F.","non-dropping-particle":"","parse-names":false,"suffix":""},{"dropping-particle":"","family":"Gr̈unwald","given":"Niklaus J.","non-dropping-particle":"","parse-names":false,"suffix":""}],"container-title":"PeerJ","id":"ITEM-2","issue":"1","issued":{"date-parts":[["2014"]]},"page":"1-14","title":"Poppr: An R package for genetic analysis of populations with clonal, partially clonal, and/or sexual reproduction","type":"article-journal","volume":"2014"}},{"id":"iHDLutT3/NUlt2YE6","uris":["http://www.mendeley.com/documents/?uuid=58a0d867-3cd0-4790-8692-f14f744d95f4"],"itemData":{"DOI":"https://doi.org/10.1111/mec.16109","author":[{"dropping-particle":"","family":"Shakya","given":"Shankar K.","non-dropping-particle":"","parse-names":false,"suffix":""},{"dropping-particle":"","family":"Grünwald","given":"Niklaus J.","non-dropping-particle":"","parse-names":false,"suffix":""},{"dropping-particle":"","family":"Fieland","given":"Valerie J.","non-dropping-particle":"","parse-names":false,"suffix":""},{"dropping-particle":"","family":"Knaus","given":"Brian J.","non-dropping-particle":"","parse-names":false,"suffix":""},{"dropping-particle":"","family":"Weiland","given":"Jerry E.","non-dropping-particle":"","parse-names":false,"suffix":""},{"dropping-particle":"","family":"Maia","given":"Cristiana","non-dropping-particle":"","parse-names":false,"suffix":""},{"dropping-particle":"","family":"Drenth","given":"André","non-dropping-particle":"","parse-names":false,"suffix":""},{"dropping-particle":"","family":"Guest","given":"David I.","non-dropping-particle":"","parse-names":false,"suffix":""},{"dropping-particle":"","family":"Liew","given":"Edward C.Y.","non-dropping-particle":"","parse-names":false,"suffix":""},{"dropping-particle":"","family":"Crane","given":"Colin","non-dropping-particle":"","parse-names":false,"suffix":""},{"dropping-particle":"","family":"Chang","given":"Tun-Tschu","non-dropping-particle":"","parse-names":false,"suffix":""},{"dropping-particle":"","family":"Fu","given":"Chuen-Hsu","non-dropping-particle":"","parse-names":false,"suffix":""},{"dropping-particle":"","family":"Chi","given":"Nguyen Minh","non-dropping-particle":"","parse-names":false,"suffix":""},{"dropping-particle":"","family":"Thu","given":"Pham Quang","non-dropping-particle":"","parse-names":false,"suffix":""},{"dropping-particle":"","family":"Scanu","given":"Bruno","non-dropping-particle":"","parse-names":false,"suffix":""},{"dropping-particle":"von","family":"Stowasser","given":"Eugenio Sanfuentes","non-dropping-particle":"","parse-names":false,"suffix":""},{"dropping-particle":"","family":"Durán","given":"Álvaro","non-dropping-particle":"","parse-names":false,"suffix":""},{"dropping-particle":"","family":"Jung","given":"Marilia Horta","non-dropping-particle":"","parse-names":false,"suffix":""},{"dropping-particle":"","family":"Jung","given":"Thomas","non-dropping-particle":"","parse-names":false,"suffix":""}],"container-title":"Molecular Ecology","id":"ITEM-3","issued":{"date-parts":[["2021"]]},"title":"Phylogeography of the wide-host range panglobal plant pathogen Phytophthora cinnamomi","type":"article-journal"}}],"schema":"https://github.com/citation-style-language/schema/raw/master/csl-citation.json"} </w:instrText>
+      </w:r>
+      <w:r>
+        <w:fldChar w:fldCharType="separate"/>
+      </w:r>
+      <w:r>
+        <w:rPr>
+          <w:vertAlign w:val="superscript"/>
+        </w:rPr>
+        <w:t>6,55,60</w:t>
+      </w:r>
+      <w:r>
+        <w:fldChar w:fldCharType="end"/>
+      </w:r>
+      <w:r>
+        <w:t xml:space="preserve">. </w:t>
+      </w:r>
+      <w:r>
+        <w:t xml:space="preserve">The null hypothesis tested is that alleles observed at different loci are not linked if populations are sexual </w:t>
+      </w:r>
+      <w:r>
+        <w:t>because</w:t>
+      </w:r>
+      <w:r>
+        <w:t xml:space="preserve"> alleles recombine freely into new genotypes during the process of sexual reproduction.</w:t>
+      </w:r>
+      <w:r>
+        <w:t xml:space="preserve"> </w:t>
+      </w:r>
+      <w:r>
+        <w:t>T</w:t>
+      </w:r>
+      <w:r>
+        <w:t xml:space="preserve">he </w:t>
+      </w:r>
+      <w:r>
+        <w:rPr>
+          <w:i/>
+        </w:rPr>
+        <w:t>I</w:t>
+      </w:r>
+      <w:r>
+        <w:rPr>
+          <w:i/>
+          <w:vertAlign w:val="subscript"/>
+        </w:rPr>
+        <w:t>A</w:t>
+      </w:r>
+      <w:r>
+        <w:t xml:space="preserve"> and </w:t>
+      </w:r>
+      <m:oMath>
+        <m:acc>
+          <m:accPr>
+            <m:chr m:val="̅"/>
+            <m:ctrlPr>
+              <w:ins w:id="103" w:author="Teddy Garcia Aroca" w:date="2023-06-14T14:16:00Z">
+                <w:rPr>
+                  <w:rFonts w:ascii="Cambria Math" w:hAnsi="Cambria Math"/>
+                  <w:i/>
+                </w:rPr>
+              </w:ins>
+            </m:ctrlPr>
+          </m:accPr>
+          <m:e>
+            <m:r>
+              <w:rPr>
+                <w:rFonts w:ascii="Cambria Math" w:hAnsi="Cambria Math"/>
+              </w:rPr>
+              <m:t>r</m:t>
+            </m:r>
+          </m:e>
+        </m:acc>
+      </m:oMath>
+      <w:r>
+        <w:rPr>
+          <w:vertAlign w:val="subscript"/>
+        </w:rPr>
+        <w:t>d</w:t>
+      </w:r>
+      <w:r>
+        <w:t xml:space="preserve"> </w:t>
+      </w:r>
       <w:proofErr w:type="gramStart"/>
       <w:r>
         <w:t>were</w:t>
@@ -6373,7 +6381,7 @@
           <w:sz w:val="24"/>
         </w:rPr>
       </w:pPr>
-      <w:bookmarkStart w:id="103" w:name="_Toc85716357"/>
+      <w:bookmarkStart w:id="104" w:name="_Toc85716357"/>
       <w:r>
         <w:rPr>
           <w:b/>
@@ -6382,7 +6390,7 @@
         </w:rPr>
         <w:t>R</w:t>
       </w:r>
-      <w:bookmarkEnd w:id="103"/>
+      <w:bookmarkEnd w:id="104"/>
       <w:r>
         <w:rPr>
           <w:b/>
@@ -6473,7 +6481,7 @@
     </w:p>
     <w:p/>
     <w:p>
-      <w:commentRangeStart w:id="104"/>
+      <w:commentRangeStart w:id="105"/>
       <w:r>
         <w:t>G</w:t>
       </w:r>
@@ -6774,12 +6782,12 @@
       <w:r>
         <w:t xml:space="preserve"> from the forest collected in the 1920’s-1940’s. </w:t>
       </w:r>
-      <w:commentRangeEnd w:id="104"/>
+      <w:commentRangeEnd w:id="105"/>
       <w:r>
         <w:rPr>
           <w:rStyle w:val="CommentReference"/>
         </w:rPr>
-        <w:commentReference w:id="104"/>
+        <w:commentReference w:id="105"/>
       </w:r>
     </w:p>
     <w:p/>
@@ -7481,7 +7489,7 @@
     </w:p>
     <w:p/>
     <w:p>
-      <w:bookmarkStart w:id="105" w:name="_Toc84769577"/>
+      <w:bookmarkStart w:id="106" w:name="_Toc84769577"/>
       <w:r>
         <w:rPr>
           <w:b/>
@@ -7512,7 +7520,7 @@
       <w:r>
         <w:t xml:space="preserve"> by state and lineages determined by STRUCTURE and ADMIXTURE (excluding historical specimens, n=4, and MO and Martinique, n=1).</w:t>
       </w:r>
-      <w:bookmarkEnd w:id="105"/>
+      <w:bookmarkEnd w:id="106"/>
     </w:p>
     <w:p/>
     <w:tbl>
@@ -8955,38 +8963,6 @@
           <m:accPr>
             <m:chr m:val="̅"/>
             <m:ctrlPr>
-              <w:ins w:id="106" w:author="Teddy Garcia Aroca" w:date="2023-06-14T14:16:00Z">
-                <w:rPr>
-                  <w:rFonts w:ascii="Cambria Math" w:hAnsi="Cambria Math"/>
-                  <w:i/>
-                </w:rPr>
-              </w:ins>
-            </m:ctrlPr>
-          </m:accPr>
-          <m:e>
-            <m:r>
-              <w:rPr>
-                <w:rFonts w:ascii="Cambria Math" w:hAnsi="Cambria Math"/>
-              </w:rPr>
-              <m:t>r</m:t>
-            </m:r>
-          </m:e>
-        </m:acc>
-      </m:oMath>
-      <w:r>
-        <w:rPr>
-          <w:vertAlign w:val="subscript"/>
-        </w:rPr>
-        <w:t>d</w:t>
-      </w:r>
-      <w:r>
-        <w:t xml:space="preserve"> within lineages. As expected, the null distributions of simulated alleles were normal for each lineage, under the hypothesis of sexual recombination. When randomly sampling 999 loci for Lineages 1 and 2 separately, the observed </w:t>
-      </w:r>
-      <m:oMath>
-        <m:acc>
-          <m:accPr>
-            <m:chr m:val="̅"/>
-            <m:ctrlPr>
               <w:ins w:id="107" w:author="Teddy Garcia Aroca" w:date="2023-06-14T14:16:00Z">
                 <w:rPr>
                   <w:rFonts w:ascii="Cambria Math" w:hAnsi="Cambria Math"/>
@@ -9012,31 +8988,7 @@
         <w:t>d</w:t>
       </w:r>
       <w:r>
-        <w:t xml:space="preserve"> value was </w:t>
-      </w:r>
-      <w:r>
-        <w:t xml:space="preserve">0.1716576 </w:t>
-      </w:r>
-      <w:r>
-        <w:t>(P=</w:t>
-      </w:r>
-      <w:r>
-        <w:t>0.001</w:t>
-      </w:r>
-      <w:r>
-        <w:t xml:space="preserve">) for Lineage 1 and </w:t>
-      </w:r>
-      <w:r>
-        <w:t xml:space="preserve">0.072497 </w:t>
-      </w:r>
-      <w:r>
-        <w:t>(P=</w:t>
-      </w:r>
-      <w:r>
-        <w:t>0.001</w:t>
-      </w:r>
-      <w:r>
-        <w:t xml:space="preserve">) for Lineage 2, with both observed  </w:t>
+        <w:t xml:space="preserve"> within lineages. As expected, the null distributions of simulated alleles were normal for each lineage, under the hypothesis of sexual recombination. When randomly sampling 999 loci for Lineages 1 and 2 separately, the observed </w:t>
       </w:r>
       <m:oMath>
         <m:acc>
@@ -9068,89 +9020,31 @@
         <w:t>d</w:t>
       </w:r>
       <w:r>
-        <w:t xml:space="preserve"> and P-values falling outside of the normal distribution of the simulated distribution under sexual recombination (FIGURE 12A-B). The null hypothesis of sexual recombination was rejected for both </w:t>
-      </w:r>
-      <w:proofErr w:type="spellStart"/>
-      <w:r>
-        <w:t>lienages</w:t>
-      </w:r>
-      <w:proofErr w:type="spellEnd"/>
-      <w:r>
-        <w:t>. However, when comparing index of association (</w:t>
-      </w:r>
-      <w:r>
-        <w:rPr>
-          <w:i/>
-        </w:rPr>
-        <w:t>I</w:t>
-      </w:r>
-      <w:r>
-        <w:rPr>
-          <w:i/>
-          <w:vertAlign w:val="subscript"/>
-        </w:rPr>
-        <w:t>A</w:t>
-      </w:r>
-      <w:r>
-        <w:t xml:space="preserve">) between each lineage and simulated values for clonal, partially clonal (semi- and </w:t>
-      </w:r>
-      <w:proofErr w:type="gramStart"/>
-      <w:r>
-        <w:t>mostly-clonal</w:t>
-      </w:r>
-      <w:proofErr w:type="gramEnd"/>
-      <w:r>
-        <w:t xml:space="preserve">), the </w:t>
-      </w:r>
-      <w:r>
-        <w:rPr>
-          <w:i/>
-        </w:rPr>
-        <w:t>I</w:t>
-      </w:r>
-      <w:r>
-        <w:rPr>
-          <w:i/>
-          <w:vertAlign w:val="subscript"/>
-        </w:rPr>
-        <w:t>A</w:t>
-      </w:r>
-      <w:r>
-        <w:rPr>
-          <w:vertAlign w:val="subscript"/>
-        </w:rPr>
-        <w:t xml:space="preserve"> </w:t>
-      </w:r>
-      <w:r>
-        <w:t>of each lineage was significantly different than the simulated values for partially clonal populations (simulated separately for each lineage). However, in both cases, the lineages were also significantly different than the simulated values for clonal populations (FIGURE 12 C-D). These values were calculated for both unfiltered and minor allele frequency (MAF) of 0.01 filtered datasets (both clone-corrected) to assess the effect of missing data.</w:t>
-      </w:r>
-    </w:p>
-    <w:p/>
-    <w:p>
-      <w:r>
-        <w:t xml:space="preserve">The values of </w:t>
-      </w:r>
-      <w:r>
-        <w:rPr>
-          <w:i/>
-        </w:rPr>
-        <w:t>I</w:t>
-      </w:r>
-      <w:r>
-        <w:rPr>
-          <w:i/>
-          <w:vertAlign w:val="subscript"/>
-        </w:rPr>
-        <w:t>A</w:t>
-      </w:r>
-      <w:r>
-        <w:rPr>
-          <w:vertAlign w:val="subscript"/>
-        </w:rPr>
-        <w:t xml:space="preserve"> </w:t>
-      </w:r>
-      <w:r>
-        <w:t xml:space="preserve">calculated separately for each population by state and lineage, based on the total number of individual genotypes per population differed substantially per lineage, whereas the value of </w:t>
+        <w:t xml:space="preserve"> value was </w:t>
+      </w:r>
+      <w:r>
+        <w:t xml:space="preserve">0.1716576 </w:t>
+      </w:r>
+      <w:r>
+        <w:t>(P=</w:t>
+      </w:r>
+      <w:r>
+        <w:t>0.001</w:t>
+      </w:r>
+      <w:r>
+        <w:t xml:space="preserve">) for Lineage 1 and </w:t>
+      </w:r>
+      <w:r>
+        <w:t xml:space="preserve">0.072497 </w:t>
+      </w:r>
+      <w:r>
+        <w:t>(P=</w:t>
+      </w:r>
+      <w:r>
+        <w:t>0.001</w:t>
+      </w:r>
+      <w:r>
+        <w:t xml:space="preserve">) for Lineage 2, with both observed  </w:t>
       </w:r>
       <m:oMath>
         <m:acc>
@@ -9182,6 +9076,120 @@
         <w:t>d</w:t>
       </w:r>
       <w:r>
+        <w:t xml:space="preserve"> and P-values falling outside of the normal distribution of the simulated distribution under sexual recombination (FIGURE 12A-B). The null hypothesis of sexual recombination was rejected for both </w:t>
+      </w:r>
+      <w:proofErr w:type="spellStart"/>
+      <w:r>
+        <w:t>lienages</w:t>
+      </w:r>
+      <w:proofErr w:type="spellEnd"/>
+      <w:r>
+        <w:t>. However, when comparing index of association (</w:t>
+      </w:r>
+      <w:r>
+        <w:rPr>
+          <w:i/>
+        </w:rPr>
+        <w:t>I</w:t>
+      </w:r>
+      <w:r>
+        <w:rPr>
+          <w:i/>
+          <w:vertAlign w:val="subscript"/>
+        </w:rPr>
+        <w:t>A</w:t>
+      </w:r>
+      <w:r>
+        <w:t xml:space="preserve">) between each lineage and simulated values for clonal, partially clonal (semi- and </w:t>
+      </w:r>
+      <w:proofErr w:type="gramStart"/>
+      <w:r>
+        <w:t>mostly-clonal</w:t>
+      </w:r>
+      <w:proofErr w:type="gramEnd"/>
+      <w:r>
+        <w:t xml:space="preserve">), the </w:t>
+      </w:r>
+      <w:r>
+        <w:rPr>
+          <w:i/>
+        </w:rPr>
+        <w:t>I</w:t>
+      </w:r>
+      <w:r>
+        <w:rPr>
+          <w:i/>
+          <w:vertAlign w:val="subscript"/>
+        </w:rPr>
+        <w:t>A</w:t>
+      </w:r>
+      <w:r>
+        <w:rPr>
+          <w:vertAlign w:val="subscript"/>
+        </w:rPr>
+        <w:t xml:space="preserve"> </w:t>
+      </w:r>
+      <w:r>
+        <w:t>of each lineage was significantly different than the simulated values for partially clonal populations (simulated separately for each lineage). However, in both cases, the lineages were also significantly different than the simulated values for clonal populations (FIGURE 12 C-D). These values were calculated for both unfiltered and minor allele frequency (MAF) of 0.01 filtered datasets (both clone-corrected) to assess the effect of missing data.</w:t>
+      </w:r>
+    </w:p>
+    <w:p/>
+    <w:p>
+      <w:r>
+        <w:t xml:space="preserve">The values of </w:t>
+      </w:r>
+      <w:r>
+        <w:rPr>
+          <w:i/>
+        </w:rPr>
+        <w:t>I</w:t>
+      </w:r>
+      <w:r>
+        <w:rPr>
+          <w:i/>
+          <w:vertAlign w:val="subscript"/>
+        </w:rPr>
+        <w:t>A</w:t>
+      </w:r>
+      <w:r>
+        <w:rPr>
+          <w:vertAlign w:val="subscript"/>
+        </w:rPr>
+        <w:t xml:space="preserve"> </w:t>
+      </w:r>
+      <w:r>
+        <w:t xml:space="preserve">calculated separately for each population by state and lineage, based on the total number of individual genotypes per population differed substantially per lineage, whereas the value of </w:t>
+      </w:r>
+      <m:oMath>
+        <m:acc>
+          <m:accPr>
+            <m:chr m:val="̅"/>
+            <m:ctrlPr>
+              <w:ins w:id="110" w:author="Teddy Garcia Aroca" w:date="2023-06-14T14:16:00Z">
+                <w:rPr>
+                  <w:rFonts w:ascii="Cambria Math" w:hAnsi="Cambria Math"/>
+                  <w:i/>
+                </w:rPr>
+              </w:ins>
+            </m:ctrlPr>
+          </m:accPr>
+          <m:e>
+            <m:r>
+              <w:rPr>
+                <w:rFonts w:ascii="Cambria Math" w:hAnsi="Cambria Math"/>
+              </w:rPr>
+              <m:t>r</m:t>
+            </m:r>
+          </m:e>
+        </m:acc>
+      </m:oMath>
+      <w:r>
+        <w:rPr>
+          <w:vertAlign w:val="subscript"/>
+        </w:rPr>
+        <w:t>d</w:t>
+      </w:r>
+      <w:r>
         <w:rPr>
           <w:vertAlign w:val="subscript"/>
         </w:rPr>
@@ -9202,8 +9210,8 @@
           <w:szCs w:val="24"/>
         </w:rPr>
       </w:pPr>
-      <w:bookmarkStart w:id="110" w:name="_Toc84769579"/>
-      <w:commentRangeStart w:id="111"/>
+      <w:bookmarkStart w:id="111" w:name="_Toc84769579"/>
+      <w:commentRangeStart w:id="112"/>
       <w:r>
         <w:rPr>
           <w:b/>
@@ -9281,7 +9289,7 @@
         </w:rPr>
         <w:t>Statistics calculated with POPPR v2.9.0 for each population by geographical origin (state) and lineages defined by STRUCTURE and ADMIXTURE.</w:t>
       </w:r>
-      <w:bookmarkEnd w:id="110"/>
+      <w:bookmarkEnd w:id="111"/>
     </w:p>
     <w:p>
       <w:pPr>
@@ -13703,7 +13711,7 @@
           <m:accPr>
             <m:chr m:val="̅"/>
             <m:ctrlPr>
-              <w:ins w:id="112" w:author="Teddy Garcia Aroca" w:date="2023-06-14T14:16:00Z">
+              <w:ins w:id="113" w:author="Teddy Garcia Aroca" w:date="2023-06-14T14:16:00Z">
                 <w:rPr>
                   <w:rFonts w:ascii="Cambria Math" w:hAnsi="Cambria Math"/>
                   <w:i/>
@@ -13730,12 +13738,12 @@
       <w:r>
         <w:t>)</w:t>
       </w:r>
-      <w:commentRangeEnd w:id="111"/>
+      <w:commentRangeEnd w:id="112"/>
       <w:r>
         <w:rPr>
           <w:rStyle w:val="CommentReference"/>
         </w:rPr>
-        <w:commentReference w:id="111"/>
+        <w:commentReference w:id="112"/>
       </w:r>
     </w:p>
     <w:p/>
@@ -13748,7 +13756,7 @@
           <w:sz w:val="24"/>
         </w:rPr>
       </w:pPr>
-      <w:bookmarkStart w:id="113" w:name="_Toc85716358"/>
+      <w:bookmarkStart w:id="114" w:name="_Toc85716358"/>
       <w:r>
         <w:rPr>
           <w:b/>
@@ -13757,7 +13765,7 @@
         </w:rPr>
         <w:t>D</w:t>
       </w:r>
-      <w:bookmarkEnd w:id="113"/>
+      <w:bookmarkEnd w:id="114"/>
       <w:r>
         <w:rPr>
           <w:b/>
@@ -13781,7 +13789,7 @@
         <w:autoSpaceDE w:val="0"/>
         <w:autoSpaceDN w:val="0"/>
         <w:adjustRightInd w:val="0"/>
-        <w:pPrChange w:id="114" w:author="Teddy Garcia Aroca" w:date="2023-06-12T10:16:00Z">
+        <w:pPrChange w:id="115" w:author="Teddy Garcia Aroca" w:date="2023-06-12T10:16:00Z">
           <w:pPr>
             <w:widowControl w:val="0"/>
             <w:autoSpaceDE w:val="0"/>
@@ -13946,280 +13954,6 @@
       </w:r>
       <w:r>
         <w:t>As discussed earlier, the two competing hypotheses (EPH and NPH) of pathogen emergence are not necessarily exclusive, making these assessments more complicated.</w:t>
-      </w:r>
-    </w:p>
-    <w:p>
-      <w:pPr>
-        <w:widowControl w:val="0"/>
-        <w:autoSpaceDE w:val="0"/>
-        <w:autoSpaceDN w:val="0"/>
-        <w:adjustRightInd w:val="0"/>
-      </w:pPr>
-    </w:p>
-    <w:p>
-      <w:pPr>
-        <w:widowControl w:val="0"/>
-        <w:autoSpaceDE w:val="0"/>
-        <w:autoSpaceDN w:val="0"/>
-        <w:adjustRightInd w:val="0"/>
-        <w:ind w:firstLine="720"/>
-        <w:pPrChange w:id="115" w:author="Teddy Garcia Aroca" w:date="2023-06-12T10:16:00Z">
-          <w:pPr>
-            <w:widowControl w:val="0"/>
-            <w:autoSpaceDE w:val="0"/>
-            <w:autoSpaceDN w:val="0"/>
-            <w:adjustRightInd w:val="0"/>
-            <w:spacing w:line="480" w:lineRule="auto"/>
-            <w:ind w:firstLine="720"/>
-          </w:pPr>
-        </w:pPrChange>
-      </w:pPr>
-      <w:r>
-        <w:t xml:space="preserve">The appearance of invasive plant and fungal species in agricultural ecosystems </w:t>
-      </w:r>
-      <w:r>
-        <w:t>often</w:t>
-      </w:r>
-      <w:r>
-        <w:t xml:space="preserve"> involve</w:t>
-      </w:r>
-      <w:r>
-        <w:t>s</w:t>
-      </w:r>
-      <w:r>
-        <w:t xml:space="preserve"> founder effects, when the invasion event is caused by a single genotype</w:t>
-      </w:r>
-      <w:r>
-        <w:t xml:space="preserve"> that infects a new host </w:t>
-      </w:r>
-      <w:r>
-        <w:fldChar w:fldCharType="begin" w:fldLock="1"/>
-      </w:r>
-      <w:r>
-        <w:instrText xml:space="preserve"> ADDIN ZOTERO_ITEM CSL_CITATION {"citationID":"D9AMwKak","properties":{"formattedCitation":"\\super 24,64\\nosupersub{}","plainCitation":"24,64","noteIndex":0},"citationItems":[{"id":"iHDLutT3/q3hzgM9d","uris":["http://www.mendeley.com/documents/?uuid=be5dc56e-fd10-4218-99d3-d51258b451e7"],"itemData":{"DOI":"10.1371/journal.pone.0237894","ISBN":"2017670132687","ISSN":"19326203","PMID":"33647021","abstract":"Infectious diseases and invasive species can be strong drivers of biological systems that may interact to shift plant community composition. For example, disease can modify resource competition between invasive and native species. Invasive species tend to interact with a diversity of native species, and it is unclear how native species differ in response to disease-mediated competition with invasive species. Here, we quantified the biomass responses of three native North American grass species (Dichanthelium clandestinum, Elymus virginicus, and Eragrostis spectabilis) to disease-mediated competition with the non-native invasive grass Microstegium vimineum. The foliar fungal pathogen Bipolaris gigantea has recently emerged in Microstegium populations, causing a leaf spot disease that reduces Microstegium biomass and seed production. In a greenhouse experiment, we examined the effects of B. gigantea inoculation on two components of competitive ability for each native species: growth in the absence of competition and biomass responses to increasing densities of Microstegium. Bipolaris gigantea inoculation affected each of the three native species in unique ways, by increasing (Dichanthelium), decreasing (Elymus), or not changing (Eragrostis) their growth in the absence of competition relative to mock inoculation. Bipolaris gigantea inoculation did not, however, affect Microstegium biomass or mediate the effect of Microstegium density on native plant biomass. Thus, B. gigantea had species-specific effects on native plant competition with Microstegium through species-specific biomass responses to B. gigantea inoculation, but not through modified responses to Microstegium density. Our results suggest that disease may uniquely modify competitive interactions between invasive and native plants for different native plant species.","author":[{"dropping-particle":"","family":"Kendig","given":"Amy E.","non-dropping-particle":"","parse-names":false,"suffix":""},{"dropping-particle":"","family":"Svahnström","given":"Vida J.","non-dropping-particle":"","parse-names":false,"suffix":""},{"dropping-particle":"","family":"Adhikari","given":"Ashish","non-dropping-particle":"","parse-names":false,"suffix":""},{"dropping-particle":"","family":"Harmon","given":"Philip F.","non-dropping-particle":"","parse-names":false,"suffix":""},{"dropping-particle":"","family":"Flory","given":"S. Luke","non-dropping-particle":"","parse-names":false,"suffix":""}],"container-title":"PLoS ONE","id":"ITEM-1","issue":"3 March","issued":{"date-parts":[["2021"]]},"page":"1-17","title":"Emerging fungal pathogen of an invasive grass: Implications for competition with native plant species","type":"article-journal","volume":"16"}},{"id":"iHDLutT3/o4Il1qXc","uris":["http://www.mendeley.com/documents/?uuid=499b9bbf-c7a5-4294-811c-24cb6b333b4f"],"itemData":{"DOI":"10.1186/s43008-019-0020-8","ISSN":"22106359","abstract":"Clonal reproduction is common in fungi and fungal-like organisms during epidemics and invasion events. The success of clonal fungi shaped systems for their classification and some pathogens are tacitly treated as asexual. We argue that genetic recombination driven by sexual reproduction must be a starting hypothesis when dealing with fungi for two reasons: (1) Clones eventually crash because they lack adaptability; and (2) fungi find a way to exchange genetic material through recombination, whether sexual, parasexual, or hybridisation. Successful clones may prevail over space and time, but they are the product of recombination and the next successful clone will inevitably appear. Fungal pathogen populations are dynamic rather than static, and they need genetic recombination to adapt to a changing environment.","author":[{"dropping-particle":"","family":"Drenth","given":"André","non-dropping-particle":"","parse-names":false,"suffix":""},{"dropping-particle":"","family":"McTaggart","given":"Alistair R.","non-dropping-particle":"","parse-names":false,"suffix":""},{"dropping-particle":"","family":"Wingfield","given":"Brenda D.","non-dropping-particle":"","parse-names":false,"suffix":""}],"container-title":"IMA Fungus","id":"ITEM-2","issue":"1","issued":{"date-parts":[["2019"]]},"page":"1-6","publisher":"IMA Fungus","title":"Fungal clones win the battle, but recombination wins the war","type":"article-journal","volume":"10"}}],"schema":"https://github.com/citation-style-language/schema/raw/master/csl-citation.json"} </w:instrText>
-      </w:r>
-      <w:r>
-        <w:fldChar w:fldCharType="separate"/>
-      </w:r>
-      <w:r>
-        <w:rPr>
-          <w:vertAlign w:val="superscript"/>
-        </w:rPr>
-        <w:t>24,64</w:t>
-      </w:r>
-      <w:r>
-        <w:fldChar w:fldCharType="end"/>
-      </w:r>
-      <w:r>
-        <w:t>.</w:t>
-      </w:r>
-      <w:r>
-        <w:t xml:space="preserve"> These introductions may happen through different mechanisms, including host jumps and tracking, horizontal gene transfer, hybridization, and other evolutionary processes that influence host-pathogen interactions </w:t>
-      </w:r>
-      <w:r>
-        <w:fldChar w:fldCharType="begin" w:fldLock="1"/>
-      </w:r>
-      <w:r>
-        <w:instrText xml:space="preserve"> ADDIN ZOTERO_ITEM CSL_CITATION {"citationID":"oDP0TgI8","properties":{"formattedCitation":"\\super 1,65,66\\nosupersub{}","plainCitation":"1,65,66","noteIndex":0},"citationItems":[{"id":"iHDLutT3/akXz28nH","uris":["http://www.mendeley.com/documents/?uuid=8dfee788-2f80-418e-b339-65f768bdda83"],"itemData":{"DOI":"10.1146/annurev.phyto.010708.154114","ISSN":"00664286","PMID":"18680424","abstract":"Plant pathogens can emerge in agricultural ecosystems through several mechanisms, including host-tracking, host jumps, hybridization and horizontal gene transfer. High-throughput DNA sequencing coupled with new analytical approaches make it possible to differentiate among these mechanisms and to infer the time and place where pathogens first emerged. We present several examples to illustrate the different mechanisms and timescales associated with the origins of important plant pathogens. In some cases pathogens were domesticated along with their hosts during the invention of agriculture approximately 10,000 years ago. In other cases pathogens appear to have emerged very recently and almost instantaneously following horizontal gene transfer or hybridization. The predominant unifying feature in these examples is the environmental and genetic uniformity of the agricultural ecosystem in which the pathogens emerged. We conclude that agro-ecosystems will continue to select for new pathogens unless they are re-engineered to make them less conducive to pathogen emergence. Copyright © 2008 by Annual Reviews. All rights reserved.","author":[{"dropping-particle":"","family":"Stukenbrock","given":"Eva H.","non-dropping-particle":"","parse-names":false,"suffix":""},{"dropping-particle":"","family":"McDonald","given":"Bruce A.","non-dropping-particle":"","parse-names":false,"suffix":""}],"container-title":"Annual Review of Phytopathology","id":"ITEM-1","issued":{"date-parts":[["2008"]]},"page":"75-100","title":"The origins of plant pathogens in agro-ecosystems","type":"article-journal","volume":"46"}},{"id":"iHDLutT3/naqe1gLo","uris":["http://www.mendeley.com/documents/?uuid=178eaced-5136-4faa-8d7b-fdca27a39e77"],"itemData":{"DOI":"10.1016/j.fbr.2014.02.001","ISBN":"1","ISSN":"17494613","abstract":"Fungal genomes vary considerably in size and organization. The genome of Microsporidium contains less than 3Mb while the genomes of several Basidiomycetes and Ascomycetes greatly exceed 100Mb. Likewise chromosome numbers and ploidy levels can differ even between closely related species. The differences in genome architecture among fungi reflect the interplay of different mutational processes as well as the population biology of the different species. Comparative genome studies have elucidated the underlying mechanisms of genome evolution in different groups of fungi and have provided insight into species-specific genomic traits. Mobile genetic elements have been instrumental in shaping the genome architecture and gene content in many fungal species. In many pathogenic fungi the mobile genetic elements even play a crucial role in rapid adaptive evolution by mediating high rates of sequence mutations, chromosomal rearrangements, and ploidy changes. But in many species mobile elements are efficiently restricted by defense mechanisms, which have evolved to suppress and regulate parasitic elements. Different rates of genome dynamic and adaptive evolution may reflect varying effective population sizes through which genetic drift and natural selection have differentially affected genome architecture in fungi over time. © 2014 The British Mycological Society.","author":[{"dropping-particle":"","family":"Stukenbrock","given":"Eva H.","non-dropping-particle":"","parse-names":false,"suffix":""},{"dropping-particle":"","family":"Croll","given":"Daniel","non-dropping-particle":"","parse-names":false,"suffix":""}],"container-title":"Fungal Biology Reviews","id":"ITEM-2","issue":"1","issued":{"date-parts":[["2014"]]},"page":"1-12","publisher":"Elsevier Ltd","title":"The evolving fungal genome","type":"article-journal","volume":"28"}},{"id":"iHDLutT3/720C6Lxx","uris":["http://www.mendeley.com/documents/?uuid=5301772d-2df1-4138-8a1f-2b2dcf27985e"],"itemData":{"DOI":"10.1038/nrmicro.2017.76","ISSN":"17401534","PMID":"28781365","abstract":"The fungal kingdom comprises some of the most devastating plant pathogens. Sequencing the genomes of fungal pathogens has shown a remarkable variability in genome size and architecture. Population genomic data enable us to understand the mechanisms and the history of changes in genome size and adaptive evolution in plant pathogens. Although transposable elements predominantly have negative effects on their host, fungal pathogens provide prominent examples of advantageous associations between rapidly evolving transposable elements and virulence genes that cause variation in virulence phenotypes. By providing homogeneous environments at large regional scales, managed ecosystems, such as modern agriculture, can be conducive for the rapid evolution and dispersal of pathogens. In this Review, we summarize key examples from fungal plant pathogen genomics and discuss evolutionary processes in pathogenic fungi in the context of molecular evolution, population genomics and agriculture.","author":[{"dropping-particle":"","family":"Möller","given":"Mareike","non-dropping-particle":"","parse-names":false,"suffix":""},{"dropping-particle":"","family":"Stukenbrock","given":"Eva H.","non-dropping-particle":"","parse-names":false,"suffix":""}],"container-title":"Nature Reviews Microbiology","id":"ITEM-3","issue":"12","issued":{"date-parts":[["2017"]]},"page":"756-771","publisher":"Nature Publishing Group","title":"Evolution and genome architecture in fungal plant pathogens","type":"article-journal","volume":"15"}}],"schema":"https://github.com/citation-style-language/schema/raw/master/csl-citation.json"} </w:instrText>
-      </w:r>
-      <w:r>
-        <w:fldChar w:fldCharType="separate"/>
-      </w:r>
-      <w:r>
-        <w:rPr>
-          <w:vertAlign w:val="superscript"/>
-        </w:rPr>
-        <w:t>1,65,66</w:t>
-      </w:r>
-      <w:r>
-        <w:fldChar w:fldCharType="end"/>
-      </w:r>
-      <w:r>
-        <w:t xml:space="preserve">. In most cases, the center of biodiversity offers insight into pathogen life history, infection potential, epidemic propensity, emergence timeline, and potential sources of resistance </w:t>
-      </w:r>
-      <w:r>
-        <w:fldChar w:fldCharType="begin" w:fldLock="1"/>
-      </w:r>
-      <w:r>
-        <w:instrText xml:space="preserve"> ADDIN ZOTERO_ITEM CSL_CITATION {"citationID":"yeqEwkdR","properties":{"formattedCitation":"\\super 7,8,67\\uc0\\u8211{}69\\nosupersub{}","plainCitation":"7,8,67–69","noteIndex":0},"citationItems":[{"id":"iHDLutT3/Bp8OHbex","uris":["http://www.mendeley.com/documents/?uuid=1434a6d1-ba20-4a93-8f65-c7528989fef9"],"itemData":{"DOI":"10.1126/science.aar1965","ISSN":"10959203","PMID":"29748278","abstract":"Globalized infectious diseases are causing species declines worldwide, but their source often remains elusive. We used whole-genome sequencing to solve the spatiotemporal origins of the most devastating panzootic to date, caused by the fungus Batrachochytrium dendrobatidis, a proximate driver of global amphibian declines. We traced the source of B. dendrobatidis to the Korean peninsula, where one lineage, BdASIA-1, exhibits the genetic hallmarks of an ancestral population that seeded the panzootic. We date the emergence of this pathogen to the early 20th century, coinciding with the global expansion of commercial trade in amphibians, and we show that intercontinental transmission is ongoing. Our findings point to East Asia as a geographic hotspot for B. dendrobatidis biodiversity and the original source of these lineages that now parasitize amphibians worldwide.","author":[{"dropping-particle":"","family":"O’Hanlon","given":"Simon J.","non-dropping-particle":"","parse-names":false,"suffix":""},{"dropping-particle":"","family":"Rieux","given":"Adrien","non-dropping-particle":"","parse-names":false,"suffix":""},{"dropping-particle":"","family":"Farrer","given":"Rhys A.","non-dropping-particle":"","parse-names":false,"suffix":""},{"dropping-particle":"","family":"Rosa","given":"Gonçalo M.","non-dropping-particle":"","parse-names":false,"suffix":""},{"dropping-particle":"","family":"Waldman","given":"Bruce","non-dropping-particle":"","parse-names":false,"suffix":""},{"dropping-particle":"","family":"Bataille","given":"Arnaud","non-dropping-particle":"","parse-names":false,"suffix":""},{"dropping-particle":"","family":"Kosch","given":"Tiffany A.","non-dropping-particle":"","parse-names":false,"suffix":""},{"dropping-particle":"","family":"Murray","given":"Kris A.","non-dropping-particle":"","parse-names":false,"suffix":""},{"dropping-particle":"","family":"Brankovics","given":"Balázs","non-dropping-particle":"","parse-names":false,"suffix":""},{"dropping-particle":"","family":"Fumagalli","given":"Matteo","non-dropping-particle":"","parse-names":false,"suffix":""},{"dropping-particle":"","family":"Martin","given":"Michael D.","non-dropping-particle":"","parse-names":false,"suffix":""},{"dropping-particle":"","family":"Wales","given":"Nathan","non-dropping-particle":"","parse-names":false,"suffix":""},{"dropping-particle":"","family":"Alvarado-Rybak","given":"Mario","non-dropping-particle":"","parse-names":false,"suffix":""},{"dropping-particle":"","family":"Bates","given":"Kieran A.","non-dropping-particle":"","parse-names":false,"suffix":""},{"dropping-particle":"","family":"Berger","given":"Lee","non-dropping-particle":"","parse-names":false,"suffix":""},{"dropping-particle":"","family":"Böll","given":"Susanne","non-dropping-particle":"","parse-names":false,"suffix":""},{"dropping-particle":"","family":"Brookes","given":"Lola","non-dropping-particle":"","parse-names":false,"suffix":""},{"dropping-particle":"","family":"Clare","given":"Frances","non-dropping-particle":"","parse-names":false,"suffix":""},{"dropping-particle":"","family":"Courtois","given":"Elodie A.","non-dropping-particle":"","parse-names":false,"suffix":""},{"dropping-particle":"","family":"Cunningham","given":"Andrew A.","non-dropping-particle":"","parse-names":false,"suffix":""},{"dropping-particle":"","family":"Doherty-Bone","given":"Thomas M.","non-dropping-particle":"","parse-names":false,"suffix":""},{"dropping-particle":"","family":"Ghosh","given":"Pria","non-dropping-particle":"","parse-names":false,"suffix":""},{"dropping-particle":"","family":"Gower","given":"David J.","non-dropping-particle":"","parse-names":false,"suffix":""},{"dropping-particle":"","family":"Hintz","given":"William E.","non-dropping-particle":"","parse-names":false,"suffix":""},{"dropping-particle":"","family":"Höglund","given":"Jacob","non-dropping-particle":"","parse-names":false,"suffix":""},{"dropping-particle":"","family":"Jenkinson","given":"Thomas S.","non-dropping-particle":"","parse-names":false,"suffix":""},{"dropping-particle":"","family":"Lin","given":"Chun Fu","non-dropping-particle":"","parse-names":false,"suffix":""},{"dropping-particle":"","family":"Laurila","given":"Anssi","non-dropping-particle":"","parse-names":false,"suffix":""},{"dropping-particle":"","family":"Loyau","given":"Adeline","non-dropping-particle":"","parse-names":false,"suffix":""},{"dropping-particle":"","family":"Martel","given":"An","non-dropping-particle":"","parse-names":false,"suffix":""},{"dropping-particle":"","family":"Meurling","given":"Sara","non-dropping-particle":"","parse-names":false,"suffix":""},{"dropping-particle":"","family":"Miaud","given":"Claude","non-dropping-particle":"","parse-names":false,"suffix":""},{"dropping-particle":"","family":"Minting","given":"Pete","non-dropping-particle":"","parse-names":false,"suffix":""},{"dropping-particle":"","family":"Pasmans","given":"Frank","non-dropping-particle":"","parse-names":false,"suffix":""},{"dropping-particle":"","family":"Schmeller","given":"Dirk S.","non-dropping-particle":"","parse-names":false,"suffix":""},{"dropping-particle":"","family":"Schmidt","given":"Benedikt R.","non-dropping-particle":"","parse-names":false,"suffix":""},{"dropping-particle":"","family":"Shelton","given":"Jennifer M.G.","non-dropping-particle":"","parse-names":false,"suffix":""},{"dropping-particle":"","family":"Skerratt","given":"Lee F.","non-dropping-particle":"","parse-names":false,"suffix":""},{"dropping-particle":"","family":"Smith","given":"Freya","non-dropping-particle":"","parse-names":false,"suffix":""},{"dropping-particle":"","family":"Soto-Azat","given":"Claudio","non-dropping-particle":"","parse-names":false,"suffix":""},{"dropping-particle":"","family":"Spagnoletti","given":"Matteo","non-dropping-particle":"","parse-names":false,"suffix":""},{"dropping-particle":"","family":"Tessa","given":"Giulia","non-dropping-particle":"","parse-names":false,"suffix":""},{"dropping-particle":"","family":"Toledo","given":"Luís Felipe","non-dropping-particle":"","parse-names":false,"suffix":""},{"dropping-particle":"","family":"Valenzuela-Sánchez","given":"Andrés","non-dropping-particle":"","parse-names":false,"suffix":""},{"dropping-particle":"","family":"Verster","given":"Ruhan","non-dropping-particle":"","parse-names":false,"suffix":""},{"dropping-particle":"","family":"Vörös","given":"Judit","non-dropping-particle":"","parse-names":false,"suffix":""},{"dropping-particle":"","family":"Webb","given":"Rebecca J.","non-dropping-particle":"","parse-names":false,"suffix":""},{"dropping-particle":"","family":"Wierzbicki","given":"Claudia","non-dropping-particle":"","parse-names":false,"suffix":""},{"dropping-particle":"","family":"Wombwell","given":"Emma","non-dropping-particle":"","parse-names":false,"suffix":""},{"dropping-particle":"","family":"Zamudio","given":"Kelly R.","non-dropping-particle":"","parse-names":false,"suffix":""},{"dropping-particle":"","family":"Aanensen","given":"David M.","non-dropping-particle":"","parse-names":false,"suffix":""},{"dropping-particle":"","family":"James","given":"Timothy Y.","non-dropping-particle":"","parse-names":false,"suffix":""},{"dropping-particle":"","family":"Thomas","given":"M.","non-dropping-particle":"","parse-names":false,"suffix":""},{"dropping-particle":"","family":"Weldon","given":"Ché","non-dropping-particle":"","parse-names":false,"suffix":""},{"dropping-particle":"","family":"Bosch","given":"Jaime","non-dropping-particle":"","parse-names":false,"suffix":""},{"dropping-particle":"","family":"Balloux","given":"François","non-dropping-particle":"","parse-names":false,"suffix":""},{"dropping-particle":"","family":"Garner","given":"Trenton W.J.","non-dropping-particle":"","parse-names":false,"suffix":""},{"dropping-particle":"","family":"Fisher","given":"Matthew C.","non-dropping-particle":"","parse-names":false,"suffix":""}],"container-title":"Science","id":"ITEM-1","issue":"6389","issued":{"date-parts":[["2018"]]},"page":"621-627","title":"Recent Asian origin of chytrid fungi causing global amphibian declines","type":"article-journal","volume":"360"}},{"id":"iHDLutT3/es8KoHMl","uris":["http://www.mendeley.com/documents/?uuid=ffbdad6e-87c9-43b2-a49b-8430803893da"],"itemData":{"DOI":"10.1128/AEM.02576-16","ISSN":"14665123","PMID":"27736792","abstract":"While high-throughput sequencing methods are revolutionizing fungal ecology, recovering accurate estimates of species richness and abundance has proven elusive. We sought to design internal transcribed spacer (ITS) primers and an Illumina protocol that would maximize coverage of the kingdom Fungi while minimizing nontarget eukaryotes. We inspected alignments of the 5.8S and large subunit (LSU) ribosomal genes and evaluated potential primers using PrimerProspector. We tested the resulting primers using tiered-abundance mock communities and five previously characterized soil samples. We recovered operational taxonomic units (OTUs) belonging to all 8 members in both mock communities, despite DNA abundances spanning 3 orders of magnitude. The expected and observed read counts were strongly correlated (r = 0.94 to 0.97). However, several taxa were consistently over- or underrepresented, likely due to variation in rRNA gene copy numbers. The Illumina data resulted in clustering of soil samples identical to that obtained with Sanger sequence clone library data using different primers. Furthermore, the two methods produced distance matrices with a Mantel correlation of 0.92. Nonfungal sequences comprised less than 0.5% of the soil data set, with most attributable to vascular plants. Our results suggest that high-throughput methods can produce fairly accurate estimates of fungal abundances in complex communities. Further improvements might be achieved through corrections for rRNA copy number and utilization of standardized mock communities. IMPORTANCE Fungi play numerous important roles in the environment. Improvements in sequencing methods are providing revolutionary insights into fungal biodiversity, yet accurate estimates of the number of fungal species (i.e., richness) and their relative abundances in an environmental sample (e.g., soil, roots, water, etc.) remain difficult to obtain. We present improved methods for high-throughput Illumina sequencing of the species-diagnostic fungal ribosomal marker gene that improve the accuracy of richness and abundance estimates. The improvements include new PCR primers and library preparation, validation using a known mock community, and bioinformatic parameter tuning.","author":[{"dropping-particle":"","family":"Taylor","given":"D. Lee","non-dropping-particle":"","parse-names":false,"suffix":""},{"dropping-particle":"","family":"Walters","given":"William A.","non-dropping-particle":"","parse-names":false,"suffix":""},{"dropping-particle":"","family":"Lennon","given":"Niall J.","non-dropping-particle":"","parse-names":false,"suffix":""},{"dropping-particle":"","family":"Bochicchio","given":"James","non-dropping-particle":"","parse-names":false,"suffix":""},{"dropping-particle":"","family":"Krohn","given":"Andrew","non-dropping-particle":"","parse-names":false,"suffix":""},{"dropping-particle":"","family":"Caporaso","given":"J. Gregory","non-dropping-particle":"","parse-names":false,"suffix":""},{"dropping-particle":"","family":"Pennanen","given":"Taina","non-dropping-particle":"","parse-names":false,"suffix":""}],"container-title":"Applied and Environmental Microbiology","id":"ITEM-2","issue":"24","issued":{"date-parts":[["2016"]]},"page":"78-83","title":"Accurate Estimation of Fungal Diversity and Abundance Through Improved Lineage-Specific Primers Optimized for Illumina Amplicon Sequencing","type":"article-journal","volume":"82"}},{"id":"iHDLutT3/CTWGU0l5","uris":["http://www.mendeley.com/documents/?uuid=666d38d8-407a-4176-99ef-4cd5d1e6926c"],"itemData":{"DOI":"10.1073/pnas.96.18.10518","ISSN":"00278424","PMID":"10468641","abstract":"Vegetative incompatibility is a self/nonself-recognition system in fungi that has often been used for describing phenotypic diversity in fungal populations. A common hypothesis is that vegetative incompatibility polymorphisms are maintained by balancing selection. However, understanding the evolutionary significance of vegetative incompatibility and the factors that maintain these polymorphisms has been limited by a lack of knowledge of the underlying genetics of vegetative compatibility (vc) types. Genotypes of 64 vc types, controlled by six unlinked vegetative incompatibility (vic) loci, have been identified in the chestnut blight fungus, Cryphonectria parasitica. By interpreting vc type survey data in terms of vic genotypes, we estimated vic-allele frequencies and analyzed the multilocus genetic structure of 13 populations in Europe and 3 populations in the U.S. European populations have less vc type diversity than the US populations because of a combination of lower vic-allele diversity and limited recombination. Genotypic diversity of 10 populations in Italy correlated to the abundance of sexual structures; however, significant deviations from random mating suggest that either sexual reproduction may not contribute many offspring in these populations or that vic genes (or vic genotypes) are under selection. Most vic-allele frequencies deviated from 0.5, the equilibrium frequency predicted under frequency-dependent selection, providing no evidence for selection acting on these loci.","author":[{"dropping-particle":"","family":"Milgroom","given":"Michael G.","non-dropping-particle":"","parse-names":false,"suffix":""},{"dropping-particle":"","family":"Cortesi","given":"Paolo","non-dropping-particle":"","parse-names":false,"suffix":""}],"container-title":"Proceedings of the National Academy of Sciences of the United States of America","id":"ITEM-3","issue":"18","issued":{"date-parts":[["1999"]]},"page":"10518-10523","title":"Analysis of population structure of the chestnut blight fungus based on vegetative incompatibility genotypes","type":"article-journal","volume":"96"}},{"id":"iHDLutT3/ckD0tWfF","uris":["http://www.mendeley.com/documents/?uuid=19e86785-e154-4eef-b5a0-1c8e87cecc9b"],"itemData":{"DOI":"10.1094/9780890544525","ISBN":"9780890544501","abstract":"This interpretive guide is ideal for teachers and students of graduate-level plant pathology courses, as it provides a conceptual foundation of the genetics, ecology and evolution of plant pathogen populations while also introducing a wide array of examples that include plant pathogens of all major types: fungi, oomycetes, bacteria, viruses, and nematodes. Researchers and population biologists who wish to specifically study population biology in plant pathogens will also find this book an important tool, as it explains the basic tenets of population biology, population genetics, and the evolution of plant pathogens, and illustrates their applications in epidemiology and applied agriculture. Population Biology of Plant Pathogens is structured to explain the wonders of evolutionary phenomena in plant pathogens in a logical and orderly fashion Chapters one through six address foundational concepts in population genetics, such as genetic markers, genetic diversity, mutation and random genetic drift, natural selection, and migration and population structure. Chapters seven and eight cover recombination and clonality Chapters nine and ten address gene-for-gene systems and disease resistance Chapter 11 focuses on emerging plant diseases Chapter 12 illustrates applications of population biology in epidemiology and applied agriculture Population Biology of Plant Pathogens also contains other important features that further support learning. These include helpful sidebars that highlight topics to initiate discussion; concept summaries at the end of each chapter; a glossary of key terms, a list of commonly used abbreviations; recommended readings; and a comprehensive index.","author":[{"dropping-particle":"","family":"Milgroom","given":"Michael G.","non-dropping-particle":"","parse-names":false,"suffix":""}],"container-title":"APS Press","id":"ITEM-4","issued":{"date-parts":[["2015"]]},"title":"Population biology of plant pathogens: Genetics, ecology, and evolution","type":"book"}},{"id":"iHDLutT3/sAWZXglX","uris":["http://www.mendeley.com/documents/?uuid=55e0cec1-93fd-44e4-a22d-839470ac258d"],"itemData":{"DOI":"10.1146/annurev-phyto-080614-115913","ISSN":"0066-4286","PMID":"27296138","abstract":"We are entering a new era in plant pathology in which whole-genome sequences of many individuals of a pathogen species are becoming readily available. Population genomics aims to discover genetic mechanisms underlying phenotypes associated with adaptive traits such as pathogenicity, virulence, fungicide resistance, and host specialization, as genome sequences or large numbers of single nucleotide polymorphisms become readily available from multiple individuals of the same species. This emerging field encompasses detailed genetic analyses of natural populations, comparative genomic analyses of closely related species, identification of genes under selection, and linkage analyses involving association studies in natural populations or segregating populations resulting from crosses. The era of pathogen population genomics will provide new opportunities and challenges, requiring new computational and analytical tools. This review focuses on conceptual and methodological issues as well as the approaches to ans...","author":[{"dropping-particle":"","family":"Grünwald","given":"Niklaus J.","non-dropping-particle":"","parse-names":false,"suffix":""},{"dropping-particle":"","family":"McDonald","given":"Bruce A.","non-dropping-particle":"","parse-names":false,"suffix":""},{"dropping-particle":"","family":"Milgroom","given":"Michael G.","non-dropping-particle":"","parse-names":false,"suffix":""}],"container-title":"Annual Review of Phytopathology","id":"ITEM-5","issue":"1","issued":{"date-parts":[["2016"]]},"page":"323-346","title":"Population Genomics of Fungal and Oomycete Pathogens","type":"article-journal","volume":"54"}}],"schema":"https://github.com/citation-style-language/schema/raw/master/csl-citation.json"} </w:instrText>
-      </w:r>
-      <w:r>
-        <w:fldChar w:fldCharType="separate"/>
-      </w:r>
-      <w:r>
-        <w:rPr>
-          <w:vertAlign w:val="superscript"/>
-        </w:rPr>
-        <w:t>7,8,67–69</w:t>
-      </w:r>
-      <w:r>
-        <w:fldChar w:fldCharType="end"/>
-      </w:r>
-      <w:r>
-        <w:t xml:space="preserve">. The origin, distribution of lineages, migration, and recombination strategies represent important aspects of </w:t>
-      </w:r>
-      <w:proofErr w:type="spellStart"/>
-      <w:r>
-        <w:t>of</w:t>
-      </w:r>
-      <w:proofErr w:type="spellEnd"/>
-      <w:r>
-        <w:t xml:space="preserve"> plant pathogen biology. The center of origin serves as the main geographical area where most of the biodiversity and both, pathogenic and putative, non-pathogenic lineages can be </w:t>
-      </w:r>
-      <w:r>
-        <w:rPr>
-          <w:color w:val="000000" w:themeColor="text1"/>
-        </w:rPr>
-        <w:t xml:space="preserve">found </w:t>
-      </w:r>
-      <w:r>
-        <w:rPr>
-          <w:color w:val="000000" w:themeColor="text1"/>
-        </w:rPr>
-        <w:fldChar w:fldCharType="begin" w:fldLock="1"/>
-      </w:r>
-      <w:r>
-        <w:rPr>
-          <w:color w:val="000000" w:themeColor="text1"/>
-        </w:rPr>
-        <w:instrText xml:space="preserve"> ADDIN ZOTERO_ITEM CSL_CITATION {"citationID":"HkMDp4EN","properties":{"formattedCitation":"\\super 8\\nosupersub{}","plainCitation":"8","noteIndex":0},"citationItems":[{"id":"iHDLutT3/ckD0tWfF","uris":["http://www.mendeley.com/documents/?uuid=19e86785-e154-4eef-b5a0-1c8e87cecc9b"],"itemData":{"DOI":"10.1094/9780890544525","ISBN":"9780890544501","abstract":"This interpretive guide is ideal for teachers and students of graduate-level plant pathology courses, as it provides a conceptual foundation of the genetics, ecology and evolution of plant pathogen populations while also introducing a wide array of examples that include plant pathogens of all major types: fungi, oomycetes, bacteria, viruses, and nematodes. Researchers and population biologists who wish to specifically study population biology in plant pathogens will also find this book an important tool, as it explains the basic tenets of population biology, population genetics, and the evolution of plant pathogens, and illustrates their applications in epidemiology and applied agriculture. Population Biology of Plant Pathogens is structured to explain the wonders of evolutionary phenomena in plant pathogens in a logical and orderly fashion Chapters one through six address foundational concepts in population genetics, such as genetic markers, genetic diversity, mutation and random genetic drift, natural selection, and migration and population structure. Chapters seven and eight cover recombination and clonality Chapters nine and ten address gene-for-gene systems and disease resistance Chapter 11 focuses on emerging plant diseases Chapter 12 illustrates applications of population biology in epidemiology and applied agriculture Population Biology of Plant Pathogens also contains other important features that further support learning. These include helpful sidebars that highlight topics to initiate discussion; concept summaries at the end of each chapter; a glossary of key terms, a list of commonly used abbreviations; recommended readings; and a comprehensive index.","author":[{"dropping-particle":"","family":"Milgroom","given":"Michael G.","non-dropping-particle":"","parse-names":false,"suffix":""}],"container-title":"APS Press","id":"ITEM-1","issued":{"date-parts":[["2015"]]},"title":"Population biology of plant pathogens: Genetics, ecology, and evolution","type":"book"}}],"schema":"https://github.com/citation-style-language/schema/raw/master/csl-citation.json"} </w:instrText>
-      </w:r>
-      <w:r>
-        <w:rPr>
-          <w:color w:val="000000" w:themeColor="text1"/>
-        </w:rPr>
-        <w:fldChar w:fldCharType="separate"/>
-      </w:r>
-      <w:r>
-        <w:rPr>
-          <w:color w:val="000000"/>
-          <w:vertAlign w:val="superscript"/>
-        </w:rPr>
-        <w:t>8</w:t>
-      </w:r>
-      <w:r>
-        <w:rPr>
-          <w:color w:val="000000" w:themeColor="text1"/>
-        </w:rPr>
-        <w:fldChar w:fldCharType="end"/>
-      </w:r>
-      <w:r>
-        <w:rPr>
-          <w:color w:val="000000" w:themeColor="text1"/>
-        </w:rPr>
-        <w:t xml:space="preserve">. </w:t>
-      </w:r>
-      <w:r>
-        <w:t xml:space="preserve">In plant pathogens such as </w:t>
-      </w:r>
-      <w:proofErr w:type="spellStart"/>
-      <w:r>
-        <w:rPr>
-          <w:i/>
-        </w:rPr>
-        <w:t>Phytophtora</w:t>
-      </w:r>
-      <w:proofErr w:type="spellEnd"/>
-      <w:r>
-        <w:rPr>
-          <w:i/>
-        </w:rPr>
-        <w:t xml:space="preserve"> </w:t>
-      </w:r>
-      <w:proofErr w:type="spellStart"/>
-      <w:r>
-        <w:rPr>
-          <w:i/>
-        </w:rPr>
-        <w:t>infestans</w:t>
-      </w:r>
-      <w:proofErr w:type="spellEnd"/>
-      <w:r>
-        <w:t xml:space="preserve">, the assessment of its center of origin has been investigated over time and updated when more sensitive data and evidence became available. Until recently, two competing hypotheses argued that either the South American Andes or central Mexico was its center of origin, ultimately demonstrating the latter to be the most likely scenario </w:t>
-      </w:r>
-      <w:r>
-        <w:fldChar w:fldCharType="begin" w:fldLock="1"/>
-      </w:r>
-      <w:r>
-        <w:instrText xml:space="preserve"> ADDIN ZOTERO_ITEM CSL_CITATION {"citationID":"OTHP2pWi","properties":{"formattedCitation":"\\super 70\\uc0\\u8211{}73\\nosupersub{}","plainCitation":"70–73","noteIndex":0},"citationItems":[{"id":"iHDLutT3/BtZYuyIi","uris":["http://www.mendeley.com/documents/?uuid=feed3ad5-f449-4095-a221-ba8d68899b54"],"itemData":{"DOI":"10.1073/pnas.1401884111","ISSN":"10916490","PMID":"24889615","abstract":"Phytophthora infestans is a destructive plant pathogen best known for causing the disease that triggered the Irish potato famine and remains the most costly potato pathogen to manage worldwide. Identification of P. infestan's elusive center of origin is critical to understanding the mechanisms of repeated global emergence of this pathogen. There are two competing theories, placing the origin in either South America or in central Mexico, both of which are centers of diversity of Solanum host plants. To test these competing hypotheses, we conducted detailed phylogeographic and approximate Bayesian computation analyses, which are suitable approaches to unraveling complex demographic histories. Our analyses used microsatellite markers and sequences of four nuclear genes sampled from populations in the Andes, Mexico, and elsewhere. To infer the ancestral state, we included the closest known relatives Phytophthora phaseoli , Phytophthora mirabilis , and Phytophthora ipomoeae, as well as the interspecific hybrid Phytophthora andina. We did not find support for an Andean origin of P. infestans; rather, the sequence data suggest a Mexican origin. Our findings support the hypothesis that populations found in the Andes are descendants of the Mexican populations and reconcile previous findings of ancestral variation in the Andes. Although centers of origin are well documented as centers of evolution and diversity for numerous crop plants, the number of plant pathogens with a known geographic origin are limited. This work has important implications for our understanding of the coevolution of hosts and pathogens, as well as the harnessing of plant disease resistance to manage late blight.","author":[{"dropping-particle":"","family":"Goss","given":"Erica M.","non-dropping-particle":"","parse-names":false,"suffix":""},{"dropping-particle":"","family":"Tabima","given":"Javier F.","non-dropping-particle":"","parse-names":false,"suffix":""},{"dropping-particle":"","family":"Cooke","given":"David E.L.","non-dropping-particle":"","parse-names":false,"suffix":""},{"dropping-particle":"","family":"Restrepo","given":"Silvia","non-dropping-particle":"","parse-names":false,"suffix":""},{"dropping-particle":"","family":"Frye","given":"William E.","non-dropping-particle":"","parse-names":false,"suffix":""},{"dropping-particle":"","family":"Forbes","given":"Gregory A.","non-dropping-particle":"","parse-names":false,"suffix":""},{"dropping-particle":"","family":"Fieland","given":"Valerie J.","non-dropping-particle":"","parse-names":false,"suffix":""},{"dropping-particle":"","family":"Cardenas","given":"Martha","non-dropping-particle":"","parse-names":false,"suffix":""},{"dropping-particle":"","family":"Grünwald","given":"Niklaus J.","non-dropping-particle":"","parse-names":false,"suffix":""}],"container-title":"Proceedings of the National Academy of Sciences of the United States of America","id":"ITEM-1","issue":"24","issued":{"date-parts":[["2014"]]},"page":"8791-8796","title":"The Irish potato famine pathogen Phytophthora infestans originated in central Mexico rather than the Andes","type":"article-journal","volume":"111"}},{"id":"iHDLutT3/N8ER3nzT","uris":["http://www.mendeley.com/documents/?uuid=fbf3c97b-2a83-4914-b0e1-fc33277ba635"],"itemData":{"DOI":"10.7554/eLife.00731","ISSN":"2050084X","PMID":"23741619","abstract":"Phytophthora infestans, the cause of potato late blight, is infamous for having triggered the Irish Great Famine in the 1840s. Until the late 1970s, P. infestans diversity outside of its Mexican center of origin was low, and one scenario held that a single strain, US-1, had dominated the global population for 150 years; this was later challenged based on DNA analysis of historical herbarium specimens. We have compared the genomes of 11 herbarium and 15 modern strains. We conclude that the 19th century epidemic was caused by a unique genotype, HERB-1, that persisted for over 50 years. HERB-1 is distinct from all examined modern strains, but it is a close relative of US-1, which replaced it outside of Mexico in the 20th century. We propose that HERB-1 and US-1 emerged from a metapopulation that was established in the early 1800s outside of the species' center of diversity. Copyright Yoshida et al.","author":[{"dropping-particle":"","family":"Yoshida","given":"Kentaro","non-dropping-particle":"","parse-names":false,"suffix":""},{"dropping-particle":"","family":"Schuenemann","given":"Verena J.","non-dropping-particle":"","parse-names":false,"suffix":""},{"dropping-particle":"","family":"Cano","given":"Liliana M.","non-dropping-particle":"","parse-names":false,"suffix":""},{"dropping-particle":"","family":"Pais","given":"Marina","non-dropping-particle":"","parse-names":false,"suffix":""},{"dropping-particle":"","family":"Mishra","given":"Bagdevi","non-dropping-particle":"","parse-names":false,"suffix":""},{"dropping-particle":"","family":"Sharma","given":"Rahul","non-dropping-particle":"","parse-names":false,"suffix":""},{"dropping-particle":"","family":"Lanz","given":"Chirsta","non-dropping-particle":"","parse-names":false,"suffix":""},{"dropping-particle":"","family":"Martin","given":"Frank N.","non-dropping-particle":"","parse-names":false,"suffix":""},{"dropping-particle":"","family":"Kamoun","given":"Sophien","non-dropping-particle":"","parse-names":false,"suffix":""},{"dropping-particle":"","family":"Krause","given":"Johannes","non-dropping-particle":"","parse-names":false,"suffix":""},{"dropping-particle":"","family":"Thines","given":"Marco","non-dropping-particle":"","parse-names":false,"suffix":""},{"dropping-particle":"","family":"Weigel","given":"Detlef","non-dropping-particle":"","parse-names":false,"suffix":""},{"dropping-particle":"","family":"Burbano","given":"Hernán A.","non-dropping-particle":"","parse-names":false,"suffix":""}],"container-title":"eLife","id":"ITEM-2","issue":"2","issued":{"date-parts":[["2013"]]},"page":"1-25","title":"The rise and fall of the Phytophthora infestans lineage that triggered the Irish potato famine","type":"article-journal","volume":"2013"}},{"id":"iHDLutT3/7aDqGEty","uris":["http://www.mendeley.com/documents/?uuid=9fdc9afd-2642-44d0-9d0b-c8e077c72c9f"],"itemData":{"DOI":"10.1094/PHYTO.2001.91.9.882","ISSN":"0031949X","abstract":"We tested the hypothesis that the population of Phytophthora infestans in the Toluca valley region is genetically differentiated according to habitat. Isolates were sampled in three habitats from (i) wild Solanum spp. (WILD), (ii) land-race varieties in low-input production systems (RURAL), and (iii) modern cultivars in high-input agriculture (VALLEY). Isolates were sampled in 1988-89 (n = 179) and in 1997-98 (n = 389). In both sampling periods, the greatest genetic diversity was observed in RURAL and VALLEY habitats. Based on the Glucose-6-phosphate isomerase and Peptidase allozymes, the subpopulations from the three habitats were significantly differentiated in both sampling periods. In contrast to allozyme data for 1997-98, no differences were found among the three subpopulations for sensitivity to metalaxyl. Two groups of isolates identical for allozyme and mating type were further investigated by restriction fragment length polymorphism fingerprinting; 65% of one group and 85% of another group were demonstrated to be unique. The genetic diversity data and the chronology of disease occurrence during the season are consistent with the hypothesis that populations of P infestans on wild Solanum populations are derived from populations on cultivated potatoes in the central highlands of Mexico near Toluca.","author":[{"dropping-particle":"","family":"Grünwald","given":"N. J.","non-dropping-particle":"","parse-names":false,"suffix":""},{"dropping-particle":"","family":"Flier","given":"W. G.","non-dropping-particle":"","parse-names":false,"suffix":""},{"dropping-particle":"","family":"Sturbaum","given":"A. K.","non-dropping-particle":"","parse-names":false,"suffix":""},{"dropping-particle":"","family":"Garay-Serrano","given":"E.","non-dropping-particle":"","parse-names":false,"suffix":""},{"dropping-particle":"","family":"Bosch","given":"T. B.M.","non-dropping-particle":"Van den","parse-names":false,"suffix":""},{"dropping-particle":"","family":"Smart","given":"C. D.","non-dropping-particle":"","parse-names":false,"suffix":""},{"dropping-particle":"","family":"Matuszak","given":"J. M.","non-dropping-particle":"","parse-names":false,"suffix":""},{"dropping-particle":"","family":"Lozoya-Saldaña","given":"H.","non-dropping-particle":"","parse-names":false,"suffix":""},{"dropping-particle":"","family":"Turkensteen","given":"L. J.","non-dropping-particle":"","parse-names":false,"suffix":""},{"dropping-particle":"","family":"Fry","given":"W. E.","non-dropping-particle":"","parse-names":false,"suffix":""}],"container-title":"Phytopathology","id":"ITEM-3","issue":"9","issued":{"date-parts":[["2001"]]},"page":"882-890","title":"Population structure of phytophthora infestans in the toluca valley region of central mexico","type":"article-journal","volume":"91"}},{"id":"iHDLutT3/rQJVbszH","uris":["http://www.mendeley.com/documents/?uuid=aae3d235-079e-4a01-b9a0-759ca6d2d4ae"],"itemData":{"DOI":"10.1146/annurev.phyto.43.040204.135906","ISSN":"00664286","PMID":"16078881","abstract":"The central highlands of Mexico are considered to be a center of genetic diversity for both the potato late blight pathogen and for tuber-bearing Solanum spp. Recent work conducted in Mexico and South America sheds new light on the biology and evolution of Phytophthora infestans and other related Phytophthora pathogens. It now appears that Mexican Solanum species, which coevolved with P. infestans and were previously known for providing a source of R-genes, also provide a source of quantitative, rate-reducing resistance that is highly effective, stable, and durable. It is now apparent that Mexico is the center of origin not only of the potato late blight pathogen P. infestans, but also of several related Phytophthora species including P. mirabilis, P. ipomoeae, and possibly P. phaseoli. We close with the hypothesis that these Phytophthora species evolved sympatrically from one ancestral host through adaptive radiation onto their respective four host families. Copyright © 2005 by Annual Reviews. All rights reserved.","author":[{"dropping-particle":"","family":"Grünwald","given":"Niklaus J.","non-dropping-particle":"","parse-names":false,"suffix":""},{"dropping-particle":"","family":"Flier","given":"Wilbert G.","non-dropping-particle":"","parse-names":false,"suffix":""}],"container-title":"Annual Review of Phytopathology","id":"ITEM-4","issued":{"date-parts":[["2005"]]},"page":"171-190","title":"The biology of Phytophthora infestans at its center of origin","type":"article-journal","volume":"43"}}],"schema":"https://github.com/citation-style-language/schema/raw/master/csl-citation.json"} </w:instrText>
-      </w:r>
-      <w:r>
-        <w:fldChar w:fldCharType="separate"/>
-      </w:r>
-      <w:r>
-        <w:rPr>
-          <w:vertAlign w:val="superscript"/>
-        </w:rPr>
-        <w:t>70–73</w:t>
-      </w:r>
-      <w:r>
-        <w:fldChar w:fldCharType="end"/>
-      </w:r>
-      <w:r>
-        <w:t xml:space="preserve">. In this case, population diversity and sexual reproduction in the Mexican isolates helped determine the center of origin </w:t>
-      </w:r>
-      <w:r>
-        <w:fldChar w:fldCharType="begin" w:fldLock="1"/>
-      </w:r>
-      <w:r>
-        <w:instrText xml:space="preserve"> ADDIN ZOTERO_ITEM CSL_CITATION {"citationID":"oFWWcrX5","properties":{"formattedCitation":"\\super 70\\nosupersub{}","plainCitation":"70","noteIndex":0},"citationItems":[{"id":"iHDLutT3/BtZYuyIi","uris":["http://www.mendeley.com/documents/?uuid=feed3ad5-f449-4095-a221-ba8d68899b54"],"itemData":{"DOI":"10.1073/pnas.1401884111","ISSN":"10916490","PMID":"24889615","abstract":"Phytophthora infestans is a destructive plant pathogen best known for causing the disease that triggered the Irish potato famine and remains the most costly potato pathogen to manage worldwide. Identification of P. infestan's elusive center of origin is critical to understanding the mechanisms of repeated global emergence of this pathogen. There are two competing theories, placing the origin in either South America or in central Mexico, both of which are centers of diversity of Solanum host plants. To test these competing hypotheses, we conducted detailed phylogeographic and approximate Bayesian computation analyses, which are suitable approaches to unraveling complex demographic histories. Our analyses used microsatellite markers and sequences of four nuclear genes sampled from populations in the Andes, Mexico, and elsewhere. To infer the ancestral state, we included the closest known relatives Phytophthora phaseoli , Phytophthora mirabilis , and Phytophthora ipomoeae, as well as the interspecific hybrid Phytophthora andina. We did not find support for an Andean origin of P. infestans; rather, the sequence data suggest a Mexican origin. Our findings support the hypothesis that populations found in the Andes are descendants of the Mexican populations and reconcile previous findings of ancestral variation in the Andes. Although centers of origin are well documented as centers of evolution and diversity for numerous crop plants, the number of plant pathogens with a known geographic origin are limited. This work has important implications for our understanding of the coevolution of hosts and pathogens, as well as the harnessing of plant disease resistance to manage late blight.","author":[{"dropping-particle":"","family":"Goss","given":"Erica M.","non-dropping-particle":"","parse-names":false,"suffix":""},{"dropping-particle":"","family":"Tabima","given":"Javier F.","non-dropping-particle":"","parse-names":false,"suffix":""},{"dropping-particle":"","family":"Cooke","given":"David E.L.","non-dropping-particle":"","parse-names":false,"suffix":""},{"dropping-particle":"","family":"Restrepo","given":"Silvia","non-dropping-particle":"","parse-names":false,"suffix":""},{"dropping-particle":"","family":"Frye","given":"William E.","non-dropping-particle":"","parse-names":false,"suffix":""},{"dropping-particle":"","family":"Forbes","given":"Gregory A.","non-dropping-particle":"","parse-names":false,"suffix":""},{"dropping-particle":"","family":"Fieland","given":"Valerie J.","non-dropping-particle":"","parse-names":false,"suffix":""},{"dropping-particle":"","family":"Cardenas","given":"Martha","non-dropping-particle":"","parse-names":false,"suffix":""},{"dropping-particle":"","family":"Grünwald","given":"Niklaus J.","non-dropping-particle":"","parse-names":false,"suffix":""}],"container-title":"Proceedings of the National Academy of Sciences of the United States of America","id":"ITEM-1","issue":"24","issued":{"date-parts":[["2014"]]},"page":"8791-8796","title":"The Irish potato famine pathogen Phytophthora infestans originated in central Mexico rather than the Andes","type":"article-journal","volume":"111"}}],"schema":"https://github.com/citation-style-language/schema/raw/master/csl-citation.json"} </w:instrText>
-      </w:r>
-      <w:r>
-        <w:fldChar w:fldCharType="separate"/>
-      </w:r>
-      <w:r>
-        <w:rPr>
-          <w:vertAlign w:val="superscript"/>
-        </w:rPr>
-        <w:t>70</w:t>
-      </w:r>
-      <w:r>
-        <w:fldChar w:fldCharType="end"/>
-      </w:r>
-      <w:r>
-        <w:t xml:space="preserve">. For other pathogens, the spread and center of origin has been determined using a </w:t>
-      </w:r>
-      <w:r>
-        <w:lastRenderedPageBreak/>
-        <w:t xml:space="preserve">combination of historical records, anecdotal evidence, and molecular-level data, such is the case for the grape-vine powdery mildew fungus, </w:t>
-      </w:r>
-      <w:r>
-        <w:rPr>
-          <w:i/>
-        </w:rPr>
-        <w:t xml:space="preserve">Erysiphe </w:t>
-      </w:r>
-      <w:proofErr w:type="spellStart"/>
-      <w:r>
-        <w:rPr>
-          <w:i/>
-        </w:rPr>
-        <w:t>necator</w:t>
-      </w:r>
-      <w:proofErr w:type="spellEnd"/>
-      <w:r>
-        <w:t xml:space="preserve"> </w:t>
-      </w:r>
-      <w:r>
-        <w:fldChar w:fldCharType="begin" w:fldLock="1"/>
-      </w:r>
-      <w:r>
-        <w:instrText xml:space="preserve"> ADDIN ZOTERO_ITEM CSL_CITATION {"citationID":"EUJGvtvX","properties":{"formattedCitation":"\\super 8,74\\nosupersub{}","plainCitation":"8,74","noteIndex":0},"citationItems":[{"id":"iHDLutT3/ckD0tWfF","uris":["http://www.mendeley.com/documents/?uuid=19e86785-e154-4eef-b5a0-1c8e87cecc9b"],"itemData":{"DOI":"10.1094/9780890544525","ISBN":"9780890544501","abstract":"This interpretive guide is ideal for teachers and students of graduate-level plant pathology courses, as it provides a conceptual foundation of the genetics, ecology and evolution of plant pathogen populations while also introducing a wide array of examples that include plant pathogens of all major types: fungi, oomycetes, bacteria, viruses, and nematodes. Researchers and population biologists who wish to specifically study population biology in plant pathogens will also find this book an important tool, as it explains the basic tenets of population biology, population genetics, and the evolution of plant pathogens, and illustrates their applications in epidemiology and applied agriculture. Population Biology of Plant Pathogens is structured to explain the wonders of evolutionary phenomena in plant pathogens in a logical and orderly fashion Chapters one through six address foundational concepts in population genetics, such as genetic markers, genetic diversity, mutation and random genetic drift, natural selection, and migration and population structure. Chapters seven and eight cover recombination and clonality Chapters nine and ten address gene-for-gene systems and disease resistance Chapter 11 focuses on emerging plant diseases Chapter 12 illustrates applications of population biology in epidemiology and applied agriculture Population Biology of Plant Pathogens also contains other important features that further support learning. These include helpful sidebars that highlight topics to initiate discussion; concept summaries at the end of each chapter; a glossary of key terms, a list of commonly used abbreviations; recommended readings; and a comprehensive index.","author":[{"dropping-particle":"","family":"Milgroom","given":"Michael G.","non-dropping-particle":"","parse-names":false,"suffix":""}],"container-title":"APS Press","id":"ITEM-1","issued":{"date-parts":[["2015"]]},"title":"Population biology of plant pathogens: Genetics, ecology, and evolution","type":"book"}},{"id":"iHDLutT3/EEOe6Pnr","uris":["http://www.mendeley.com/documents/?uuid=3a6fa6fb-58f4-4c3e-a944-5eb55d997688"],"itemData":{"DOI":"10.1186/1471-2148-10-268","ISSN":"14712148","PMID":"20809968","abstract":"The grape powdery mildew fungus, Erysiphe necator, was introduced into Europe more than 160 years ago and is now distributed everywhere that grapes are grown. To understand the invasion history of this pathogen we investigated the evolutionary relationships between introduced populations of Europe, Australia and the western United States (US) and populations in the eastern US, where E. necator is thought to be native. Additionally, we tested the hypothesis that populations of E. necator in the eastern US are structured based on geography and Vitis host species. We sequenced three nuclear gene regions covering 1803 nucleotides from 146 isolates of E. necator collected from the eastern US, Europe, Australia, and the western US. Phylogeographic analyses show that the two genetic groups in Europe represent two separate introductions and that the genetic groups may be derived from eastern US ancestors. Populations from the western US and Europe share haplotypes, suggesting that the western US population was introduced from Europe. Populations in Australia are derived from European populations. Haplotype richness and nucleotide diversity were significantly greater in the eastern US populations than in the introduced populations. Populations within the eastern US are geographically differentiated; however, no structure was detected with respect to host habitat (i.e., wild or cultivated). Populations from muscadine grapes, V. rotundifolia, are genetically distinct from populations from other Vitis host species, yet no differentiation was detected among populations from other Vitis species. Multilocus sequencing analysis of the grape powdery mildew fungus is consistent with the hypothesis that populations in Europe, Australia and the western US are derived from two separate introductions and their ancestors were likely from native populations in the eastern US. The invasion history of E. necator follows a pattern consistent with plant-mediated dispersal, however, more exhaustive sampling is required to make more precise conclusions as to origin. E. necator shows no genetic structure across Vitis host species, except with respect to V. rotundifolia.","author":[{"dropping-particle":"","family":"Brewer","given":"Marin Talbot","non-dropping-particle":"","parse-names":false,"suffix":""},{"dropping-particle":"","family":"Milgroom","given":"Michael G.","non-dropping-particle":"","parse-names":false,"suffix":""}],"container-title":"BMC evolutionary biology","id":"ITEM-2","issue":"September 2010","issued":{"date-parts":[["2010"]]},"page":"268","title":"Phylogeography and population structure of the grape powdery mildew fungus, Erysiphe necator, from diverse Vitis species.","type":"article-journal","volume":"10"}}],"schema":"https://github.com/citation-style-language/schema/raw/master/csl-citation.json"} </w:instrText>
-      </w:r>
-      <w:r>
-        <w:fldChar w:fldCharType="separate"/>
-      </w:r>
-      <w:r>
-        <w:rPr>
-          <w:vertAlign w:val="superscript"/>
-        </w:rPr>
-        <w:t>8,74</w:t>
-      </w:r>
-      <w:r>
-        <w:fldChar w:fldCharType="end"/>
-      </w:r>
-      <w:r>
-        <w:t xml:space="preserve">. </w:t>
       </w:r>
     </w:p>
     <w:p>
@@ -14249,56 +13983,173 @@
         </w:pPrChange>
       </w:pPr>
       <w:r>
-        <w:t xml:space="preserve">In the case of </w:t>
+        <w:t xml:space="preserve">The appearance of invasive plant and fungal species in agricultural ecosystems </w:t>
+      </w:r>
+      <w:r>
+        <w:t>often</w:t>
+      </w:r>
+      <w:r>
+        <w:t xml:space="preserve"> involve</w:t>
+      </w:r>
+      <w:r>
+        <w:t>s</w:t>
+      </w:r>
+      <w:r>
+        <w:t xml:space="preserve"> founder effects, when the invasion event is caused by a single genotype</w:t>
+      </w:r>
+      <w:r>
+        <w:t xml:space="preserve"> that infects a new host </w:t>
+      </w:r>
+      <w:r>
+        <w:fldChar w:fldCharType="begin" w:fldLock="1"/>
+      </w:r>
+      <w:r>
+        <w:instrText xml:space="preserve"> ADDIN ZOTERO_ITEM CSL_CITATION {"citationID":"D9AMwKak","properties":{"formattedCitation":"\\super 24,64\\nosupersub{}","plainCitation":"24,64","noteIndex":0},"citationItems":[{"id":"iHDLutT3/q3hzgM9d","uris":["http://www.mendeley.com/documents/?uuid=be5dc56e-fd10-4218-99d3-d51258b451e7"],"itemData":{"DOI":"10.1371/journal.pone.0237894","ISBN":"2017670132687","ISSN":"19326203","PMID":"33647021","abstract":"Infectious diseases and invasive species can be strong drivers of biological systems that may interact to shift plant community composition. For example, disease can modify resource competition between invasive and native species. Invasive species tend to interact with a diversity of native species, and it is unclear how native species differ in response to disease-mediated competition with invasive species. Here, we quantified the biomass responses of three native North American grass species (Dichanthelium clandestinum, Elymus virginicus, and Eragrostis spectabilis) to disease-mediated competition with the non-native invasive grass Microstegium vimineum. The foliar fungal pathogen Bipolaris gigantea has recently emerged in Microstegium populations, causing a leaf spot disease that reduces Microstegium biomass and seed production. In a greenhouse experiment, we examined the effects of B. gigantea inoculation on two components of competitive ability for each native species: growth in the absence of competition and biomass responses to increasing densities of Microstegium. Bipolaris gigantea inoculation affected each of the three native species in unique ways, by increasing (Dichanthelium), decreasing (Elymus), or not changing (Eragrostis) their growth in the absence of competition relative to mock inoculation. Bipolaris gigantea inoculation did not, however, affect Microstegium biomass or mediate the effect of Microstegium density on native plant biomass. Thus, B. gigantea had species-specific effects on native plant competition with Microstegium through species-specific biomass responses to B. gigantea inoculation, but not through modified responses to Microstegium density. Our results suggest that disease may uniquely modify competitive interactions between invasive and native plants for different native plant species.","author":[{"dropping-particle":"","family":"Kendig","given":"Amy E.","non-dropping-particle":"","parse-names":false,"suffix":""},{"dropping-particle":"","family":"Svahnström","given":"Vida J.","non-dropping-particle":"","parse-names":false,"suffix":""},{"dropping-particle":"","family":"Adhikari","given":"Ashish","non-dropping-particle":"","parse-names":false,"suffix":""},{"dropping-particle":"","family":"Harmon","given":"Philip F.","non-dropping-particle":"","parse-names":false,"suffix":""},{"dropping-particle":"","family":"Flory","given":"S. Luke","non-dropping-particle":"","parse-names":false,"suffix":""}],"container-title":"PLoS ONE","id":"ITEM-1","issue":"3 March","issued":{"date-parts":[["2021"]]},"page":"1-17","title":"Emerging fungal pathogen of an invasive grass: Implications for competition with native plant species","type":"article-journal","volume":"16"}},{"id":"iHDLutT3/o4Il1qXc","uris":["http://www.mendeley.com/documents/?uuid=499b9bbf-c7a5-4294-811c-24cb6b333b4f"],"itemData":{"DOI":"10.1186/s43008-019-0020-8","ISSN":"22106359","abstract":"Clonal reproduction is common in fungi and fungal-like organisms during epidemics and invasion events. The success of clonal fungi shaped systems for their classification and some pathogens are tacitly treated as asexual. We argue that genetic recombination driven by sexual reproduction must be a starting hypothesis when dealing with fungi for two reasons: (1) Clones eventually crash because they lack adaptability; and (2) fungi find a way to exchange genetic material through recombination, whether sexual, parasexual, or hybridisation. Successful clones may prevail over space and time, but they are the product of recombination and the next successful clone will inevitably appear. Fungal pathogen populations are dynamic rather than static, and they need genetic recombination to adapt to a changing environment.","author":[{"dropping-particle":"","family":"Drenth","given":"André","non-dropping-particle":"","parse-names":false,"suffix":""},{"dropping-particle":"","family":"McTaggart","given":"Alistair R.","non-dropping-particle":"","parse-names":false,"suffix":""},{"dropping-particle":"","family":"Wingfield","given":"Brenda D.","non-dropping-particle":"","parse-names":false,"suffix":""}],"container-title":"IMA Fungus","id":"ITEM-2","issue":"1","issued":{"date-parts":[["2019"]]},"page":"1-6","publisher":"IMA Fungus","title":"Fungal clones win the battle, but recombination wins the war","type":"article-journal","volume":"10"}}],"schema":"https://github.com/citation-style-language/schema/raw/master/csl-citation.json"} </w:instrText>
+      </w:r>
+      <w:r>
+        <w:fldChar w:fldCharType="separate"/>
+      </w:r>
+      <w:r>
+        <w:rPr>
+          <w:vertAlign w:val="superscript"/>
+        </w:rPr>
+        <w:t>24,64</w:t>
+      </w:r>
+      <w:r>
+        <w:fldChar w:fldCharType="end"/>
+      </w:r>
+      <w:r>
+        <w:t>.</w:t>
+      </w:r>
+      <w:r>
+        <w:t xml:space="preserve"> These introductions may happen through different mechanisms, including host jumps and tracking, horizontal gene transfer, hybridization, and other evolutionary processes that influence host-pathogen interactions </w:t>
+      </w:r>
+      <w:r>
+        <w:fldChar w:fldCharType="begin" w:fldLock="1"/>
+      </w:r>
+      <w:r>
+        <w:instrText xml:space="preserve"> ADDIN ZOTERO_ITEM CSL_CITATION {"citationID":"oDP0TgI8","properties":{"formattedCitation":"\\super 1,65,66\\nosupersub{}","plainCitation":"1,65,66","noteIndex":0},"citationItems":[{"id":"iHDLutT3/akXz28nH","uris":["http://www.mendeley.com/documents/?uuid=8dfee788-2f80-418e-b339-65f768bdda83"],"itemData":{"DOI":"10.1146/annurev.phyto.010708.154114","ISSN":"00664286","PMID":"18680424","abstract":"Plant pathogens can emerge in agricultural ecosystems through several mechanisms, including host-tracking, host jumps, hybridization and horizontal gene transfer. High-throughput DNA sequencing coupled with new analytical approaches make it possible to differentiate among these mechanisms and to infer the time and place where pathogens first emerged. We present several examples to illustrate the different mechanisms and timescales associated with the origins of important plant pathogens. In some cases pathogens were domesticated along with their hosts during the invention of agriculture approximately 10,000 years ago. In other cases pathogens appear to have emerged very recently and almost instantaneously following horizontal gene transfer or hybridization. The predominant unifying feature in these examples is the environmental and genetic uniformity of the agricultural ecosystem in which the pathogens emerged. We conclude that agro-ecosystems will continue to select for new pathogens unless they are re-engineered to make them less conducive to pathogen emergence. Copyright © 2008 by Annual Reviews. All rights reserved.","author":[{"dropping-particle":"","family":"Stukenbrock","given":"Eva H.","non-dropping-particle":"","parse-names":false,"suffix":""},{"dropping-particle":"","family":"McDonald","given":"Bruce A.","non-dropping-particle":"","parse-names":false,"suffix":""}],"container-title":"Annual Review of Phytopathology","id":"ITEM-1","issued":{"date-parts":[["2008"]]},"page":"75-100","title":"The origins of plant pathogens in agro-ecosystems","type":"article-journal","volume":"46"}},{"id":"iHDLutT3/naqe1gLo","uris":["http://www.mendeley.com/documents/?uuid=178eaced-5136-4faa-8d7b-fdca27a39e77"],"itemData":{"DOI":"10.1016/j.fbr.2014.02.001","ISBN":"1","ISSN":"17494613","abstract":"Fungal genomes vary considerably in size and organization. The genome of Microsporidium contains less than 3Mb while the genomes of several Basidiomycetes and Ascomycetes greatly exceed 100Mb. Likewise chromosome numbers and ploidy levels can differ even between closely related species. The differences in genome architecture among fungi reflect the interplay of different mutational processes as well as the population biology of the different species. Comparative genome studies have elucidated the underlying mechanisms of genome evolution in different groups of fungi and have provided insight into species-specific genomic traits. Mobile genetic elements have been instrumental in shaping the genome architecture and gene content in many fungal species. In many pathogenic fungi the mobile genetic elements even play a crucial role in rapid adaptive evolution by mediating high rates of sequence mutations, chromosomal rearrangements, and ploidy changes. But in many species mobile elements are efficiently restricted by defense mechanisms, which have evolved to suppress and regulate parasitic elements. Different rates of genome dynamic and adaptive evolution may reflect varying effective population sizes through which genetic drift and natural selection have differentially affected genome architecture in fungi over time. © 2014 The British Mycological Society.","author":[{"dropping-particle":"","family":"Stukenbrock","given":"Eva H.","non-dropping-particle":"","parse-names":false,"suffix":""},{"dropping-particle":"","family":"Croll","given":"Daniel","non-dropping-particle":"","parse-names":false,"suffix":""}],"container-title":"Fungal Biology Reviews","id":"ITEM-2","issue":"1","issued":{"date-parts":[["2014"]]},"page":"1-12","publisher":"Elsevier Ltd","title":"The evolving fungal genome","type":"article-journal","volume":"28"}},{"id":"iHDLutT3/720C6Lxx","uris":["http://www.mendeley.com/documents/?uuid=5301772d-2df1-4138-8a1f-2b2dcf27985e"],"itemData":{"DOI":"10.1038/nrmicro.2017.76","ISSN":"17401534","PMID":"28781365","abstract":"The fungal kingdom comprises some of the most devastating plant pathogens. Sequencing the genomes of fungal pathogens has shown a remarkable variability in genome size and architecture. Population genomic data enable us to understand the mechanisms and the history of changes in genome size and adaptive evolution in plant pathogens. Although transposable elements predominantly have negative effects on their host, fungal pathogens provide prominent examples of advantageous associations between rapidly evolving transposable elements and virulence genes that cause variation in virulence phenotypes. By providing homogeneous environments at large regional scales, managed ecosystems, such as modern agriculture, can be conducive for the rapid evolution and dispersal of pathogens. In this Review, we summarize key examples from fungal plant pathogen genomics and discuss evolutionary processes in pathogenic fungi in the context of molecular evolution, population genomics and agriculture.","author":[{"dropping-particle":"","family":"Möller","given":"Mareike","non-dropping-particle":"","parse-names":false,"suffix":""},{"dropping-particle":"","family":"Stukenbrock","given":"Eva H.","non-dropping-particle":"","parse-names":false,"suffix":""}],"container-title":"Nature Reviews Microbiology","id":"ITEM-3","issue":"12","issued":{"date-parts":[["2017"]]},"page":"756-771","publisher":"Nature Publishing Group","title":"Evolution and genome architecture in fungal plant pathogens","type":"article-journal","volume":"15"}}],"schema":"https://github.com/citation-style-language/schema/raw/master/csl-citation.json"} </w:instrText>
+      </w:r>
+      <w:r>
+        <w:fldChar w:fldCharType="separate"/>
+      </w:r>
+      <w:r>
+        <w:rPr>
+          <w:vertAlign w:val="superscript"/>
+        </w:rPr>
+        <w:t>1,65,66</w:t>
+      </w:r>
+      <w:r>
+        <w:fldChar w:fldCharType="end"/>
+      </w:r>
+      <w:r>
+        <w:t xml:space="preserve">. In most cases, the center of biodiversity offers insight into pathogen life history, infection potential, epidemic propensity, emergence timeline, and potential sources of resistance </w:t>
+      </w:r>
+      <w:r>
+        <w:fldChar w:fldCharType="begin" w:fldLock="1"/>
+      </w:r>
+      <w:r>
+        <w:instrText xml:space="preserve"> ADDIN ZOTERO_ITEM CSL_CITATION {"citationID":"yeqEwkdR","properties":{"formattedCitation":"\\super 7,8,67\\uc0\\u8211{}69\\nosupersub{}","plainCitation":"7,8,67–69","noteIndex":0},"citationItems":[{"id":"iHDLutT3/Bp8OHbex","uris":["http://www.mendeley.com/documents/?uuid=1434a6d1-ba20-4a93-8f65-c7528989fef9"],"itemData":{"DOI":"10.1126/science.aar1965","ISSN":"10959203","PMID":"29748278","abstract":"Globalized infectious diseases are causing species declines worldwide, but their source often remains elusive. We used whole-genome sequencing to solve the spatiotemporal origins of the most devastating panzootic to date, caused by the fungus Batrachochytrium dendrobatidis, a proximate driver of global amphibian declines. We traced the source of B. dendrobatidis to the Korean peninsula, where one lineage, BdASIA-1, exhibits the genetic hallmarks of an ancestral population that seeded the panzootic. We date the emergence of this pathogen to the early 20th century, coinciding with the global expansion of commercial trade in amphibians, and we show that intercontinental transmission is ongoing. Our findings point to East Asia as a geographic hotspot for B. dendrobatidis biodiversity and the original source of these lineages that now parasitize amphibians worldwide.","author":[{"dropping-particle":"","family":"O’Hanlon","given":"Simon J.","non-dropping-particle":"","parse-names":false,"suffix":""},{"dropping-particle":"","family":"Rieux","given":"Adrien","non-dropping-particle":"","parse-names":false,"suffix":""},{"dropping-particle":"","family":"Farrer","given":"Rhys A.","non-dropping-particle":"","parse-names":false,"suffix":""},{"dropping-particle":"","family":"Rosa","given":"Gonçalo M.","non-dropping-particle":"","parse-names":false,"suffix":""},{"dropping-particle":"","family":"Waldman","given":"Bruce","non-dropping-particle":"","parse-names":false,"suffix":""},{"dropping-particle":"","family":"Bataille","given":"Arnaud","non-dropping-particle":"","parse-names":false,"suffix":""},{"dropping-particle":"","family":"Kosch","given":"Tiffany A.","non-dropping-particle":"","parse-names":false,"suffix":""},{"dropping-particle":"","family":"Murray","given":"Kris A.","non-dropping-particle":"","parse-names":false,"suffix":""},{"dropping-particle":"","family":"Brankovics","given":"Balázs","non-dropping-particle":"","parse-names":false,"suffix":""},{"dropping-particle":"","family":"Fumagalli","given":"Matteo","non-dropping-particle":"","parse-names":false,"suffix":""},{"dropping-particle":"","family":"Martin","given":"Michael D.","non-dropping-particle":"","parse-names":false,"suffix":""},{"dropping-particle":"","family":"Wales","given":"Nathan","non-dropping-particle":"","parse-names":false,"suffix":""},{"dropping-particle":"","family":"Alvarado-Rybak","given":"Mario","non-dropping-particle":"","parse-names":false,"suffix":""},{"dropping-particle":"","family":"Bates","given":"Kieran A.","non-dropping-particle":"","parse-names":false,"suffix":""},{"dropping-particle":"","family":"Berger","given":"Lee","non-dropping-particle":"","parse-names":false,"suffix":""},{"dropping-particle":"","family":"Böll","given":"Susanne","non-dropping-particle":"","parse-names":false,"suffix":""},{"dropping-particle":"","family":"Brookes","given":"Lola","non-dropping-particle":"","parse-names":false,"suffix":""},{"dropping-particle":"","family":"Clare","given":"Frances","non-dropping-particle":"","parse-names":false,"suffix":""},{"dropping-particle":"","family":"Courtois","given":"Elodie A.","non-dropping-particle":"","parse-names":false,"suffix":""},{"dropping-particle":"","family":"Cunningham","given":"Andrew A.","non-dropping-particle":"","parse-names":false,"suffix":""},{"dropping-particle":"","family":"Doherty-Bone","given":"Thomas M.","non-dropping-particle":"","parse-names":false,"suffix":""},{"dropping-particle":"","family":"Ghosh","given":"Pria","non-dropping-particle":"","parse-names":false,"suffix":""},{"dropping-particle":"","family":"Gower","given":"David J.","non-dropping-particle":"","parse-names":false,"suffix":""},{"dropping-particle":"","family":"Hintz","given":"William E.","non-dropping-particle":"","parse-names":false,"suffix":""},{"dropping-particle":"","family":"Höglund","given":"Jacob","non-dropping-particle":"","parse-names":false,"suffix":""},{"dropping-particle":"","family":"Jenkinson","given":"Thomas S.","non-dropping-particle":"","parse-names":false,"suffix":""},{"dropping-particle":"","family":"Lin","given":"Chun Fu","non-dropping-particle":"","parse-names":false,"suffix":""},{"dropping-particle":"","family":"Laurila","given":"Anssi","non-dropping-particle":"","parse-names":false,"suffix":""},{"dropping-particle":"","family":"Loyau","given":"Adeline","non-dropping-particle":"","parse-names":false,"suffix":""},{"dropping-particle":"","family":"Martel","given":"An","non-dropping-particle":"","parse-names":false,"suffix":""},{"dropping-particle":"","family":"Meurling","given":"Sara","non-dropping-particle":"","parse-names":false,"suffix":""},{"dropping-particle":"","family":"Miaud","given":"Claude","non-dropping-particle":"","parse-names":false,"suffix":""},{"dropping-particle":"","family":"Minting","given":"Pete","non-dropping-particle":"","parse-names":false,"suffix":""},{"dropping-particle":"","family":"Pasmans","given":"Frank","non-dropping-particle":"","parse-names":false,"suffix":""},{"dropping-particle":"","family":"Schmeller","given":"Dirk S.","non-dropping-particle":"","parse-names":false,"suffix":""},{"dropping-particle":"","family":"Schmidt","given":"Benedikt R.","non-dropping-particle":"","parse-names":false,"suffix":""},{"dropping-particle":"","family":"Shelton","given":"Jennifer M.G.","non-dropping-particle":"","parse-names":false,"suffix":""},{"dropping-particle":"","family":"Skerratt","given":"Lee F.","non-dropping-particle":"","parse-names":false,"suffix":""},{"dropping-particle":"","family":"Smith","given":"Freya","non-dropping-particle":"","parse-names":false,"suffix":""},{"dropping-particle":"","family":"Soto-Azat","given":"Claudio","non-dropping-particle":"","parse-names":false,"suffix":""},{"dropping-particle":"","family":"Spagnoletti","given":"Matteo","non-dropping-particle":"","parse-names":false,"suffix":""},{"dropping-particle":"","family":"Tessa","given":"Giulia","non-dropping-particle":"","parse-names":false,"suffix":""},{"dropping-particle":"","family":"Toledo","given":"Luís Felipe","non-dropping-particle":"","parse-names":false,"suffix":""},{"dropping-particle":"","family":"Valenzuela-Sánchez","given":"Andrés","non-dropping-particle":"","parse-names":false,"suffix":""},{"dropping-particle":"","family":"Verster","given":"Ruhan","non-dropping-particle":"","parse-names":false,"suffix":""},{"dropping-particle":"","family":"Vörös","given":"Judit","non-dropping-particle":"","parse-names":false,"suffix":""},{"dropping-particle":"","family":"Webb","given":"Rebecca J.","non-dropping-particle":"","parse-names":false,"suffix":""},{"dropping-particle":"","family":"Wierzbicki","given":"Claudia","non-dropping-particle":"","parse-names":false,"suffix":""},{"dropping-particle":"","family":"Wombwell","given":"Emma","non-dropping-particle":"","parse-names":false,"suffix":""},{"dropping-particle":"","family":"Zamudio","given":"Kelly R.","non-dropping-particle":"","parse-names":false,"suffix":""},{"dropping-particle":"","family":"Aanensen","given":"David M.","non-dropping-particle":"","parse-names":false,"suffix":""},{"dropping-particle":"","family":"James","given":"Timothy Y.","non-dropping-particle":"","parse-names":false,"suffix":""},{"dropping-particle":"","family":"Thomas","given":"M.","non-dropping-particle":"","parse-names":false,"suffix":""},{"dropping-particle":"","family":"Weldon","given":"Ché","non-dropping-particle":"","parse-names":false,"suffix":""},{"dropping-particle":"","family":"Bosch","given":"Jaime","non-dropping-particle":"","parse-names":false,"suffix":""},{"dropping-particle":"","family":"Balloux","given":"François","non-dropping-particle":"","parse-names":false,"suffix":""},{"dropping-particle":"","family":"Garner","given":"Trenton W.J.","non-dropping-particle":"","parse-names":false,"suffix":""},{"dropping-particle":"","family":"Fisher","given":"Matthew C.","non-dropping-particle":"","parse-names":false,"suffix":""}],"container-title":"Science","id":"ITEM-1","issue":"6389","issued":{"date-parts":[["2018"]]},"page":"621-627","title":"Recent Asian origin of chytrid fungi causing global amphibian declines","type":"article-journal","volume":"360"}},{"id":"iHDLutT3/es8KoHMl","uris":["http://www.mendeley.com/documents/?uuid=ffbdad6e-87c9-43b2-a49b-8430803893da"],"itemData":{"DOI":"10.1128/AEM.02576-16","ISSN":"14665123","PMID":"27736792","abstract":"While high-throughput sequencing methods are revolutionizing fungal ecology, recovering accurate estimates of species richness and abundance has proven elusive. We sought to design internal transcribed spacer (ITS) primers and an Illumina protocol that would maximize coverage of the kingdom Fungi while minimizing nontarget eukaryotes. We inspected alignments of the 5.8S and large subunit (LSU) ribosomal genes and evaluated potential primers using PrimerProspector. We tested the resulting primers using tiered-abundance mock communities and five previously characterized soil samples. We recovered operational taxonomic units (OTUs) belonging to all 8 members in both mock communities, despite DNA abundances spanning 3 orders of magnitude. The expected and observed read counts were strongly correlated (r = 0.94 to 0.97). However, several taxa were consistently over- or underrepresented, likely due to variation in rRNA gene copy numbers. The Illumina data resulted in clustering of soil samples identical to that obtained with Sanger sequence clone library data using different primers. Furthermore, the two methods produced distance matrices with a Mantel correlation of 0.92. Nonfungal sequences comprised less than 0.5% of the soil data set, with most attributable to vascular plants. Our results suggest that high-throughput methods can produce fairly accurate estimates of fungal abundances in complex communities. Further improvements might be achieved through corrections for rRNA copy number and utilization of standardized mock communities. IMPORTANCE Fungi play numerous important roles in the environment. Improvements in sequencing methods are providing revolutionary insights into fungal biodiversity, yet accurate estimates of the number of fungal species (i.e., richness) and their relative abundances in an environmental sample (e.g., soil, roots, water, etc.) remain difficult to obtain. We present improved methods for high-throughput Illumina sequencing of the species-diagnostic fungal ribosomal marker gene that improve the accuracy of richness and abundance estimates. The improvements include new PCR primers and library preparation, validation using a known mock community, and bioinformatic parameter tuning.","author":[{"dropping-particle":"","family":"Taylor","given":"D. Lee","non-dropping-particle":"","parse-names":false,"suffix":""},{"dropping-particle":"","family":"Walters","given":"William A.","non-dropping-particle":"","parse-names":false,"suffix":""},{"dropping-particle":"","family":"Lennon","given":"Niall J.","non-dropping-particle":"","parse-names":false,"suffix":""},{"dropping-particle":"","family":"Bochicchio","given":"James","non-dropping-particle":"","parse-names":false,"suffix":""},{"dropping-particle":"","family":"Krohn","given":"Andrew","non-dropping-particle":"","parse-names":false,"suffix":""},{"dropping-particle":"","family":"Caporaso","given":"J. Gregory","non-dropping-particle":"","parse-names":false,"suffix":""},{"dropping-particle":"","family":"Pennanen","given":"Taina","non-dropping-particle":"","parse-names":false,"suffix":""}],"container-title":"Applied and Environmental Microbiology","id":"ITEM-2","issue":"24","issued":{"date-parts":[["2016"]]},"page":"78-83","title":"Accurate Estimation of Fungal Diversity and Abundance Through Improved Lineage-Specific Primers Optimized for Illumina Amplicon Sequencing","type":"article-journal","volume":"82"}},{"id":"iHDLutT3/CTWGU0l5","uris":["http://www.mendeley.com/documents/?uuid=666d38d8-407a-4176-99ef-4cd5d1e6926c"],"itemData":{"DOI":"10.1073/pnas.96.18.10518","ISSN":"00278424","PMID":"10468641","abstract":"Vegetative incompatibility is a self/nonself-recognition system in fungi that has often been used for describing phenotypic diversity in fungal populations. A common hypothesis is that vegetative incompatibility polymorphisms are maintained by balancing selection. However, understanding the evolutionary significance of vegetative incompatibility and the factors that maintain these polymorphisms has been limited by a lack of knowledge of the underlying genetics of vegetative compatibility (vc) types. Genotypes of 64 vc types, controlled by six unlinked vegetative incompatibility (vic) loci, have been identified in the chestnut blight fungus, Cryphonectria parasitica. By interpreting vc type survey data in terms of vic genotypes, we estimated vic-allele frequencies and analyzed the multilocus genetic structure of 13 populations in Europe and 3 populations in the U.S. European populations have less vc type diversity than the US populations because of a combination of lower vic-allele diversity and limited recombination. Genotypic diversity of 10 populations in Italy correlated to the abundance of sexual structures; however, significant deviations from random mating suggest that either sexual reproduction may not contribute many offspring in these populations or that vic genes (or vic genotypes) are under selection. Most vic-allele frequencies deviated from 0.5, the equilibrium frequency predicted under frequency-dependent selection, providing no evidence for selection acting on these loci.","author":[{"dropping-particle":"","family":"Milgroom","given":"Michael G.","non-dropping-particle":"","parse-names":false,"suffix":""},{"dropping-particle":"","family":"Cortesi","given":"Paolo","non-dropping-particle":"","parse-names":false,"suffix":""}],"container-title":"Proceedings of the National Academy of Sciences of the United States of America","id":"ITEM-3","issue":"18","issued":{"date-parts":[["1999"]]},"page":"10518-10523","title":"Analysis of population structure of the chestnut blight fungus based on vegetative incompatibility genotypes","type":"article-journal","volume":"96"}},{"id":"iHDLutT3/ckD0tWfF","uris":["http://www.mendeley.com/documents/?uuid=19e86785-e154-4eef-b5a0-1c8e87cecc9b"],"itemData":{"DOI":"10.1094/9780890544525","ISBN":"9780890544501","abstract":"This interpretive guide is ideal for teachers and students of graduate-level plant pathology courses, as it provides a conceptual foundation of the genetics, ecology and evolution of plant pathogen populations while also introducing a wide array of examples that include plant pathogens of all major types: fungi, oomycetes, bacteria, viruses, and nematodes. Researchers and population biologists who wish to specifically study population biology in plant pathogens will also find this book an important tool, as it explains the basic tenets of population biology, population genetics, and the evolution of plant pathogens, and illustrates their applications in epidemiology and applied agriculture. Population Biology of Plant Pathogens is structured to explain the wonders of evolutionary phenomena in plant pathogens in a logical and orderly fashion Chapters one through six address foundational concepts in population genetics, such as genetic markers, genetic diversity, mutation and random genetic drift, natural selection, and migration and population structure. Chapters seven and eight cover recombination and clonality Chapters nine and ten address gene-for-gene systems and disease resistance Chapter 11 focuses on emerging plant diseases Chapter 12 illustrates applications of population biology in epidemiology and applied agriculture Population Biology of Plant Pathogens also contains other important features that further support learning. These include helpful sidebars that highlight topics to initiate discussion; concept summaries at the end of each chapter; a glossary of key terms, a list of commonly used abbreviations; recommended readings; and a comprehensive index.","author":[{"dropping-particle":"","family":"Milgroom","given":"Michael G.","non-dropping-particle":"","parse-names":false,"suffix":""}],"container-title":"APS Press","id":"ITEM-4","issued":{"date-parts":[["2015"]]},"title":"Population biology of plant pathogens: Genetics, ecology, and evolution","type":"book"}},{"id":"iHDLutT3/sAWZXglX","uris":["http://www.mendeley.com/documents/?uuid=55e0cec1-93fd-44e4-a22d-839470ac258d"],"itemData":{"DOI":"10.1146/annurev-phyto-080614-115913","ISSN":"0066-4286","PMID":"27296138","abstract":"We are entering a new era in plant pathology in which whole-genome sequences of many individuals of a pathogen species are becoming readily available. Population genomics aims to discover genetic mechanisms underlying phenotypes associated with adaptive traits such as pathogenicity, virulence, fungicide resistance, and host specialization, as genome sequences or large numbers of single nucleotide polymorphisms become readily available from multiple individuals of the same species. This emerging field encompasses detailed genetic analyses of natural populations, comparative genomic analyses of closely related species, identification of genes under selection, and linkage analyses involving association studies in natural populations or segregating populations resulting from crosses. The era of pathogen population genomics will provide new opportunities and challenges, requiring new computational and analytical tools. This review focuses on conceptual and methodological issues as well as the approaches to ans...","author":[{"dropping-particle":"","family":"Grünwald","given":"Niklaus J.","non-dropping-particle":"","parse-names":false,"suffix":""},{"dropping-particle":"","family":"McDonald","given":"Bruce A.","non-dropping-particle":"","parse-names":false,"suffix":""},{"dropping-particle":"","family":"Milgroom","given":"Michael G.","non-dropping-particle":"","parse-names":false,"suffix":""}],"container-title":"Annual Review of Phytopathology","id":"ITEM-5","issue":"1","issued":{"date-parts":[["2016"]]},"page":"323-346","title":"Population Genomics of Fungal and Oomycete Pathogens","type":"article-journal","volume":"54"}}],"schema":"https://github.com/citation-style-language/schema/raw/master/csl-citation.json"} </w:instrText>
+      </w:r>
+      <w:r>
+        <w:fldChar w:fldCharType="separate"/>
+      </w:r>
+      <w:r>
+        <w:rPr>
+          <w:vertAlign w:val="superscript"/>
+        </w:rPr>
+        <w:t>7,8,67–69</w:t>
+      </w:r>
+      <w:r>
+        <w:fldChar w:fldCharType="end"/>
+      </w:r>
+      <w:r>
+        <w:t xml:space="preserve">. The origin, distribution of lineages, migration, and recombination strategies represent important aspects of </w:t>
       </w:r>
       <w:proofErr w:type="spellStart"/>
       <w:r>
-        <w:rPr>
-          <w:i/>
-        </w:rPr>
-        <w:t>Xylaria</w:t>
+        <w:t>of</w:t>
       </w:r>
       <w:proofErr w:type="spellEnd"/>
       <w:r>
-        <w:rPr>
-          <w:i/>
-        </w:rPr>
-        <w:t xml:space="preserve"> </w:t>
+        <w:t xml:space="preserve"> plant pathogen biology. The center of origin serves as the main geographical area where most of the biodiversity and both, pathogenic and putative, non-pathogenic lineages can be </w:t>
+      </w:r>
+      <w:r>
+        <w:rPr>
+          <w:color w:val="000000" w:themeColor="text1"/>
+        </w:rPr>
+        <w:t xml:space="preserve">found </w:t>
+      </w:r>
+      <w:r>
+        <w:rPr>
+          <w:color w:val="000000" w:themeColor="text1"/>
+        </w:rPr>
+        <w:fldChar w:fldCharType="begin" w:fldLock="1"/>
+      </w:r>
+      <w:r>
+        <w:rPr>
+          <w:color w:val="000000" w:themeColor="text1"/>
+        </w:rPr>
+        <w:instrText xml:space="preserve"> ADDIN ZOTERO_ITEM CSL_CITATION {"citationID":"HkMDp4EN","properties":{"formattedCitation":"\\super 8\\nosupersub{}","plainCitation":"8","noteIndex":0},"citationItems":[{"id":"iHDLutT3/ckD0tWfF","uris":["http://www.mendeley.com/documents/?uuid=19e86785-e154-4eef-b5a0-1c8e87cecc9b"],"itemData":{"DOI":"10.1094/9780890544525","ISBN":"9780890544501","abstract":"This interpretive guide is ideal for teachers and students of graduate-level plant pathology courses, as it provides a conceptual foundation of the genetics, ecology and evolution of plant pathogen populations while also introducing a wide array of examples that include plant pathogens of all major types: fungi, oomycetes, bacteria, viruses, and nematodes. Researchers and population biologists who wish to specifically study population biology in plant pathogens will also find this book an important tool, as it explains the basic tenets of population biology, population genetics, and the evolution of plant pathogens, and illustrates their applications in epidemiology and applied agriculture. Population Biology of Plant Pathogens is structured to explain the wonders of evolutionary phenomena in plant pathogens in a logical and orderly fashion Chapters one through six address foundational concepts in population genetics, such as genetic markers, genetic diversity, mutation and random genetic drift, natural selection, and migration and population structure. Chapters seven and eight cover recombination and clonality Chapters nine and ten address gene-for-gene systems and disease resistance Chapter 11 focuses on emerging plant diseases Chapter 12 illustrates applications of population biology in epidemiology and applied agriculture Population Biology of Plant Pathogens also contains other important features that further support learning. These include helpful sidebars that highlight topics to initiate discussion; concept summaries at the end of each chapter; a glossary of key terms, a list of commonly used abbreviations; recommended readings; and a comprehensive index.","author":[{"dropping-particle":"","family":"Milgroom","given":"Michael G.","non-dropping-particle":"","parse-names":false,"suffix":""}],"container-title":"APS Press","id":"ITEM-1","issued":{"date-parts":[["2015"]]},"title":"Population biology of plant pathogens: Genetics, ecology, and evolution","type":"book"}}],"schema":"https://github.com/citation-style-language/schema/raw/master/csl-citation.json"} </w:instrText>
+      </w:r>
+      <w:r>
+        <w:rPr>
+          <w:color w:val="000000" w:themeColor="text1"/>
+        </w:rPr>
+        <w:fldChar w:fldCharType="separate"/>
+      </w:r>
+      <w:r>
+        <w:rPr>
+          <w:color w:val="000000"/>
+          <w:vertAlign w:val="superscript"/>
+        </w:rPr>
+        <w:t>8</w:t>
+      </w:r>
+      <w:r>
+        <w:rPr>
+          <w:color w:val="000000" w:themeColor="text1"/>
+        </w:rPr>
+        <w:fldChar w:fldCharType="end"/>
+      </w:r>
+      <w:r>
+        <w:rPr>
+          <w:color w:val="000000" w:themeColor="text1"/>
+        </w:rPr>
+        <w:t xml:space="preserve">. </w:t>
+      </w:r>
+      <w:r>
+        <w:t xml:space="preserve">In plant pathogens such as </w:t>
       </w:r>
       <w:proofErr w:type="spellStart"/>
       <w:r>
         <w:rPr>
           <w:i/>
         </w:rPr>
-        <w:t>necrophora</w:t>
+        <w:t>Phytophtora</w:t>
       </w:r>
       <w:proofErr w:type="spellEnd"/>
       <w:r>
-        <w:t>,</w:t>
-      </w:r>
-      <w:r>
-        <w:rPr>
-          <w:i/>
-        </w:rPr>
-        <w:t xml:space="preserve"> </w:t>
-      </w:r>
-      <w:r>
-        <w:t xml:space="preserve">the pathogen associated with taproot decline of soybean, it represents a non-model organism where genetic diversity has not been studied, except for the phylogeographic evidence presented in Chapter 2 </w:t>
+        <w:rPr>
+          <w:i/>
+        </w:rPr>
+        <w:t xml:space="preserve"> </w:t>
+      </w:r>
+      <w:proofErr w:type="spellStart"/>
+      <w:r>
+        <w:rPr>
+          <w:i/>
+        </w:rPr>
+        <w:t>infestans</w:t>
+      </w:r>
+      <w:proofErr w:type="spellEnd"/>
+      <w:r>
+        <w:t xml:space="preserve">, the assessment of its center of origin has been investigated over time and updated when more sensitive data and evidence became available. Until recently, two competing hypotheses argued that either the South American Andes or central Mexico was its center of origin, ultimately demonstrating the latter to be the most likely scenario </w:t>
       </w:r>
       <w:r>
         <w:fldChar w:fldCharType="begin" w:fldLock="1"/>
       </w:r>
       <w:r>
-        <w:instrText xml:space="preserve"> ADDIN ZOTERO_ITEM CSL_CITATION {"citationID":"PSK9bzL5","properties":{"formattedCitation":"\\super 16\\nosupersub{}","plainCitation":"16","noteIndex":0},"citationItems":[{"id":"iHDLutT3/IDmvZTx8","uris":["http://www.mendeley.com/documents/?uuid=30d59ae0-4713-4275-8e15-94730f058a0c"],"itemData":{"DOI":"10.1080/00275514.2020.1846965","ISSN":"0027-5514","abstract":"Taproot decline (TRD) is a disease of soybean that has been reported recently from the southern United States (U.S.). Symptoms of TRD include foliar interveinal chlorosis followed by necrosis. Darkened, charcoal-colored areas of thin stromatic tissue are evident on the taproot and lateral roots along with areas of necrosis within the root and white mycelia within the pith. Upright stromata typical of Xylaria can be observed on crop debris and emerging from infested roots in fields where taproot decline is present, but these have not been determined to contain fertile perithecia. Symptomatic plant material was collected across the known range of the disease in the southern U.S., and the causal agent was isolated from roots. Four loci, </w:instrText>
-      </w:r>
-      <w:r>
-        <w:rPr>
-          <w:rFonts w:ascii="Cambria Math" w:hAnsi="Cambria Math" w:cs="Cambria Math"/>
-        </w:rPr>
-        <w:instrText>⍺</w:instrText>
-      </w:r>
-      <w:r>
-        <w:instrText xml:space="preserve">-actin (ACT), β-tubulin (TUB2), the nuclear rDNA internal transcribed spacers (nrITS), and the RNA polymerase subunit II (RPB2), were sequenced from representative isolates. Both maximum likelihood and Bayesian phylogenetic analyses showed consistent clustering of representative TRD isolates in a highly supported clade within the Xylaria arbuscula species complex in the \"HY\" clade of the family Xylariaceae, distinct from any previously described taxa. In order to understand the origin of this pathogen, we sequenced herbarium specimens previously determined to be \"Xylaria arbuscula\" based on morphology and xylariaceous endophytes collected in the southern U.S. Some historical specimens from U.S. herbaria collected in the southern region as saprophytes as well as a single specimen from Martinique clustered within the \"TRD\" clade in phylogenetic analyses, suggesting a possible shift in lifestyle. The remaining specimens that clustered within the family Xylariaceae, but outside of the \"TRD\" clade, are reported. Both morphological evidence and molecular evidence indicate that the TRD pathogen is a novel species, which is described as Xylaria necrophora.","author":[{"dropping-particle":"","family":"Garcia-Aroca","given":"Teddy","non-dropping-particle":"","parse-names":false,"suffix":""},{"dropping-particle":"","family":"Price","given":"Paul P.","non-dropping-particle":"","parse-names":false,"suffix":""},{"dropping-particle":"","family":"Tomaso-Peterson","given":"Maria","non-dropping-particle":"","parse-names":false,"suffix":""},{"dropping-particle":"","family":"Allen","given":"Tom W.","non-dropping-particle":"","parse-names":false,"suffix":""},{"dropping-particle":"","family":"Wilkerson","given":"Tessie H.","non-dropping-particle":"","parse-names":false,"suffix":""},{"dropping-particle":"","family":"Spurlock","given":"Terry N.","non-dropping-particle":"","parse-names":false,"suffix":""},{"dropping-particle":"","family":"Faske","given":"Travis R.","non-dropping-particle":"","parse-names":false,"suffix":""},{"dropping-particle":"","family":"Bluhm","given":"Burt","non-dropping-particle":"","parse-names":false,"suffix":""},{"dropping-particle":"","family":"Conner","given":"Kassie","non-dropping-particle":"","parse-names":false,"suffix":""},{"dropping-particle":"","family":"Sikora","given":"Edward","non-dropping-particle":"","parse-names":false,"suffix":""},{"dropping-particle":"","family":"Guyer","given":"Rachel","non-dropping-particle":"","parse-names":false,"suffix":""},{"dropping-particle":"","family":"Kelly","given":"Heather","non-dropping-particle":"","parse-names":false,"suffix":""},{"dropping-particle":"","family":"Squiers","given":"Brooklyn M.","non-dropping-particle":"","parse-names":false,"suffix":""},{"dropping-particle":"","family":"Doyle","given":"Vinson P.","non-dropping-particle":"","parse-names":false,"suffix":""}],"container-title":"Mycologia","id":"ITEM-1","issue":"2","issued":{"date-parts":[["2021"]]},"page":"326–347","publisher":"Taylor &amp; Francis","title":"&lt;i&gt;Xylaria necrophora&lt;/i&gt;, sp. nov., is an emerging root-associated pathogen responsible for taproot decline of soybean in the southern United States","type":"article-journal","volume":"113"}}],"schema":"https://github.com/citation-style-language/schema/raw/master/csl-citation.json"} </w:instrText>
+        <w:instrText xml:space="preserve"> ADDIN ZOTERO_ITEM CSL_CITATION {"citationID":"OTHP2pWi","properties":{"formattedCitation":"\\super 70\\uc0\\u8211{}73\\nosupersub{}","plainCitation":"70–73","noteIndex":0},"citationItems":[{"id":"iHDLutT3/BtZYuyIi","uris":["http://www.mendeley.com/documents/?uuid=feed3ad5-f449-4095-a221-ba8d68899b54"],"itemData":{"DOI":"10.1073/pnas.1401884111","ISSN":"10916490","PMID":"24889615","abstract":"Phytophthora infestans is a destructive plant pathogen best known for causing the disease that triggered the Irish potato famine and remains the most costly potato pathogen to manage worldwide. Identification of P. infestan's elusive center of origin is critical to understanding the mechanisms of repeated global emergence of this pathogen. There are two competing theories, placing the origin in either South America or in central Mexico, both of which are centers of diversity of Solanum host plants. To test these competing hypotheses, we conducted detailed phylogeographic and approximate Bayesian computation analyses, which are suitable approaches to unraveling complex demographic histories. Our analyses used microsatellite markers and sequences of four nuclear genes sampled from populations in the Andes, Mexico, and elsewhere. To infer the ancestral state, we included the closest known relatives Phytophthora phaseoli , Phytophthora mirabilis , and Phytophthora ipomoeae, as well as the interspecific hybrid Phytophthora andina. We did not find support for an Andean origin of P. infestans; rather, the sequence data suggest a Mexican origin. Our findings support the hypothesis that populations found in the Andes are descendants of the Mexican populations and reconcile previous findings of ancestral variation in the Andes. Although centers of origin are well documented as centers of evolution and diversity for numerous crop plants, the number of plant pathogens with a known geographic origin are limited. This work has important implications for our understanding of the coevolution of hosts and pathogens, as well as the harnessing of plant disease resistance to manage late blight.","author":[{"dropping-particle":"","family":"Goss","given":"Erica M.","non-dropping-particle":"","parse-names":false,"suffix":""},{"dropping-particle":"","family":"Tabima","given":"Javier F.","non-dropping-particle":"","parse-names":false,"suffix":""},{"dropping-particle":"","family":"Cooke","given":"David E.L.","non-dropping-particle":"","parse-names":false,"suffix":""},{"dropping-particle":"","family":"Restrepo","given":"Silvia","non-dropping-particle":"","parse-names":false,"suffix":""},{"dropping-particle":"","family":"Frye","given":"William E.","non-dropping-particle":"","parse-names":false,"suffix":""},{"dropping-particle":"","family":"Forbes","given":"Gregory A.","non-dropping-particle":"","parse-names":false,"suffix":""},{"dropping-particle":"","family":"Fieland","given":"Valerie J.","non-dropping-particle":"","parse-names":false,"suffix":""},{"dropping-particle":"","family":"Cardenas","given":"Martha","non-dropping-particle":"","parse-names":false,"suffix":""},{"dropping-particle":"","family":"Grünwald","given":"Niklaus J.","non-dropping-particle":"","parse-names":false,"suffix":""}],"container-title":"Proceedings of the National Academy of Sciences of the United States of America","id":"ITEM-1","issue":"24","issued":{"date-parts":[["2014"]]},"page":"8791-8796","title":"The Irish potato famine pathogen Phytophthora infestans originated in central Mexico rather than the Andes","type":"article-journal","volume":"111"}},{"id":"iHDLutT3/N8ER3nzT","uris":["http://www.mendeley.com/documents/?uuid=fbf3c97b-2a83-4914-b0e1-fc33277ba635"],"itemData":{"DOI":"10.7554/eLife.00731","ISSN":"2050084X","PMID":"23741619","abstract":"Phytophthora infestans, the cause of potato late blight, is infamous for having triggered the Irish Great Famine in the 1840s. Until the late 1970s, P. infestans diversity outside of its Mexican center of origin was low, and one scenario held that a single strain, US-1, had dominated the global population for 150 years; this was later challenged based on DNA analysis of historical herbarium specimens. We have compared the genomes of 11 herbarium and 15 modern strains. We conclude that the 19th century epidemic was caused by a unique genotype, HERB-1, that persisted for over 50 years. HERB-1 is distinct from all examined modern strains, but it is a close relative of US-1, which replaced it outside of Mexico in the 20th century. We propose that HERB-1 and US-1 emerged from a metapopulation that was established in the early 1800s outside of the species' center of diversity. Copyright Yoshida et al.","author":[{"dropping-particle":"","family":"Yoshida","given":"Kentaro","non-dropping-particle":"","parse-names":false,"suffix":""},{"dropping-particle":"","family":"Schuenemann","given":"Verena J.","non-dropping-particle":"","parse-names":false,"suffix":""},{"dropping-particle":"","family":"Cano","given":"Liliana M.","non-dropping-particle":"","parse-names":false,"suffix":""},{"dropping-particle":"","family":"Pais","given":"Marina","non-dropping-particle":"","parse-names":false,"suffix":""},{"dropping-particle":"","family":"Mishra","given":"Bagdevi","non-dropping-particle":"","parse-names":false,"suffix":""},{"dropping-particle":"","family":"Sharma","given":"Rahul","non-dropping-particle":"","parse-names":false,"suffix":""},{"dropping-particle":"","family":"Lanz","given":"Chirsta","non-dropping-particle":"","parse-names":false,"suffix":""},{"dropping-particle":"","family":"Martin","given":"Frank N.","non-dropping-particle":"","parse-names":false,"suffix":""},{"dropping-particle":"","family":"Kamoun","given":"Sophien","non-dropping-particle":"","parse-names":false,"suffix":""},{"dropping-particle":"","family":"Krause","given":"Johannes","non-dropping-particle":"","parse-names":false,"suffix":""},{"dropping-particle":"","family":"Thines","given":"Marco","non-dropping-particle":"","parse-names":false,"suffix":""},{"dropping-particle":"","family":"Weigel","given":"Detlef","non-dropping-particle":"","parse-names":false,"suffix":""},{"dropping-particle":"","family":"Burbano","given":"Hernán A.","non-dropping-particle":"","parse-names":false,"suffix":""}],"container-title":"eLife","id":"ITEM-2","issue":"2","issued":{"date-parts":[["2013"]]},"page":"1-25","title":"The rise and fall of the Phytophthora infestans lineage that triggered the Irish potato famine","type":"article-journal","volume":"2013"}},{"id":"iHDLutT3/7aDqGEty","uris":["http://www.mendeley.com/documents/?uuid=9fdc9afd-2642-44d0-9d0b-c8e077c72c9f"],"itemData":{"DOI":"10.1094/PHYTO.2001.91.9.882","ISSN":"0031949X","abstract":"We tested the hypothesis that the population of Phytophthora infestans in the Toluca valley region is genetically differentiated according to habitat. Isolates were sampled in three habitats from (i) wild Solanum spp. (WILD), (ii) land-race varieties in low-input production systems (RURAL), and (iii) modern cultivars in high-input agriculture (VALLEY). Isolates were sampled in 1988-89 (n = 179) and in 1997-98 (n = 389). In both sampling periods, the greatest genetic diversity was observed in RURAL and VALLEY habitats. Based on the Glucose-6-phosphate isomerase and Peptidase allozymes, the subpopulations from the three habitats were significantly differentiated in both sampling periods. In contrast to allozyme data for 1997-98, no differences were found among the three subpopulations for sensitivity to metalaxyl. Two groups of isolates identical for allozyme and mating type were further investigated by restriction fragment length polymorphism fingerprinting; 65% of one group and 85% of another group were demonstrated to be unique. The genetic diversity data and the chronology of disease occurrence during the season are consistent with the hypothesis that populations of P infestans on wild Solanum populations are derived from populations on cultivated potatoes in the central highlands of Mexico near Toluca.","author":[{"dropping-particle":"","family":"Grünwald","given":"N. J.","non-dropping-particle":"","parse-names":false,"suffix":""},{"dropping-particle":"","family":"Flier","given":"W. G.","non-dropping-particle":"","parse-names":false,"suffix":""},{"dropping-particle":"","family":"Sturbaum","given":"A. K.","non-dropping-particle":"","parse-names":false,"suffix":""},{"dropping-particle":"","family":"Garay-Serrano","given":"E.","non-dropping-particle":"","parse-names":false,"suffix":""},{"dropping-particle":"","family":"Bosch","given":"T. B.M.","non-dropping-particle":"Van den","parse-names":false,"suffix":""},{"dropping-particle":"","family":"Smart","given":"C. D.","non-dropping-particle":"","parse-names":false,"suffix":""},{"dropping-particle":"","family":"Matuszak","given":"J. M.","non-dropping-particle":"","parse-names":false,"suffix":""},{"dropping-particle":"","family":"Lozoya-Saldaña","given":"H.","non-dropping-particle":"","parse-names":false,"suffix":""},{"dropping-particle":"","family":"Turkensteen","given":"L. J.","non-dropping-particle":"","parse-names":false,"suffix":""},{"dropping-particle":"","family":"Fry","given":"W. E.","non-dropping-particle":"","parse-names":false,"suffix":""}],"container-title":"Phytopathology","id":"ITEM-3","issue":"9","issued":{"date-parts":[["2001"]]},"page":"882-890","title":"Population structure of phytophthora infestans in the toluca valley region of central mexico","type":"article-journal","volume":"91"}},{"id":"iHDLutT3/rQJVbszH","uris":["http://www.mendeley.com/documents/?uuid=aae3d235-079e-4a01-b9a0-759ca6d2d4ae"],"itemData":{"DOI":"10.1146/annurev.phyto.43.040204.135906","ISSN":"00664286","PMID":"16078881","abstract":"The central highlands of Mexico are considered to be a center of genetic diversity for both the potato late blight pathogen and for tuber-bearing Solanum spp. Recent work conducted in Mexico and South America sheds new light on the biology and evolution of Phytophthora infestans and other related Phytophthora pathogens. It now appears that Mexican Solanum species, which coevolved with P. infestans and were previously known for providing a source of R-genes, also provide a source of quantitative, rate-reducing resistance that is highly effective, stable, and durable. It is now apparent that Mexico is the center of origin not only of the potato late blight pathogen P. infestans, but also of several related Phytophthora species including P. mirabilis, P. ipomoeae, and possibly P. phaseoli. We close with the hypothesis that these Phytophthora species evolved sympatrically from one ancestral host through adaptive radiation onto their respective four host families. Copyright © 2005 by Annual Reviews. All rights reserved.","author":[{"dropping-particle":"","family":"Grünwald","given":"Niklaus J.","non-dropping-particle":"","parse-names":false,"suffix":""},{"dropping-particle":"","family":"Flier","given":"Wilbert G.","non-dropping-particle":"","parse-names":false,"suffix":""}],"container-title":"Annual Review of Phytopathology","id":"ITEM-4","issued":{"date-parts":[["2005"]]},"page":"171-190","title":"The biology of Phytophthora infestans at its center of origin","type":"article-journal","volume":"43"}}],"schema":"https://github.com/citation-style-language/schema/raw/master/csl-citation.json"} </w:instrText>
       </w:r>
       <w:r>
         <w:fldChar w:fldCharType="separate"/>
@@ -14307,19 +14158,19 @@
         <w:rPr>
           <w:vertAlign w:val="superscript"/>
         </w:rPr>
-        <w:t>16</w:t>
+        <w:t>70–73</w:t>
       </w:r>
       <w:r>
         <w:fldChar w:fldCharType="end"/>
       </w:r>
       <w:r>
-        <w:t xml:space="preserve">. The emergence of this pathogen appears to be recent compared to other systems, and a potential explanation for this could be the recent introduction of soybean to North America (1940’s) and the release of modern soybean cultivars (1970’s) </w:t>
+        <w:t xml:space="preserve">. In this case, population diversity and sexual reproduction in the Mexican isolates helped determine the center of origin </w:t>
       </w:r>
       <w:r>
         <w:fldChar w:fldCharType="begin" w:fldLock="1"/>
       </w:r>
       <w:r>
-        <w:instrText xml:space="preserve"> ADDIN ZOTERO_ITEM CSL_CITATION {"citationID":"7FDkNl51","properties":{"formattedCitation":"\\super 75,76\\nosupersub{}","plainCitation":"75,76","noteIndex":0},"citationItems":[{"id":"iHDLutT3/ohZ6iQOv","uris":["http://www.mendeley.com/documents/?uuid=058e07a1-1f60-4620-b5a7-a990c81bab7f"],"itemData":{"DOI":"10.2135/cropsci1994.0011183X003400050001x","ISSN":"0011183X","author":[{"dropping-particle":"","family":"Gizlice","given":"Z.","non-dropping-particle":"","parse-names":false,"suffix":""},{"dropping-particle":"","family":"Carter Jnr","given":"T. E.","non-dropping-particle":"","parse-names":false,"suffix":""},{"dropping-particle":"","family":"Burton","given":"J. W.","non-dropping-particle":"","parse-names":false,"suffix":""}],"container-title":"Crop Science","id":"ITEM-1","issue":"5","issued":{"date-parts":[["1994"]]},"page":"1143-1151","title":"Genetic base for North American public soybean cultivars released between 1947 and 1988","type":"article-journal","volume":"34"}},{"id":"iHDLutT3/mTtJQWls","uris":["http://www.mendeley.com/documents/?uuid=375a6c7d-d42b-4c8d-ab6d-290bf29626ce"],"itemData":{"DOI":"10.2135/cropsci1993.0011183x003300030038x","ISSN":"0011-183X","abstract":"Pedigree analysis provides information helpful in the preservation of genetic diversity in soybean [Glycine max (L.) Merr.]. An often-used, but untested assumption in pedigree analysis of soybean is that the pedigree relationship between ancestors of unknown origin is zero. We investigated genotypic relationships among 14 ancestors that constitute ≈ 70% of the genetic base for North American public soybean cultivars. The experiment was conducted at the Southeastern Plant Environmental Laboratories phytotron under controlled light and temperature conditions. The ancestral strains of soybean exhibited a wide range of genetic diversity for 10 metric traits; more than that predicted by a previous study employing molecular markers. Multivariate analysis collapsed the 10 traits into four principal components that explained 80% of the total genotypic variation among the strains, Similarity estimates (s) for all pairs of the ancestral types were derived from the four components. Subsequently, coefficient of parentage (r) estimates (derived from pedigree analysis) were calculated for 258 modern soybean cultivars. A first pedigree analysis employed the standard assumption given above and a second analysis substituted s values in place of zero as estimates of genetic relatedness in the founding stock. The similarity estimates did not have a large effect on estimates of r for cultivars released after 1980. Thus, the assumption of zero relation among founding stock should not influence soybean breeders' approaches to the use or preservation of genetic diversity. The small impact of s on the estimation of r is theorized to result from the infrequent occurrence of extremely high or low s values between the nine ancestors that are major contributors to modern soybean. A small r was observed between the modern southern and northern cultivars, indicating that these two gene pools remain distinct and offer the best available reservoirs of quantitative gentic diversity for practical breeding.","author":[{"dropping-particle":"","family":"Gizlice","given":"Ziya","non-dropping-particle":"","parse-names":false,"suffix":""},{"dropping-particle":"","family":"Carter","given":"Thomas E.","non-dropping-particle":"","parse-names":false,"suffix":""},{"dropping-particle":"","family":"Burton","given":"Joseph W.","non-dropping-particle":"","parse-names":false,"suffix":""}],"container-title":"Crop Science","id":"ITEM-2","issue":"3","issued":{"date-parts":[["1993"]]},"page":"614-620","title":"Genetic Diversity in North American Soybean: I. Multivariate Analysis of Founding Stock and Relation to Coefficient of Parentage","type":"article-journal","volume":"33"}}],"schema":"https://github.com/citation-style-language/schema/raw/master/csl-citation.json"} </w:instrText>
+        <w:instrText xml:space="preserve"> ADDIN ZOTERO_ITEM CSL_CITATION {"citationID":"oFWWcrX5","properties":{"formattedCitation":"\\super 70\\nosupersub{}","plainCitation":"70","noteIndex":0},"citationItems":[{"id":"iHDLutT3/BtZYuyIi","uris":["http://www.mendeley.com/documents/?uuid=feed3ad5-f449-4095-a221-ba8d68899b54"],"itemData":{"DOI":"10.1073/pnas.1401884111","ISSN":"10916490","PMID":"24889615","abstract":"Phytophthora infestans is a destructive plant pathogen best known for causing the disease that triggered the Irish potato famine and remains the most costly potato pathogen to manage worldwide. Identification of P. infestan's elusive center of origin is critical to understanding the mechanisms of repeated global emergence of this pathogen. There are two competing theories, placing the origin in either South America or in central Mexico, both of which are centers of diversity of Solanum host plants. To test these competing hypotheses, we conducted detailed phylogeographic and approximate Bayesian computation analyses, which are suitable approaches to unraveling complex demographic histories. Our analyses used microsatellite markers and sequences of four nuclear genes sampled from populations in the Andes, Mexico, and elsewhere. To infer the ancestral state, we included the closest known relatives Phytophthora phaseoli , Phytophthora mirabilis , and Phytophthora ipomoeae, as well as the interspecific hybrid Phytophthora andina. We did not find support for an Andean origin of P. infestans; rather, the sequence data suggest a Mexican origin. Our findings support the hypothesis that populations found in the Andes are descendants of the Mexican populations and reconcile previous findings of ancestral variation in the Andes. Although centers of origin are well documented as centers of evolution and diversity for numerous crop plants, the number of plant pathogens with a known geographic origin are limited. This work has important implications for our understanding of the coevolution of hosts and pathogens, as well as the harnessing of plant disease resistance to manage late blight.","author":[{"dropping-particle":"","family":"Goss","given":"Erica M.","non-dropping-particle":"","parse-names":false,"suffix":""},{"dropping-particle":"","family":"Tabima","given":"Javier F.","non-dropping-particle":"","parse-names":false,"suffix":""},{"dropping-particle":"","family":"Cooke","given":"David E.L.","non-dropping-particle":"","parse-names":false,"suffix":""},{"dropping-particle":"","family":"Restrepo","given":"Silvia","non-dropping-particle":"","parse-names":false,"suffix":""},{"dropping-particle":"","family":"Frye","given":"William E.","non-dropping-particle":"","parse-names":false,"suffix":""},{"dropping-particle":"","family":"Forbes","given":"Gregory A.","non-dropping-particle":"","parse-names":false,"suffix":""},{"dropping-particle":"","family":"Fieland","given":"Valerie J.","non-dropping-particle":"","parse-names":false,"suffix":""},{"dropping-particle":"","family":"Cardenas","given":"Martha","non-dropping-particle":"","parse-names":false,"suffix":""},{"dropping-particle":"","family":"Grünwald","given":"Niklaus J.","non-dropping-particle":"","parse-names":false,"suffix":""}],"container-title":"Proceedings of the National Academy of Sciences of the United States of America","id":"ITEM-1","issue":"24","issued":{"date-parts":[["2014"]]},"page":"8791-8796","title":"The Irish potato famine pathogen Phytophthora infestans originated in central Mexico rather than the Andes","type":"article-journal","volume":"111"}}],"schema":"https://github.com/citation-style-language/schema/raw/master/csl-citation.json"} </w:instrText>
       </w:r>
       <w:r>
         <w:fldChar w:fldCharType="separate"/>
@@ -14328,44 +14179,55 @@
         <w:rPr>
           <w:vertAlign w:val="superscript"/>
         </w:rPr>
-        <w:t>75,76</w:t>
+        <w:t>70</w:t>
       </w:r>
       <w:r>
         <w:fldChar w:fldCharType="end"/>
       </w:r>
       <w:r>
-        <w:t xml:space="preserve">. In the current study, we used a whole genome sequencing approach to compare the genetic variation among </w:t>
-      </w:r>
-      <w:r>
-        <w:rPr>
-          <w:i/>
-        </w:rPr>
-        <w:t xml:space="preserve">X. </w:t>
+        <w:t xml:space="preserve">. For other pathogens, the spread and center of origin has been determined using a </w:t>
+      </w:r>
+      <w:r>
+        <w:lastRenderedPageBreak/>
+        <w:t xml:space="preserve">combination of historical records, anecdotal evidence, and molecular-level data, such is the case for the grape-vine powdery mildew fungus, </w:t>
+      </w:r>
+      <w:r>
+        <w:rPr>
+          <w:i/>
+        </w:rPr>
+        <w:t xml:space="preserve">Erysiphe </w:t>
       </w:r>
       <w:proofErr w:type="spellStart"/>
       <w:r>
         <w:rPr>
           <w:i/>
         </w:rPr>
-        <w:t>necrophora</w:t>
+        <w:t>necator</w:t>
       </w:r>
       <w:proofErr w:type="spellEnd"/>
       <w:r>
-        <w:rPr>
-          <w:i/>
-        </w:rPr>
-        <w:t xml:space="preserve"> </w:t>
-      </w:r>
-      <w:r>
-        <w:t xml:space="preserve">genotypes collected in the region </w:t>
-      </w:r>
-      <w:proofErr w:type="gramStart"/>
-      <w:r>
-        <w:t>in an attempt to</w:t>
-      </w:r>
-      <w:proofErr w:type="gramEnd"/>
-      <w:r>
-        <w:t xml:space="preserve"> determine its geographic origin, diversity, main lineages, and recombination potential. </w:t>
+        <w:t xml:space="preserve"> </w:t>
+      </w:r>
+      <w:r>
+        <w:fldChar w:fldCharType="begin" w:fldLock="1"/>
+      </w:r>
+      <w:r>
+        <w:instrText xml:space="preserve"> ADDIN ZOTERO_ITEM CSL_CITATION {"citationID":"EUJGvtvX","properties":{"formattedCitation":"\\super 8,74\\nosupersub{}","plainCitation":"8,74","noteIndex":0},"citationItems":[{"id":"iHDLutT3/ckD0tWfF","uris":["http://www.mendeley.com/documents/?uuid=19e86785-e154-4eef-b5a0-1c8e87cecc9b"],"itemData":{"DOI":"10.1094/9780890544525","ISBN":"9780890544501","abstract":"This interpretive guide is ideal for teachers and students of graduate-level plant pathology courses, as it provides a conceptual foundation of the genetics, ecology and evolution of plant pathogen populations while also introducing a wide array of examples that include plant pathogens of all major types: fungi, oomycetes, bacteria, viruses, and nematodes. Researchers and population biologists who wish to specifically study population biology in plant pathogens will also find this book an important tool, as it explains the basic tenets of population biology, population genetics, and the evolution of plant pathogens, and illustrates their applications in epidemiology and applied agriculture. Population Biology of Plant Pathogens is structured to explain the wonders of evolutionary phenomena in plant pathogens in a logical and orderly fashion Chapters one through six address foundational concepts in population genetics, such as genetic markers, genetic diversity, mutation and random genetic drift, natural selection, and migration and population structure. Chapters seven and eight cover recombination and clonality Chapters nine and ten address gene-for-gene systems and disease resistance Chapter 11 focuses on emerging plant diseases Chapter 12 illustrates applications of population biology in epidemiology and applied agriculture Population Biology of Plant Pathogens also contains other important features that further support learning. These include helpful sidebars that highlight topics to initiate discussion; concept summaries at the end of each chapter; a glossary of key terms, a list of commonly used abbreviations; recommended readings; and a comprehensive index.","author":[{"dropping-particle":"","family":"Milgroom","given":"Michael G.","non-dropping-particle":"","parse-names":false,"suffix":""}],"container-title":"APS Press","id":"ITEM-1","issued":{"date-parts":[["2015"]]},"title":"Population biology of plant pathogens: Genetics, ecology, and evolution","type":"book"}},{"id":"iHDLutT3/EEOe6Pnr","uris":["http://www.mendeley.com/documents/?uuid=3a6fa6fb-58f4-4c3e-a944-5eb55d997688"],"itemData":{"DOI":"10.1186/1471-2148-10-268","ISSN":"14712148","PMID":"20809968","abstract":"The grape powdery mildew fungus, Erysiphe necator, was introduced into Europe more than 160 years ago and is now distributed everywhere that grapes are grown. To understand the invasion history of this pathogen we investigated the evolutionary relationships between introduced populations of Europe, Australia and the western United States (US) and populations in the eastern US, where E. necator is thought to be native. Additionally, we tested the hypothesis that populations of E. necator in the eastern US are structured based on geography and Vitis host species. We sequenced three nuclear gene regions covering 1803 nucleotides from 146 isolates of E. necator collected from the eastern US, Europe, Australia, and the western US. Phylogeographic analyses show that the two genetic groups in Europe represent two separate introductions and that the genetic groups may be derived from eastern US ancestors. Populations from the western US and Europe share haplotypes, suggesting that the western US population was introduced from Europe. Populations in Australia are derived from European populations. Haplotype richness and nucleotide diversity were significantly greater in the eastern US populations than in the introduced populations. Populations within the eastern US are geographically differentiated; however, no structure was detected with respect to host habitat (i.e., wild or cultivated). Populations from muscadine grapes, V. rotundifolia, are genetically distinct from populations from other Vitis host species, yet no differentiation was detected among populations from other Vitis species. Multilocus sequencing analysis of the grape powdery mildew fungus is consistent with the hypothesis that populations in Europe, Australia and the western US are derived from two separate introductions and their ancestors were likely from native populations in the eastern US. The invasion history of E. necator follows a pattern consistent with plant-mediated dispersal, however, more exhaustive sampling is required to make more precise conclusions as to origin. E. necator shows no genetic structure across Vitis host species, except with respect to V. rotundifolia.","author":[{"dropping-particle":"","family":"Brewer","given":"Marin Talbot","non-dropping-particle":"","parse-names":false,"suffix":""},{"dropping-particle":"","family":"Milgroom","given":"Michael G.","non-dropping-particle":"","parse-names":false,"suffix":""}],"container-title":"BMC evolutionary biology","id":"ITEM-2","issue":"September 2010","issued":{"date-parts":[["2010"]]},"page":"268","title":"Phylogeography and population structure of the grape powdery mildew fungus, Erysiphe necator, from diverse Vitis species.","type":"article-journal","volume":"10"}}],"schema":"https://github.com/citation-style-language/schema/raw/master/csl-citation.json"} </w:instrText>
+      </w:r>
+      <w:r>
+        <w:fldChar w:fldCharType="separate"/>
+      </w:r>
+      <w:r>
+        <w:rPr>
+          <w:vertAlign w:val="superscript"/>
+        </w:rPr>
+        <w:t>8,74</w:t>
+      </w:r>
+      <w:r>
+        <w:fldChar w:fldCharType="end"/>
+      </w:r>
+      <w:r>
+        <w:t xml:space="preserve">. </w:t>
       </w:r>
     </w:p>
     <w:p>
@@ -14378,31 +14240,177 @@
     </w:p>
     <w:p>
       <w:pPr>
-        <w:rPr>
-          <w:b/>
-          <w:color w:val="000000" w:themeColor="text1"/>
-        </w:rPr>
-      </w:pPr>
-      <w:r>
-        <w:rPr>
-          <w:b/>
-          <w:color w:val="000000" w:themeColor="text1"/>
-        </w:rPr>
-        <w:t>No population structure observed, but two main lineages detected in the region</w:t>
-      </w:r>
-    </w:p>
-    <w:p>
-      <w:pPr>
         <w:widowControl w:val="0"/>
         <w:autoSpaceDE w:val="0"/>
         <w:autoSpaceDN w:val="0"/>
         <w:adjustRightInd w:val="0"/>
-      </w:pPr>
-    </w:p>
-    <w:p>
-      <w:pPr>
         <w:ind w:firstLine="720"/>
         <w:pPrChange w:id="117" w:author="Teddy Garcia Aroca" w:date="2023-06-12T10:16:00Z">
+          <w:pPr>
+            <w:widowControl w:val="0"/>
+            <w:autoSpaceDE w:val="0"/>
+            <w:autoSpaceDN w:val="0"/>
+            <w:adjustRightInd w:val="0"/>
+            <w:spacing w:line="480" w:lineRule="auto"/>
+            <w:ind w:firstLine="720"/>
+          </w:pPr>
+        </w:pPrChange>
+      </w:pPr>
+      <w:r>
+        <w:t xml:space="preserve">In the case of </w:t>
+      </w:r>
+      <w:proofErr w:type="spellStart"/>
+      <w:r>
+        <w:rPr>
+          <w:i/>
+        </w:rPr>
+        <w:t>Xylaria</w:t>
+      </w:r>
+      <w:proofErr w:type="spellEnd"/>
+      <w:r>
+        <w:rPr>
+          <w:i/>
+        </w:rPr>
+        <w:t xml:space="preserve"> </w:t>
+      </w:r>
+      <w:proofErr w:type="spellStart"/>
+      <w:r>
+        <w:rPr>
+          <w:i/>
+        </w:rPr>
+        <w:t>necrophora</w:t>
+      </w:r>
+      <w:proofErr w:type="spellEnd"/>
+      <w:r>
+        <w:t>,</w:t>
+      </w:r>
+      <w:r>
+        <w:rPr>
+          <w:i/>
+        </w:rPr>
+        <w:t xml:space="preserve"> </w:t>
+      </w:r>
+      <w:r>
+        <w:t xml:space="preserve">the pathogen associated with taproot decline of soybean, it represents a non-model organism where genetic diversity has not been studied, except for the phylogeographic evidence presented in Chapter 2 </w:t>
+      </w:r>
+      <w:r>
+        <w:fldChar w:fldCharType="begin" w:fldLock="1"/>
+      </w:r>
+      <w:r>
+        <w:instrText xml:space="preserve"> ADDIN ZOTERO_ITEM CSL_CITATION {"citationID":"PSK9bzL5","properties":{"formattedCitation":"\\super 16\\nosupersub{}","plainCitation":"16","noteIndex":0},"citationItems":[{"id":"iHDLutT3/IDmvZTx8","uris":["http://www.mendeley.com/documents/?uuid=30d59ae0-4713-4275-8e15-94730f058a0c"],"itemData":{"DOI":"10.1080/00275514.2020.1846965","ISSN":"0027-5514","abstract":"Taproot decline (TRD) is a disease of soybean that has been reported recently from the southern United States (U.S.). Symptoms of TRD include foliar interveinal chlorosis followed by necrosis. Darkened, charcoal-colored areas of thin stromatic tissue are evident on the taproot and lateral roots along with areas of necrosis within the root and white mycelia within the pith. Upright stromata typical of Xylaria can be observed on crop debris and emerging from infested roots in fields where taproot decline is present, but these have not been determined to contain fertile perithecia. Symptomatic plant material was collected across the known range of the disease in the southern U.S., and the causal agent was isolated from roots. Four loci, </w:instrText>
+      </w:r>
+      <w:r>
+        <w:rPr>
+          <w:rFonts w:ascii="Cambria Math" w:hAnsi="Cambria Math" w:cs="Cambria Math"/>
+        </w:rPr>
+        <w:instrText>⍺</w:instrText>
+      </w:r>
+      <w:r>
+        <w:instrText xml:space="preserve">-actin (ACT), β-tubulin (TUB2), the nuclear rDNA internal transcribed spacers (nrITS), and the RNA polymerase subunit II (RPB2), were sequenced from representative isolates. Both maximum likelihood and Bayesian phylogenetic analyses showed consistent clustering of representative TRD isolates in a highly supported clade within the Xylaria arbuscula species complex in the \"HY\" clade of the family Xylariaceae, distinct from any previously described taxa. In order to understand the origin of this pathogen, we sequenced herbarium specimens previously determined to be \"Xylaria arbuscula\" based on morphology and xylariaceous endophytes collected in the southern U.S. Some historical specimens from U.S. herbaria collected in the southern region as saprophytes as well as a single specimen from Martinique clustered within the \"TRD\" clade in phylogenetic analyses, suggesting a possible shift in lifestyle. The remaining specimens that clustered within the family Xylariaceae, but outside of the \"TRD\" clade, are reported. Both morphological evidence and molecular evidence indicate that the TRD pathogen is a novel species, which is described as Xylaria necrophora.","author":[{"dropping-particle":"","family":"Garcia-Aroca","given":"Teddy","non-dropping-particle":"","parse-names":false,"suffix":""},{"dropping-particle":"","family":"Price","given":"Paul P.","non-dropping-particle":"","parse-names":false,"suffix":""},{"dropping-particle":"","family":"Tomaso-Peterson","given":"Maria","non-dropping-particle":"","parse-names":false,"suffix":""},{"dropping-particle":"","family":"Allen","given":"Tom W.","non-dropping-particle":"","parse-names":false,"suffix":""},{"dropping-particle":"","family":"Wilkerson","given":"Tessie H.","non-dropping-particle":"","parse-names":false,"suffix":""},{"dropping-particle":"","family":"Spurlock","given":"Terry N.","non-dropping-particle":"","parse-names":false,"suffix":""},{"dropping-particle":"","family":"Faske","given":"Travis R.","non-dropping-particle":"","parse-names":false,"suffix":""},{"dropping-particle":"","family":"Bluhm","given":"Burt","non-dropping-particle":"","parse-names":false,"suffix":""},{"dropping-particle":"","family":"Conner","given":"Kassie","non-dropping-particle":"","parse-names":false,"suffix":""},{"dropping-particle":"","family":"Sikora","given":"Edward","non-dropping-particle":"","parse-names":false,"suffix":""},{"dropping-particle":"","family":"Guyer","given":"Rachel","non-dropping-particle":"","parse-names":false,"suffix":""},{"dropping-particle":"","family":"Kelly","given":"Heather","non-dropping-particle":"","parse-names":false,"suffix":""},{"dropping-particle":"","family":"Squiers","given":"Brooklyn M.","non-dropping-particle":"","parse-names":false,"suffix":""},{"dropping-particle":"","family":"Doyle","given":"Vinson P.","non-dropping-particle":"","parse-names":false,"suffix":""}],"container-title":"Mycologia","id":"ITEM-1","issue":"2","issued":{"date-parts":[["2021"]]},"page":"326–347","publisher":"Taylor &amp; Francis","title":"&lt;i&gt;Xylaria necrophora&lt;/i&gt;, sp. nov., is an emerging root-associated pathogen responsible for taproot decline of soybean in the southern United States","type":"article-journal","volume":"113"}}],"schema":"https://github.com/citation-style-language/schema/raw/master/csl-citation.json"} </w:instrText>
+      </w:r>
+      <w:r>
+        <w:fldChar w:fldCharType="separate"/>
+      </w:r>
+      <w:r>
+        <w:rPr>
+          <w:vertAlign w:val="superscript"/>
+        </w:rPr>
+        <w:t>16</w:t>
+      </w:r>
+      <w:r>
+        <w:fldChar w:fldCharType="end"/>
+      </w:r>
+      <w:r>
+        <w:t xml:space="preserve">. The emergence of this pathogen appears to be recent compared to other systems, and a potential explanation for this could be the recent introduction of soybean to North America (1940’s) and the release of modern soybean cultivars (1970’s) </w:t>
+      </w:r>
+      <w:r>
+        <w:fldChar w:fldCharType="begin" w:fldLock="1"/>
+      </w:r>
+      <w:r>
+        <w:instrText xml:space="preserve"> ADDIN ZOTERO_ITEM CSL_CITATION {"citationID":"7FDkNl51","properties":{"formattedCitation":"\\super 75,76\\nosupersub{}","plainCitation":"75,76","noteIndex":0},"citationItems":[{"id":"iHDLutT3/ohZ6iQOv","uris":["http://www.mendeley.com/documents/?uuid=058e07a1-1f60-4620-b5a7-a990c81bab7f"],"itemData":{"DOI":"10.2135/cropsci1994.0011183X003400050001x","ISSN":"0011183X","author":[{"dropping-particle":"","family":"Gizlice","given":"Z.","non-dropping-particle":"","parse-names":false,"suffix":""},{"dropping-particle":"","family":"Carter Jnr","given":"T. E.","non-dropping-particle":"","parse-names":false,"suffix":""},{"dropping-particle":"","family":"Burton","given":"J. W.","non-dropping-particle":"","parse-names":false,"suffix":""}],"container-title":"Crop Science","id":"ITEM-1","issue":"5","issued":{"date-parts":[["1994"]]},"page":"1143-1151","title":"Genetic base for North American public soybean cultivars released between 1947 and 1988","type":"article-journal","volume":"34"}},{"id":"iHDLutT3/mTtJQWls","uris":["http://www.mendeley.com/documents/?uuid=375a6c7d-d42b-4c8d-ab6d-290bf29626ce"],"itemData":{"DOI":"10.2135/cropsci1993.0011183x003300030038x","ISSN":"0011-183X","abstract":"Pedigree analysis provides information helpful in the preservation of genetic diversity in soybean [Glycine max (L.) Merr.]. An often-used, but untested assumption in pedigree analysis of soybean is that the pedigree relationship between ancestors of unknown origin is zero. We investigated genotypic relationships among 14 ancestors that constitute ≈ 70% of the genetic base for North American public soybean cultivars. The experiment was conducted at the Southeastern Plant Environmental Laboratories phytotron under controlled light and temperature conditions. The ancestral strains of soybean exhibited a wide range of genetic diversity for 10 metric traits; more than that predicted by a previous study employing molecular markers. Multivariate analysis collapsed the 10 traits into four principal components that explained 80% of the total genotypic variation among the strains, Similarity estimates (s) for all pairs of the ancestral types were derived from the four components. Subsequently, coefficient of parentage (r) estimates (derived from pedigree analysis) were calculated for 258 modern soybean cultivars. A first pedigree analysis employed the standard assumption given above and a second analysis substituted s values in place of zero as estimates of genetic relatedness in the founding stock. The similarity estimates did not have a large effect on estimates of r for cultivars released after 1980. Thus, the assumption of zero relation among founding stock should not influence soybean breeders' approaches to the use or preservation of genetic diversity. The small impact of s on the estimation of r is theorized to result from the infrequent occurrence of extremely high or low s values between the nine ancestors that are major contributors to modern soybean. A small r was observed between the modern southern and northern cultivars, indicating that these two gene pools remain distinct and offer the best available reservoirs of quantitative gentic diversity for practical breeding.","author":[{"dropping-particle":"","family":"Gizlice","given":"Ziya","non-dropping-particle":"","parse-names":false,"suffix":""},{"dropping-particle":"","family":"Carter","given":"Thomas E.","non-dropping-particle":"","parse-names":false,"suffix":""},{"dropping-particle":"","family":"Burton","given":"Joseph W.","non-dropping-particle":"","parse-names":false,"suffix":""}],"container-title":"Crop Science","id":"ITEM-2","issue":"3","issued":{"date-parts":[["1993"]]},"page":"614-620","title":"Genetic Diversity in North American Soybean: I. Multivariate Analysis of Founding Stock and Relation to Coefficient of Parentage","type":"article-journal","volume":"33"}}],"schema":"https://github.com/citation-style-language/schema/raw/master/csl-citation.json"} </w:instrText>
+      </w:r>
+      <w:r>
+        <w:fldChar w:fldCharType="separate"/>
+      </w:r>
+      <w:r>
+        <w:rPr>
+          <w:vertAlign w:val="superscript"/>
+        </w:rPr>
+        <w:t>75,76</w:t>
+      </w:r>
+      <w:r>
+        <w:fldChar w:fldCharType="end"/>
+      </w:r>
+      <w:r>
+        <w:t xml:space="preserve">. In the current study, we used a whole genome sequencing approach to compare the genetic variation among </w:t>
+      </w:r>
+      <w:r>
+        <w:rPr>
+          <w:i/>
+        </w:rPr>
+        <w:t xml:space="preserve">X. </w:t>
+      </w:r>
+      <w:proofErr w:type="spellStart"/>
+      <w:r>
+        <w:rPr>
+          <w:i/>
+        </w:rPr>
+        <w:t>necrophora</w:t>
+      </w:r>
+      <w:proofErr w:type="spellEnd"/>
+      <w:r>
+        <w:rPr>
+          <w:i/>
+        </w:rPr>
+        <w:t xml:space="preserve"> </w:t>
+      </w:r>
+      <w:r>
+        <w:t xml:space="preserve">genotypes collected in the region </w:t>
+      </w:r>
+      <w:proofErr w:type="gramStart"/>
+      <w:r>
+        <w:t>in an attempt to</w:t>
+      </w:r>
+      <w:proofErr w:type="gramEnd"/>
+      <w:r>
+        <w:t xml:space="preserve"> determine its geographic origin, diversity, main lineages, and recombination potential. </w:t>
+      </w:r>
+    </w:p>
+    <w:p>
+      <w:pPr>
+        <w:widowControl w:val="0"/>
+        <w:autoSpaceDE w:val="0"/>
+        <w:autoSpaceDN w:val="0"/>
+        <w:adjustRightInd w:val="0"/>
+      </w:pPr>
+    </w:p>
+    <w:p>
+      <w:pPr>
+        <w:rPr>
+          <w:b/>
+          <w:color w:val="000000" w:themeColor="text1"/>
+        </w:rPr>
+      </w:pPr>
+      <w:r>
+        <w:rPr>
+          <w:b/>
+          <w:color w:val="000000" w:themeColor="text1"/>
+        </w:rPr>
+        <w:t>No population structure observed, but two main lineages detected in the region</w:t>
+      </w:r>
+    </w:p>
+    <w:p>
+      <w:pPr>
+        <w:widowControl w:val="0"/>
+        <w:autoSpaceDE w:val="0"/>
+        <w:autoSpaceDN w:val="0"/>
+        <w:adjustRightInd w:val="0"/>
+      </w:pPr>
+    </w:p>
+    <w:p>
+      <w:pPr>
+        <w:ind w:firstLine="720"/>
+        <w:pPrChange w:id="118" w:author="Teddy Garcia Aroca" w:date="2023-06-12T10:16:00Z">
           <w:pPr>
             <w:spacing w:line="480" w:lineRule="auto"/>
             <w:ind w:firstLine="720"/>
@@ -14449,7 +14457,7 @@
     <w:p/>
     <w:p>
       <w:pPr>
-        <w:pPrChange w:id="118" w:author="Teddy Garcia Aroca" w:date="2023-06-12T10:16:00Z">
+        <w:pPrChange w:id="119" w:author="Teddy Garcia Aroca" w:date="2023-06-12T10:16:00Z">
           <w:pPr>
             <w:spacing w:line="480" w:lineRule="auto"/>
           </w:pPr>
@@ -14506,7 +14514,7 @@
     <w:p>
       <w:pPr>
         <w:ind w:firstLine="720"/>
-        <w:pPrChange w:id="119" w:author="Teddy Garcia Aroca" w:date="2023-06-12T10:16:00Z">
+        <w:pPrChange w:id="120" w:author="Teddy Garcia Aroca" w:date="2023-06-12T10:16:00Z">
           <w:pPr>
             <w:spacing w:line="480" w:lineRule="auto"/>
             <w:ind w:firstLine="720"/>
@@ -14746,7 +14754,7 @@
     <w:p/>
     <w:p>
       <w:pPr>
-        <w:pPrChange w:id="120" w:author="Teddy Garcia Aroca" w:date="2023-06-12T10:16:00Z">
+        <w:pPrChange w:id="121" w:author="Teddy Garcia Aroca" w:date="2023-06-12T10:16:00Z">
           <w:pPr>
             <w:spacing w:line="480" w:lineRule="auto"/>
           </w:pPr>
@@ -14877,7 +14885,7 @@
     <w:p>
       <w:pPr>
         <w:ind w:firstLine="720"/>
-        <w:pPrChange w:id="121" w:author="Teddy Garcia Aroca" w:date="2023-06-12T10:16:00Z">
+        <w:pPrChange w:id="122" w:author="Teddy Garcia Aroca" w:date="2023-06-12T10:16:00Z">
           <w:pPr>
             <w:spacing w:line="480" w:lineRule="auto"/>
             <w:ind w:firstLine="720"/>
@@ -14915,7 +14923,7 @@
     <w:p/>
     <w:p>
       <w:pPr>
-        <w:pPrChange w:id="122" w:author="Teddy Garcia Aroca" w:date="2023-06-12T10:16:00Z">
+        <w:pPrChange w:id="123" w:author="Teddy Garcia Aroca" w:date="2023-06-12T10:16:00Z">
           <w:pPr>
             <w:spacing w:line="480" w:lineRule="auto"/>
           </w:pPr>
@@ -14924,38 +14932,6 @@
       <w:r>
         <w:tab/>
         <w:t xml:space="preserve">Permutation tests for </w:t>
-      </w:r>
-      <m:oMath>
-        <m:acc>
-          <m:accPr>
-            <m:chr m:val="̅"/>
-            <m:ctrlPr>
-              <w:ins w:id="123" w:author="Teddy Garcia Aroca" w:date="2023-06-14T14:16:00Z">
-                <w:rPr>
-                  <w:rFonts w:ascii="Cambria Math" w:hAnsi="Cambria Math"/>
-                  <w:i/>
-                </w:rPr>
-              </w:ins>
-            </m:ctrlPr>
-          </m:accPr>
-          <m:e>
-            <m:r>
-              <w:rPr>
-                <w:rFonts w:ascii="Cambria Math" w:hAnsi="Cambria Math"/>
-              </w:rPr>
-              <m:t>r</m:t>
-            </m:r>
-          </m:e>
-        </m:acc>
-      </m:oMath>
-      <w:r>
-        <w:rPr>
-          <w:vertAlign w:val="subscript"/>
-        </w:rPr>
-        <w:t>d</w:t>
-      </w:r>
-      <w:r>
-        <w:t xml:space="preserve"> calculated separately for each lineage were used to reject the hypothesis of no association (sexual reproduction), suggesting neither of these lineages are reproducing sexually. Initially, the value, position, and probability of </w:t>
       </w:r>
       <m:oMath>
         <m:acc>
@@ -14987,13 +14963,7 @@
         <w:t>d</w:t>
       </w:r>
       <w:r>
-        <w:rPr>
-          <w:vertAlign w:val="subscript"/>
-        </w:rPr>
-        <w:t xml:space="preserve"> </w:t>
-      </w:r>
-      <w:r>
-        <w:t xml:space="preserve">were used as the main indicator to reject the hypothesis of sexual reproduction, because </w:t>
+        <w:t xml:space="preserve"> calculated separately for each lineage were used to reject the hypothesis of no association (sexual reproduction), suggesting neither of these lineages are reproducing sexually. Initially, the value, position, and probability of </w:t>
       </w:r>
       <m:oMath>
         <m:acc>
@@ -15025,7 +14995,13 @@
         <w:t>d</w:t>
       </w:r>
       <w:r>
-        <w:t xml:space="preserve"> was found outside of the null distribution of loci, simulated under the assumption of sexual reproduction (no association among markers). This approach is considered more robust because </w:t>
+        <w:rPr>
+          <w:vertAlign w:val="subscript"/>
+        </w:rPr>
+        <w:t xml:space="preserve"> </w:t>
+      </w:r>
+      <w:r>
+        <w:t xml:space="preserve">were used as the main indicator to reject the hypothesis of sexual reproduction, because </w:t>
       </w:r>
       <m:oMath>
         <m:acc>
@@ -15057,6 +15033,38 @@
         <w:t>d</w:t>
       </w:r>
       <w:r>
+        <w:t xml:space="preserve"> was found outside of the null distribution of loci, simulated under the assumption of sexual reproduction (no association among markers). This approach is considered more robust because </w:t>
+      </w:r>
+      <m:oMath>
+        <m:acc>
+          <m:accPr>
+            <m:chr m:val="̅"/>
+            <m:ctrlPr>
+              <w:ins w:id="127" w:author="Teddy Garcia Aroca" w:date="2023-06-14T14:16:00Z">
+                <w:rPr>
+                  <w:rFonts w:ascii="Cambria Math" w:hAnsi="Cambria Math"/>
+                  <w:i/>
+                </w:rPr>
+              </w:ins>
+            </m:ctrlPr>
+          </m:accPr>
+          <m:e>
+            <m:r>
+              <w:rPr>
+                <w:rFonts w:ascii="Cambria Math" w:hAnsi="Cambria Math"/>
+              </w:rPr>
+              <m:t>r</m:t>
+            </m:r>
+          </m:e>
+        </m:acc>
+      </m:oMath>
+      <w:r>
+        <w:rPr>
+          <w:vertAlign w:val="subscript"/>
+        </w:rPr>
+        <w:t>d</w:t>
+      </w:r>
+      <w:r>
         <w:t xml:space="preserve"> is less biased when it comes to differences in sample sizes in the number of loci </w:t>
       </w:r>
       <w:r>
@@ -15119,137 +15127,6 @@
       <w:proofErr w:type="gramEnd"/>
       <w:r>
         <w:t>, and clonal indexes of association were simulated separately for each lineage, based on the number of individuals (Lineage 1=111, Lineage 2=49) and randomly sampling 300 SNPs, with 100 permutations. Since the values were calculated separately for each lineage, the effects of differences in sample sizes were reduced. The effects of missing data were not estimated in this part of the study, but further testing with other datasets could help determine if more variation is observed when other datasets are subjected to the same simulations.</w:t>
-      </w:r>
-    </w:p>
-    <w:p>
-      <w:pPr>
-        <w:widowControl w:val="0"/>
-        <w:autoSpaceDE w:val="0"/>
-        <w:autoSpaceDN w:val="0"/>
-        <w:adjustRightInd w:val="0"/>
-      </w:pPr>
-    </w:p>
-    <w:p>
-      <w:pPr>
-        <w:widowControl w:val="0"/>
-        <w:autoSpaceDE w:val="0"/>
-        <w:autoSpaceDN w:val="0"/>
-        <w:adjustRightInd w:val="0"/>
-        <w:ind w:firstLine="720"/>
-        <w:pPrChange w:id="127" w:author="Teddy Garcia Aroca" w:date="2023-06-12T10:16:00Z">
-          <w:pPr>
-            <w:widowControl w:val="0"/>
-            <w:autoSpaceDE w:val="0"/>
-            <w:autoSpaceDN w:val="0"/>
-            <w:adjustRightInd w:val="0"/>
-            <w:spacing w:line="480" w:lineRule="auto"/>
-            <w:ind w:firstLine="720"/>
-          </w:pPr>
-        </w:pPrChange>
-      </w:pPr>
-      <w:r>
-        <w:t xml:space="preserve">Despite not being within the levels of </w:t>
-      </w:r>
-      <w:r>
-        <w:rPr>
-          <w:i/>
-        </w:rPr>
-        <w:t>I</w:t>
-      </w:r>
-      <w:r>
-        <w:rPr>
-          <w:i/>
-          <w:vertAlign w:val="subscript"/>
-        </w:rPr>
-        <w:t>A</w:t>
-      </w:r>
-      <w:r>
-        <w:t xml:space="preserve"> considered as partially-clonal (semi-clonal and mostly-clonal) in other studies </w:t>
-      </w:r>
-      <w:r>
-        <w:fldChar w:fldCharType="begin" w:fldLock="1"/>
-      </w:r>
-      <w:r>
-        <w:instrText xml:space="preserve"> ADDIN ZOTERO_ITEM CSL_CITATION {"citationID":"WcLE1gyJ","properties":{"formattedCitation":"\\super 6\\nosupersub{}","plainCitation":"6","noteIndex":0},"citationItems":[{"id":"iHDLutT3/NUlt2YE6","uris":["http://www.mendeley.com/documents/?uuid=58a0d867-3cd0-4790-8692-f14f744d95f4"],"itemData":{"DOI":"https://doi.org/10.1111/mec.16109","author":[{"dropping-particle":"","family":"Shakya","given":"Shankar K.","non-dropping-particle":"","parse-names":false,"suffix":""},{"dropping-particle":"","family":"Grünwald","given":"Niklaus J.","non-dropping-particle":"","parse-names":false,"suffix":""},{"dropping-particle":"","family":"Fieland","given":"Valerie J.","non-dropping-particle":"","parse-names":false,"suffix":""},{"dropping-particle":"","family":"Knaus","given":"Brian J.","non-dropping-particle":"","parse-names":false,"suffix":""},{"dropping-particle":"","family":"Weiland","given":"Jerry E.","non-dropping-particle":"","parse-names":false,"suffix":""},{"dropping-particle":"","family":"Maia","given":"Cristiana","non-dropping-particle":"","parse-names":false,"suffix":""},{"dropping-particle":"","family":"Drenth","given":"André","non-dropping-particle":"","parse-names":false,"suffix":""},{"dropping-particle":"","family":"Guest","given":"David I.","non-dropping-particle":"","parse-names":false,"suffix":""},{"dropping-particle":"","family":"Liew","given":"Edward C.Y.","non-dropping-particle":"","parse-names":false,"suffix":""},{"dropping-particle":"","family":"Crane","given":"Colin","non-dropping-particle":"","parse-names":false,"suffix":""},{"dropping-particle":"","family":"Chang","given":"Tun-Tschu","non-dropping-particle":"","parse-names":false,"suffix":""},{"dropping-particle":"","family":"Fu","given":"Chuen-Hsu","non-dropping-particle":"","parse-names":false,"suffix":""},{"dropping-particle":"","family":"Chi","given":"Nguyen Minh","non-dropping-particle":"","parse-names":false,"suffix":""},{"dropping-particle":"","family":"Thu","given":"Pham Quang","non-dropping-particle":"","parse-names":false,"suffix":""},{"dropping-particle":"","family":"Scanu","given":"Bruno","non-dropping-particle":"","parse-names":false,"suffix":""},{"dropping-particle":"von","family":"Stowasser","given":"Eugenio Sanfuentes","non-dropping-particle":"","parse-names":false,"suffix":""},{"dropping-particle":"","family":"Durán","given":"Álvaro","non-dropping-particle":"","parse-names":false,"suffix":""},{"dropping-particle":"","family":"Jung","given":"Marilia Horta","non-dropping-particle":"","parse-names":false,"suffix":""},{"dropping-particle":"","family":"Jung","given":"Thomas","non-dropping-particle":"","parse-names":false,"suffix":""}],"container-title":"Molecular Ecology","id":"ITEM-1","issued":{"date-parts":[["2021"]]},"title":"Phylogeography of the wide-host range panglobal plant pathogen Phytophthora cinnamomi","type":"article-journal"}}],"schema":"https://github.com/citation-style-language/schema/raw/master/csl-citation.json"} </w:instrText>
-      </w:r>
-      <w:r>
-        <w:fldChar w:fldCharType="separate"/>
-      </w:r>
-      <w:r>
-        <w:rPr>
-          <w:vertAlign w:val="superscript"/>
-        </w:rPr>
-        <w:t>6</w:t>
-      </w:r>
-      <w:r>
-        <w:fldChar w:fldCharType="end"/>
-      </w:r>
-      <w:r>
-        <w:t xml:space="preserve">, </w:t>
-      </w:r>
-      <w:r>
-        <w:t xml:space="preserve">main lineages of </w:t>
-      </w:r>
-      <w:r>
-        <w:rPr>
-          <w:i/>
-        </w:rPr>
-        <w:t xml:space="preserve">X. </w:t>
-      </w:r>
-      <w:proofErr w:type="spellStart"/>
-      <w:r>
-        <w:rPr>
-          <w:i/>
-        </w:rPr>
-        <w:t>necrophora</w:t>
-      </w:r>
-      <w:proofErr w:type="spellEnd"/>
-      <w:r>
-        <w:rPr>
-          <w:i/>
-        </w:rPr>
-        <w:t xml:space="preserve"> </w:t>
-      </w:r>
-      <w:r>
-        <w:t xml:space="preserve">appeared to show a </w:t>
-      </w:r>
-      <w:r>
-        <w:t>semi-</w:t>
-      </w:r>
-      <w:r>
-        <w:t xml:space="preserve">clonal mode of reproduction. </w:t>
-      </w:r>
-      <w:r>
-        <w:t xml:space="preserve">One historical and one specimen collected in the Caribbean Island of Martinique were found to belong to lineage 1 in STRUCTURE and Euclidean distance analyses. These two specimens exhibited sexual structures in the past, suggesting potential for sexual reproduction. The fact that lineages are not completely clonal suggest that either cryptic sexual reproduction is present in both lineages, which is known to happen in members of the order </w:t>
-      </w:r>
-      <w:proofErr w:type="spellStart"/>
-      <w:r>
-        <w:t>Xylariales</w:t>
-      </w:r>
-      <w:proofErr w:type="spellEnd"/>
-      <w:r>
-        <w:t xml:space="preserve"> </w:t>
-      </w:r>
-      <w:r>
-        <w:fldChar w:fldCharType="begin" w:fldLock="1"/>
-      </w:r>
-      <w:r>
-        <w:instrText xml:space="preserve"> ADDIN ZOTERO_ITEM CSL_CITATION {"citationID":"335fPpk9","properties":{"formattedCitation":"\\super 22\\nosupersub{}","plainCitation":"22","noteIndex":0},"citationItems":[{"id":"iHDLutT3/uIfVSDXA","uris":["http://www.mendeley.com/documents/?uuid=5c207427-d829-4c98-8c20-ed4873280b82"],"itemData":{"DOI":"10.1016/j.fgb.2018.12.004","ISSN":"10960937","abstract":"A survey of genomes reported here for 10 isolates of Monosporascus species and an additional 25 genomes from other members of the Xylariales (representing 15 genera) available in public databases indicated that genes typically associated with MAT1-1 (mat A) or MAT1-2 (mat a) mating types are absent or have diverged greatly relative to counterparts in other Pezizomycotina. This was particularly surprising for isolates known to be homothallic, given that homothallic members of the Pezizomycotina typically possess a MAT1-1-1 (mat A-1) gene and one or both of two other closely-linked mating-type genes, MAT1-1-2 (mat A-2) and MAT1-1-3 (mat A-3), in addition to MAT1-2-1 (mat a-1). We failed to detect candidate genes for either MAT1-1-1 or MAT1-1-2 in any member of the Xylariales. Genes related to MAT1-2-1 and MAT1-1-3 are present in the genomes examined, but most appear to be orthologs of MATA_HMG (high-mobility group) genes with non-mating-type functions rather than orthologs of mating-type genes. Several MATA_HMG genes were found in genome positions that suggest they are derived from mating-type genes, but these genes are highly divergent relative to known MAT1-2-1 and MAT1-1-3 genes. The genomes examined represent substantial diversity within the order and include M. cannonballus, M. ibericus, Xylaria hypoxylon, X. striata, Daldinia eschscholzii, Eutypa lata, Rosellinia necatrix, Microdochium bolleyi and several others. We employed a number of avenues to search for homologs, including multiple BLAST approaches and examination of annotated genes adjacent to genes known to flank mating regions in other members of the Ascomycota. The results suggest that the mating regions have been lost from, or altered dramatically in, the Xylariales genomes examined and that mating and sexual development in these fungi are controlled differently than has been reported for members of the Pezizomycotina studied to date.","author":[{"dropping-particle":"","family":"Robinson","given":"Aaron J.","non-dropping-particle":"","parse-names":false,"suffix":""},{"dropping-particle":"","family":"Natvig","given":"Donald O.","non-dropping-particle":"","parse-names":false,"suffix":""}],"container-title":"Fungal Genetics and Biology","id":"ITEM-1","issue":"December","issued":{"date-parts":[["2019"]]},"page":"47-52","publisher":"Elsevier","title":"Diverse members of the Xylariales lack canonical mating-type regions","type":"article-journal","volume":"122"}}],"schema":"https://github.com/citation-style-language/schema/raw/master/csl-citation.json"} </w:instrText>
-      </w:r>
-      <w:r>
-        <w:fldChar w:fldCharType="separate"/>
-      </w:r>
-      <w:r>
-        <w:rPr>
-          <w:vertAlign w:val="superscript"/>
-        </w:rPr>
-        <w:t>22</w:t>
-      </w:r>
-      <w:r>
-        <w:fldChar w:fldCharType="end"/>
-      </w:r>
-      <w:r>
-        <w:t>, or signs of past sexual recombination were detected in these datasets.</w:t>
       </w:r>
     </w:p>
     <w:p>
@@ -15279,19 +15156,29 @@
         </w:pPrChange>
       </w:pPr>
       <w:r>
-        <w:t>In general, asexual reproduction is considered an evolutionary dead end, because deleterious mutations cannot be removed when recombination is not happening</w:t>
-      </w:r>
-      <w:r>
-        <w:t>, ultimately reducing the fitness of the organism</w:t>
-      </w:r>
-      <w:r>
-        <w:t xml:space="preserve"> </w:t>
+        <w:t xml:space="preserve">Despite not being within the levels of </w:t>
+      </w:r>
+      <w:r>
+        <w:rPr>
+          <w:i/>
+        </w:rPr>
+        <w:t>I</w:t>
+      </w:r>
+      <w:r>
+        <w:rPr>
+          <w:i/>
+          <w:vertAlign w:val="subscript"/>
+        </w:rPr>
+        <w:t>A</w:t>
+      </w:r>
+      <w:r>
+        <w:t xml:space="preserve"> considered as partially-clonal (semi-clonal and mostly-clonal) in other studies </w:t>
       </w:r>
       <w:r>
         <w:fldChar w:fldCharType="begin" w:fldLock="1"/>
       </w:r>
       <w:r>
-        <w:instrText xml:space="preserve"> ADDIN ZOTERO_ITEM CSL_CITATION {"citationID":"SQwi8PrI","properties":{"formattedCitation":"\\super 8,81\\uc0\\u8211{}84\\nosupersub{}","plainCitation":"8,81–84","noteIndex":0},"citationItems":[{"id":"iHDLutT3/pnhUDcgg","uris":["http://www.mendeley.com/documents/?uuid=4fa3e354-69fc-4828-9ca9-14e00e9468ce"],"itemData":{"DOI":"10.1002/evl3.1","ISSN":"20563744","abstract":"Over four decades ago, John Maynard Smith showed that a mutation causing asexual reproduction should rapidly spread in a dioecious sexual population. His reasoning was that the per-capita birth rate of an asexual population would exceed that of a sexual population, because asexual females do not invest in sons. Hence, there is a cost of sexual reproduction that Maynard Smith called the “cost of males.” Assuming all else is otherwise equal among sexual and asexual females, the cost is expected to be two-fold in outcrossing populations with separate sexes and equal sex ratios. Maynard Smith's model led to one of the most interesting questions in evolutionary biology: why is there sex? There are, however, no direct estimates of the proposed cost of sex. Here, we measured the increase in frequency of asexual snails in natural, mixed population of sexual and asexual snails in large outdoor mesocosms. We then extended Maynard Smith's model to predict the change in frequency of asexuals for any cost of sex and for any initial frequency of asexuals. Consistent with the “all-else equal” assumption, we found that the increase in frequency of asexual snails closely matched that predicted under a two-fold cost.","author":[{"dropping-particle":"","family":"Gibson","given":"Amanda K.","non-dropping-particle":"","parse-names":false,"suffix":""},{"dropping-particle":"","family":"Delph","given":"Lynda F.","non-dropping-particle":"","parse-names":false,"suffix":""},{"dropping-particle":"","family":"Lively","given":"Curtis M.","non-dropping-particle":"","parse-names":false,"suffix":""}],"container-title":"Evolution Letters","id":"ITEM-1","issue":"1","issued":{"date-parts":[["2017"]]},"page":"6-15","title":"The two-fold cost of sex: Experimental evidence from a natural system","type":"article-journal","volume":"1"}},{"id":"iHDLutT3/ckD0tWfF","uris":["http://www.mendeley.com/documents/?uuid=19e86785-e154-4eef-b5a0-1c8e87cecc9b"],"itemData":{"DOI":"10.1094/9780890544525","ISBN":"9780890544501","abstract":"This interpretive guide is ideal for teachers and students of graduate-level plant pathology courses, as it provides a conceptual foundation of the genetics, ecology and evolution of plant pathogen populations while also introducing a wide array of examples that include plant pathogens of all major types: fungi, oomycetes, bacteria, viruses, and nematodes. Researchers and population biologists who wish to specifically study population biology in plant pathogens will also find this book an important tool, as it explains the basic tenets of population biology, population genetics, and the evolution of plant pathogens, and illustrates their applications in epidemiology and applied agriculture. Population Biology of Plant Pathogens is structured to explain the wonders of evolutionary phenomena in plant pathogens in a logical and orderly fashion Chapters one through six address foundational concepts in population genetics, such as genetic markers, genetic diversity, mutation and random genetic drift, natural selection, and migration and population structure. Chapters seven and eight cover recombination and clonality Chapters nine and ten address gene-for-gene systems and disease resistance Chapter 11 focuses on emerging plant diseases Chapter 12 illustrates applications of population biology in epidemiology and applied agriculture Population Biology of Plant Pathogens also contains other important features that further support learning. These include helpful sidebars that highlight topics to initiate discussion; concept summaries at the end of each chapter; a glossary of key terms, a list of commonly used abbreviations; recommended readings; and a comprehensive index.","author":[{"dropping-particle":"","family":"Milgroom","given":"Michael G.","non-dropping-particle":"","parse-names":false,"suffix":""}],"container-title":"APS Press","id":"ITEM-2","issued":{"date-parts":[["2015"]]},"title":"Population biology of plant pathogens: Genetics, ecology, and evolution","type":"book"}},{"id":"iHDLutT3/oXo1CLWZ","uris":["http://www.mendeley.com/documents/?uuid=80f87c52-d5c6-4349-a24d-d2f7beb33078"],"itemData":{"DOI":"10.1093/genetics/83.4.845","ISSN":"00166731","PMID":"971808","abstract":"Based on the Fisher Muller theory of the evolution of recombination, an argument can be constructed predicting that a recessive allele favoring recombination will be favored, if there are either favorable or deleterious mutants occurring at other loci. In this case there is no clear distinction between individual and group selection. Computer simulation of populations segregating for recessive or dominant recombination alleles showed selection favoring recombination, except in the case of a dominant recombination allele with deleterious background mutants. The relationship of this work to parallel investigations by Williams and Strobeck, Maynard Smith, and Charlesworth is explored. All seem to rely on the same phenomenon. There seems no reason to assume that the evolution of recombination must have occurred by group selection.","author":[{"dropping-particle":"","family":"Felsenstein","given":"J.","non-dropping-particle":"","parse-names":false,"suffix":""}],"container-title":"Genetics","id":"ITEM-3","issued":{"date-parts":[["1974"]]},"page":"737-756","title":"The evolutionary advantage of recombination","type":"article-journal","volume":"78"}},{"id":"iHDLutT3/vITNPfrB","uris":["http://www.mendeley.com/documents/?uuid=f951d437-47f5-4032-9c8e-1b06653e3ada"],"itemData":{"author":[{"dropping-particle":"","family":"Anderson","given":"James B","non-dropping-particle":"","parse-names":false,"suffix":""},{"dropping-particle":"","family":"Kohn","given":"Linda M","non-dropping-particle":"","parse-names":false,"suffix":""}],"container-title":"Annual Review of Phytopathology","id":"ITEM-4","issued":{"date-parts":[["1995"]]},"page":"369-391","title":"Clonality in Soilborne, Plant-Pathogenic Fungi","type":"article-journal","volume":"33"}},{"id":"iHDLutT3/2OdBsuEL","uris":["http://www.mendeley.com/documents/?uuid=6071dec1-07d4-4483-95af-dfd36c3be528"],"itemData":{"DOI":"10.1073/pnas.93.2.906","ISSN":"00278424","PMID":"8570657","abstract":"Muller proposed that an asexual organism will inevitably accumulate deleterious mutations, resulting in an increase of the mutational load and an inexorable, ratchet-like, loss of the least mutated class [Muller, H. J. (1964) Mutat. Res. 1, 2-9]. The operation of Muller's ratchet on real populations has been experimentally demonstrated only in RNA viruses. However, these eases are exceptional in that the mutation rates of the RNA viruses are extremely high. We have examined whether Muller's ratchet operates in Salmonella typhimurium, a DNA-based organism with a more typical genomic mutation rate. Cells were grown asexually under conditions expected to result in high genetic drift, and the increase in mutational load was determined. S. typhimurium accumulated mutations under these conditions such that after 1700 generations, 1% of the 444 lineages tested had suffered an obvious loss of fitness, as determined by decreased growth rate. These results suggest that in the absence of sex and with high genetic drift, genetic mechanisms, such as back or compensatory mutations, cannot compensate for the accumulation of deleterious mutations. In addition, we measured the appearance of auxotrophs, which allowed us to calculate an average spontaneous mutation rate of approximately 0.3-1.5 x 10-9 mutations per base pair per generation. This rate is measured for the largest genetic target studied so far, a collection of about 200 genes.","author":[{"dropping-particle":"","family":"Andersson","given":"Dan I.","non-dropping-particle":"","parse-names":false,"suffix":""},{"dropping-particle":"","family":"Hughes","given":"Diarmaid","non-dropping-particle":"","parse-names":false,"suffix":""}],"container-title":"Proceedings of the National Academy of Sciences of the United States of America","id":"ITEM-5","issue":"2","issued":{"date-parts":[["1996"]]},"page":"906-907","title":"Muller's ratchet decreases fitness of a DNA-based microbe","type":"article-journal","volume":"93"}}],"schema":"https://github.com/citation-style-language/schema/raw/master/csl-citation.json"} </w:instrText>
+        <w:instrText xml:space="preserve"> ADDIN ZOTERO_ITEM CSL_CITATION {"citationID":"WcLE1gyJ","properties":{"formattedCitation":"\\super 6\\nosupersub{}","plainCitation":"6","noteIndex":0},"citationItems":[{"id":"iHDLutT3/NUlt2YE6","uris":["http://www.mendeley.com/documents/?uuid=58a0d867-3cd0-4790-8692-f14f744d95f4"],"itemData":{"DOI":"https://doi.org/10.1111/mec.16109","author":[{"dropping-particle":"","family":"Shakya","given":"Shankar K.","non-dropping-particle":"","parse-names":false,"suffix":""},{"dropping-particle":"","family":"Grünwald","given":"Niklaus J.","non-dropping-particle":"","parse-names":false,"suffix":""},{"dropping-particle":"","family":"Fieland","given":"Valerie J.","non-dropping-particle":"","parse-names":false,"suffix":""},{"dropping-particle":"","family":"Knaus","given":"Brian J.","non-dropping-particle":"","parse-names":false,"suffix":""},{"dropping-particle":"","family":"Weiland","given":"Jerry E.","non-dropping-particle":"","parse-names":false,"suffix":""},{"dropping-particle":"","family":"Maia","given":"Cristiana","non-dropping-particle":"","parse-names":false,"suffix":""},{"dropping-particle":"","family":"Drenth","given":"André","non-dropping-particle":"","parse-names":false,"suffix":""},{"dropping-particle":"","family":"Guest","given":"David I.","non-dropping-particle":"","parse-names":false,"suffix":""},{"dropping-particle":"","family":"Liew","given":"Edward C.Y.","non-dropping-particle":"","parse-names":false,"suffix":""},{"dropping-particle":"","family":"Crane","given":"Colin","non-dropping-particle":"","parse-names":false,"suffix":""},{"dropping-particle":"","family":"Chang","given":"Tun-Tschu","non-dropping-particle":"","parse-names":false,"suffix":""},{"dropping-particle":"","family":"Fu","given":"Chuen-Hsu","non-dropping-particle":"","parse-names":false,"suffix":""},{"dropping-particle":"","family":"Chi","given":"Nguyen Minh","non-dropping-particle":"","parse-names":false,"suffix":""},{"dropping-particle":"","family":"Thu","given":"Pham Quang","non-dropping-particle":"","parse-names":false,"suffix":""},{"dropping-particle":"","family":"Scanu","given":"Bruno","non-dropping-particle":"","parse-names":false,"suffix":""},{"dropping-particle":"von","family":"Stowasser","given":"Eugenio Sanfuentes","non-dropping-particle":"","parse-names":false,"suffix":""},{"dropping-particle":"","family":"Durán","given":"Álvaro","non-dropping-particle":"","parse-names":false,"suffix":""},{"dropping-particle":"","family":"Jung","given":"Marilia Horta","non-dropping-particle":"","parse-names":false,"suffix":""},{"dropping-particle":"","family":"Jung","given":"Thomas","non-dropping-particle":"","parse-names":false,"suffix":""}],"container-title":"Molecular Ecology","id":"ITEM-1","issued":{"date-parts":[["2021"]]},"title":"Phylogeography of the wide-host range panglobal plant pathogen Phytophthora cinnamomi","type":"article-journal"}}],"schema":"https://github.com/citation-style-language/schema/raw/master/csl-citation.json"} </w:instrText>
       </w:r>
       <w:r>
         <w:fldChar w:fldCharType="separate"/>
@@ -15300,29 +15187,54 @@
         <w:rPr>
           <w:vertAlign w:val="superscript"/>
         </w:rPr>
-        <w:t>8,81–84</w:t>
+        <w:t>6</w:t>
       </w:r>
       <w:r>
         <w:fldChar w:fldCharType="end"/>
       </w:r>
       <w:r>
-        <w:t>. A</w:t>
-      </w:r>
-      <w:r>
-        <w:t>sexual reproduction is a negative description based on the apparent absence of</w:t>
-      </w:r>
-      <w:r>
-        <w:t xml:space="preserve"> </w:t>
-      </w:r>
-      <w:r>
-        <w:t>sex</w:t>
-      </w:r>
-      <w:r>
-        <w:t xml:space="preserve">, but </w:t>
-      </w:r>
-      <w:r>
-        <w:t>absence of evidence does not equal evidence for absence</w:t>
-      </w:r>
+        <w:t xml:space="preserve">, </w:t>
+      </w:r>
+      <w:r>
+        <w:t xml:space="preserve">main lineages of </w:t>
+      </w:r>
+      <w:r>
+        <w:rPr>
+          <w:i/>
+        </w:rPr>
+        <w:t xml:space="preserve">X. </w:t>
+      </w:r>
+      <w:proofErr w:type="spellStart"/>
+      <w:r>
+        <w:rPr>
+          <w:i/>
+        </w:rPr>
+        <w:t>necrophora</w:t>
+      </w:r>
+      <w:proofErr w:type="spellEnd"/>
+      <w:r>
+        <w:rPr>
+          <w:i/>
+        </w:rPr>
+        <w:t xml:space="preserve"> </w:t>
+      </w:r>
+      <w:r>
+        <w:t xml:space="preserve">appeared to show a </w:t>
+      </w:r>
+      <w:r>
+        <w:t>semi-</w:t>
+      </w:r>
+      <w:r>
+        <w:t xml:space="preserve">clonal mode of reproduction. </w:t>
+      </w:r>
+      <w:r>
+        <w:t xml:space="preserve">One historical and one specimen collected in the Caribbean Island of Martinique were found to belong to lineage 1 in STRUCTURE and Euclidean distance analyses. These two specimens exhibited sexual structures in the past, suggesting potential for sexual reproduction. The fact that lineages are not completely clonal suggest that either cryptic sexual reproduction is present in both lineages, which is known to happen in members of the order </w:t>
+      </w:r>
+      <w:proofErr w:type="spellStart"/>
+      <w:r>
+        <w:t>Xylariales</w:t>
+      </w:r>
+      <w:proofErr w:type="spellEnd"/>
       <w:r>
         <w:t xml:space="preserve"> </w:t>
       </w:r>
@@ -15330,7 +15242,7 @@
         <w:fldChar w:fldCharType="begin" w:fldLock="1"/>
       </w:r>
       <w:r>
-        <w:instrText xml:space="preserve"> ADDIN ZOTERO_ITEM CSL_CITATION {"citationID":"xs3pe0lN","properties":{"formattedCitation":"\\super 85\\nosupersub{}","plainCitation":"85","noteIndex":0},"citationItems":[{"id":"iHDLutT3/TSCaZB2p","uris":["http://www.mendeley.com/documents/?uuid=21ff96a8-dc90-4611-85d0-7a2602d82e8d"],"itemData":{"DOI":"10.1016/j.tree.2008.11.010","ISSN":"01695347","PMID":"19282047","abstract":"The predominance of sexual reproduction indicates that it must confer profound benefits, considering its significant costs relative to asexuality. However, definitively determining whether a lineage engages in sex is often complicated by the potential for cryptic sex, especially among unfamiliar organisms. Here we consider the strengths and weaknesses of various molecular- and organismal-based approaches for recognizing signs of sex and describe their applications and relevance to evolutionary biology. We review recent studies that use these methods; some analyses even dispute several 'ancient' asexual taxa, and suggest they are recently derived or might be covertly sexual. More broadly, a better understanding of which organisms have sex and how they do it will deepen our understanding of the distribution, maintenance and evolution of sexual reproduction. © 2008 Elsevier Ltd. All rights reserved.","author":[{"dropping-particle":"","family":"Schurko","given":"Andrew M.","non-dropping-particle":"","parse-names":false,"suffix":""},{"dropping-particle":"","family":"Neiman","given":"Maurine","non-dropping-particle":"","parse-names":false,"suffix":""},{"dropping-particle":"","family":"Logsdon","given":"John M.","non-dropping-particle":"","parse-names":false,"suffix":""}],"container-title":"Trends in Ecology and Evolution","id":"ITEM-1","issue":"4","issued":{"date-parts":[["2009"]]},"page":"208-217","title":"Signs of sex: what we know and how we know it","type":"article-journal","volume":"24"}}],"schema":"https://github.com/citation-style-language/schema/raw/master/csl-citation.json"} </w:instrText>
+        <w:instrText xml:space="preserve"> ADDIN ZOTERO_ITEM CSL_CITATION {"citationID":"335fPpk9","properties":{"formattedCitation":"\\super 22\\nosupersub{}","plainCitation":"22","noteIndex":0},"citationItems":[{"id":"iHDLutT3/uIfVSDXA","uris":["http://www.mendeley.com/documents/?uuid=5c207427-d829-4c98-8c20-ed4873280b82"],"itemData":{"DOI":"10.1016/j.fgb.2018.12.004","ISSN":"10960937","abstract":"A survey of genomes reported here for 10 isolates of Monosporascus species and an additional 25 genomes from other members of the Xylariales (representing 15 genera) available in public databases indicated that genes typically associated with MAT1-1 (mat A) or MAT1-2 (mat a) mating types are absent or have diverged greatly relative to counterparts in other Pezizomycotina. This was particularly surprising for isolates known to be homothallic, given that homothallic members of the Pezizomycotina typically possess a MAT1-1-1 (mat A-1) gene and one or both of two other closely-linked mating-type genes, MAT1-1-2 (mat A-2) and MAT1-1-3 (mat A-3), in addition to MAT1-2-1 (mat a-1). We failed to detect candidate genes for either MAT1-1-1 or MAT1-1-2 in any member of the Xylariales. Genes related to MAT1-2-1 and MAT1-1-3 are present in the genomes examined, but most appear to be orthologs of MATA_HMG (high-mobility group) genes with non-mating-type functions rather than orthologs of mating-type genes. Several MATA_HMG genes were found in genome positions that suggest they are derived from mating-type genes, but these genes are highly divergent relative to known MAT1-2-1 and MAT1-1-3 genes. The genomes examined represent substantial diversity within the order and include M. cannonballus, M. ibericus, Xylaria hypoxylon, X. striata, Daldinia eschscholzii, Eutypa lata, Rosellinia necatrix, Microdochium bolleyi and several others. We employed a number of avenues to search for homologs, including multiple BLAST approaches and examination of annotated genes adjacent to genes known to flank mating regions in other members of the Ascomycota. The results suggest that the mating regions have been lost from, or altered dramatically in, the Xylariales genomes examined and that mating and sexual development in these fungi are controlled differently than has been reported for members of the Pezizomycotina studied to date.","author":[{"dropping-particle":"","family":"Robinson","given":"Aaron J.","non-dropping-particle":"","parse-names":false,"suffix":""},{"dropping-particle":"","family":"Natvig","given":"Donald O.","non-dropping-particle":"","parse-names":false,"suffix":""}],"container-title":"Fungal Genetics and Biology","id":"ITEM-1","issue":"December","issued":{"date-parts":[["2019"]]},"page":"47-52","publisher":"Elsevier","title":"Diverse members of the Xylariales lack canonical mating-type regions","type":"article-journal","volume":"122"}}],"schema":"https://github.com/citation-style-language/schema/raw/master/csl-citation.json"} </w:instrText>
       </w:r>
       <w:r>
         <w:fldChar w:fldCharType="separate"/>
@@ -15339,193 +15251,13 @@
         <w:rPr>
           <w:vertAlign w:val="superscript"/>
         </w:rPr>
-        <w:t>85</w:t>
+        <w:t>22</w:t>
       </w:r>
       <w:r>
         <w:fldChar w:fldCharType="end"/>
       </w:r>
       <w:r>
-        <w:t xml:space="preserve">. In many cases, cryptic sex and recombination occur to purge deleterious mutations </w:t>
-      </w:r>
-      <w:r>
-        <w:fldChar w:fldCharType="begin" w:fldLock="1"/>
-      </w:r>
-      <w:r>
-        <w:instrText xml:space="preserve"> ADDIN ZOTERO_ITEM CSL_CITATION {"citationID":"EJghfbkz","properties":{"formattedCitation":"\\super 8,19,85\\nosupersub{}","plainCitation":"8,19,85","noteIndex":0},"citationItems":[{"id":"iHDLutT3/TnuPcZ5z","uris":["http://www.mendeley.com/documents/?uuid=e2958bb6-dca7-4fdc-8096-5fe8f8a9c9bf"],"itemData":{"author":[{"dropping-particle":"","family":"Taylor","given":"J.W.","non-dropping-particle":"","parse-names":false,"suffix":""},{"dropping-particle":"","family":"Jacobson","given":"David J.","non-dropping-particle":"","parse-names":false,"suffix":""},{"dropping-particle":"","family":"Fisher","given":"Matthew C.","non-dropping-particle":"","parse-names":false,"suffix":""}],"container-title":"Annual Review of Phytopathology","id":"ITEM-1","issued":{"date-parts":[["1999"]]},"page":"197-246","title":"The evolution of asexual fungi: Reproduction, speciation and classification","type":"article-journal","volume":"37"}},{"id":"iHDLutT3/TSCaZB2p","uris":["http://www.mendeley.com/documents/?uuid=21ff96a8-dc90-4611-85d0-7a2602d82e8d"],"itemData":{"DOI":"10.1016/j.tree.2008.11.010","ISSN":"01695347","PMID":"19282047","abstract":"The predominance of sexual reproduction indicates that it must confer profound benefits, considering its significant costs relative to asexuality. However, definitively determining whether a lineage engages in sex is often complicated by the potential for cryptic sex, especially among unfamiliar organisms. Here we consider the strengths and weaknesses of various molecular- and organismal-based approaches for recognizing signs of sex and describe their applications and relevance to evolutionary biology. We review recent studies that use these methods; some analyses even dispute several 'ancient' asexual taxa, and suggest they are recently derived or might be covertly sexual. More broadly, a better understanding of which organisms have sex and how they do it will deepen our understanding of the distribution, maintenance and evolution of sexual reproduction. © 2008 Elsevier Ltd. All rights reserved.","author":[{"dropping-particle":"","family":"Schurko","given":"Andrew M.","non-dropping-particle":"","parse-names":false,"suffix":""},{"dropping-particle":"","family":"Neiman","given":"Maurine","non-dropping-particle":"","parse-names":false,"suffix":""},{"dropping-particle":"","family":"Logsdon","given":"John M.","non-dropping-particle":"","parse-names":false,"suffix":""}],"container-title":"Trends in Ecology and Evolution","id":"ITEM-2","issue":"4","issued":{"date-parts":[["2009"]]},"page":"208-217","title":"Signs of sex: what we know and how we know it","type":"article-journal","volume":"24"}},{"id":"iHDLutT3/ckD0tWfF","uris":["http://www.mendeley.com/documents/?uuid=19e86785-e154-4eef-b5a0-1c8e87cecc9b"],"itemData":{"DOI":"10.1094/9780890544525","ISBN":"9780890544501","abstract":"This interpretive guide is ideal for teachers and students of graduate-level plant pathology courses, as it provides a conceptual foundation of the genetics, ecology and evolution of plant pathogen populations while also introducing a wide array of examples that include plant pathogens of all major types: fungi, oomycetes, bacteria, viruses, and nematodes. Researchers and population biologists who wish to specifically study population biology in plant pathogens will also find this book an important tool, as it explains the basic tenets of population biology, population genetics, and the evolution of plant pathogens, and illustrates their applications in epidemiology and applied agriculture. Population Biology of Plant Pathogens is structured to explain the wonders of evolutionary phenomena in plant pathogens in a logical and orderly fashion Chapters one through six address foundational concepts in population genetics, such as genetic markers, genetic diversity, mutation and random genetic drift, natural selection, and migration and population structure. Chapters seven and eight cover recombination and clonality Chapters nine and ten address gene-for-gene systems and disease resistance Chapter 11 focuses on emerging plant diseases Chapter 12 illustrates applications of population biology in epidemiology and applied agriculture Population Biology of Plant Pathogens also contains other important features that further support learning. These include helpful sidebars that highlight topics to initiate discussion; concept summaries at the end of each chapter; a glossary of key terms, a list of commonly used abbreviations; recommended readings; and a comprehensive index.","author":[{"dropping-particle":"","family":"Milgroom","given":"Michael G.","non-dropping-particle":"","parse-names":false,"suffix":""}],"container-title":"APS Press","id":"ITEM-3","issued":{"date-parts":[["2015"]]},"title":"Population biology of plant pathogens: Genetics, ecology, and evolution","type":"book"}}],"schema":"https://github.com/citation-style-language/schema/raw/master/csl-citation.json"} </w:instrText>
-      </w:r>
-      <w:r>
-        <w:fldChar w:fldCharType="separate"/>
-      </w:r>
-      <w:r>
-        <w:rPr>
-          <w:vertAlign w:val="superscript"/>
-        </w:rPr>
-        <w:t>8,19,85</w:t>
-      </w:r>
-      <w:r>
-        <w:fldChar w:fldCharType="end"/>
-      </w:r>
-      <w:r>
-        <w:t xml:space="preserve">. In the case of </w:t>
-      </w:r>
-      <w:r>
-        <w:rPr>
-          <w:i/>
-        </w:rPr>
-        <w:t xml:space="preserve">X. </w:t>
-      </w:r>
-      <w:proofErr w:type="spellStart"/>
-      <w:r>
-        <w:rPr>
-          <w:i/>
-        </w:rPr>
-        <w:t>necrophora</w:t>
-      </w:r>
-      <w:proofErr w:type="spellEnd"/>
-      <w:r>
-        <w:rPr>
-          <w:i/>
-        </w:rPr>
-        <w:t xml:space="preserve"> </w:t>
-      </w:r>
-      <w:r>
-        <w:t>we have both physical and molecular evidence of past sexual recombination, but it appears that sexual reproduction is uncommon or absent in soybean pathogen populations. However, if sexually recombining individuals exist in the population, they could contribute to the observed genetic variation.</w:t>
-      </w:r>
-    </w:p>
-    <w:p>
-      <w:pPr>
-        <w:ind w:firstLine="720"/>
-        <w:pPrChange w:id="129" w:author="Teddy Garcia Aroca" w:date="2023-06-12T10:16:00Z">
-          <w:pPr>
-            <w:spacing w:line="480" w:lineRule="auto"/>
-            <w:ind w:firstLine="720"/>
-          </w:pPr>
-        </w:pPrChange>
-      </w:pPr>
-      <w:r>
-        <w:t xml:space="preserve">Under the NPH, a single introduction of </w:t>
-      </w:r>
-      <w:r>
-        <w:rPr>
-          <w:i/>
-        </w:rPr>
-        <w:t xml:space="preserve">X. </w:t>
-      </w:r>
-      <w:proofErr w:type="spellStart"/>
-      <w:r>
-        <w:rPr>
-          <w:i/>
-        </w:rPr>
-        <w:t>necrophora</w:t>
-      </w:r>
-      <w:proofErr w:type="spellEnd"/>
-      <w:r>
-        <w:rPr>
-          <w:i/>
-        </w:rPr>
-        <w:t xml:space="preserve"> </w:t>
-      </w:r>
-      <w:r>
-        <w:t>could have led to a mostly clonal population.</w:t>
-      </w:r>
-    </w:p>
-    <w:p>
-      <w:pPr>
-        <w:widowControl w:val="0"/>
-        <w:autoSpaceDE w:val="0"/>
-        <w:autoSpaceDN w:val="0"/>
-        <w:adjustRightInd w:val="0"/>
-        <w:rPr>
-          <w:color w:val="000000" w:themeColor="text1"/>
-        </w:rPr>
-      </w:pPr>
-    </w:p>
-    <w:p>
-      <w:pPr>
-        <w:rPr>
-          <w:b/>
-          <w:i/>
-          <w:color w:val="000000" w:themeColor="text1"/>
-        </w:rPr>
-      </w:pPr>
-      <w:r>
-        <w:rPr>
-          <w:b/>
-          <w:color w:val="000000" w:themeColor="text1"/>
-        </w:rPr>
-        <w:t>On the effect of missing data</w:t>
-      </w:r>
-    </w:p>
-    <w:p>
-      <w:pPr>
-        <w:widowControl w:val="0"/>
-        <w:autoSpaceDE w:val="0"/>
-        <w:autoSpaceDN w:val="0"/>
-        <w:adjustRightInd w:val="0"/>
-      </w:pPr>
-    </w:p>
-    <w:p>
-      <w:pPr>
-        <w:widowControl w:val="0"/>
-        <w:autoSpaceDE w:val="0"/>
-        <w:autoSpaceDN w:val="0"/>
-        <w:adjustRightInd w:val="0"/>
-        <w:pPrChange w:id="130" w:author="Teddy Garcia Aroca" w:date="2023-06-12T10:16:00Z">
-          <w:pPr>
-            <w:widowControl w:val="0"/>
-            <w:autoSpaceDE w:val="0"/>
-            <w:autoSpaceDN w:val="0"/>
-            <w:adjustRightInd w:val="0"/>
-            <w:spacing w:line="480" w:lineRule="auto"/>
-          </w:pPr>
-        </w:pPrChange>
-      </w:pPr>
-      <w:r>
-        <w:tab/>
-        <w:t xml:space="preserve">The effects of missing data were tested for </w:t>
-      </w:r>
-      <w:proofErr w:type="gramStart"/>
-      <w:r>
-        <w:t>the majority of</w:t>
-      </w:r>
-      <w:proofErr w:type="gramEnd"/>
-      <w:r>
-        <w:t xml:space="preserve"> our analyses. When a gradient of filtering parameters for different levels of minimum genotype quality (“</w:t>
-      </w:r>
-      <w:proofErr w:type="spellStart"/>
-      <w:r>
-        <w:t>minGQ</w:t>
-      </w:r>
-      <w:proofErr w:type="spellEnd"/>
-      <w:r>
-        <w:t xml:space="preserve">”), </w:t>
-      </w:r>
-      <w:r>
-        <w:t xml:space="preserve">minimum </w:t>
-      </w:r>
-      <w:r>
-        <w:lastRenderedPageBreak/>
-        <w:t xml:space="preserve">SNP positions </w:t>
-      </w:r>
-      <w:r>
-        <w:t xml:space="preserve">supporting a SNP at a given position (“min DP”), and maximum missing data per genotype in VCFTOOLS, no effect on the number of clusters determined by the </w:t>
-      </w:r>
-      <w:proofErr w:type="spellStart"/>
-      <w:r>
-        <w:t>Evanno</w:t>
-      </w:r>
-      <w:proofErr w:type="spellEnd"/>
-      <w:r>
-        <w:t xml:space="preserve"> method from STRUCTURE (based on F</w:t>
-      </w:r>
-      <w:r>
-        <w:rPr>
-          <w:vertAlign w:val="subscript"/>
-        </w:rPr>
-        <w:t>ST</w:t>
-      </w:r>
-      <w:r>
-        <w:t>) outputs was observed. However, the analyses were run for 1 million Markov Chain Monte Carlo (MCMC) generations maximum, and the split between clusters after 1 million generations was not tested for any dataset. More combinations of these parameters were not tested because of computational constraints.</w:t>
+        <w:t>, or signs of past sexual recombination were detected in these datasets.</w:t>
       </w:r>
     </w:p>
     <w:p>
@@ -15543,7 +15275,7 @@
         <w:autoSpaceDN w:val="0"/>
         <w:adjustRightInd w:val="0"/>
         <w:ind w:firstLine="720"/>
-        <w:pPrChange w:id="131" w:author="Teddy Garcia Aroca" w:date="2023-06-12T10:16:00Z">
+        <w:pPrChange w:id="129" w:author="Teddy Garcia Aroca" w:date="2023-06-12T10:16:00Z">
           <w:pPr>
             <w:widowControl w:val="0"/>
             <w:autoSpaceDE w:val="0"/>
@@ -15555,33 +15287,131 @@
         </w:pPrChange>
       </w:pPr>
       <w:r>
-        <w:t>The effect of missing data was evident in calculations of population differentiation by G</w:t>
-      </w:r>
-      <w:r>
-        <w:rPr>
-          <w:vertAlign w:val="subscript"/>
-        </w:rPr>
-        <w:t>ST</w:t>
-      </w:r>
-      <w:r>
-        <w:t xml:space="preserve"> and </w:t>
+        <w:t>In general, asexual reproduction is considered an evolutionary dead end, because deleterious mutations cannot be removed when recombination is not happening</w:t>
+      </w:r>
+      <w:r>
+        <w:t>, ultimately reducing the fitness of the organism</w:t>
+      </w:r>
+      <w:r>
+        <w:t xml:space="preserve"> </w:t>
+      </w:r>
+      <w:r>
+        <w:fldChar w:fldCharType="begin" w:fldLock="1"/>
+      </w:r>
+      <w:r>
+        <w:instrText xml:space="preserve"> ADDIN ZOTERO_ITEM CSL_CITATION {"citationID":"SQwi8PrI","properties":{"formattedCitation":"\\super 8,81\\uc0\\u8211{}84\\nosupersub{}","plainCitation":"8,81–84","noteIndex":0},"citationItems":[{"id":"iHDLutT3/pnhUDcgg","uris":["http://www.mendeley.com/documents/?uuid=4fa3e354-69fc-4828-9ca9-14e00e9468ce"],"itemData":{"DOI":"10.1002/evl3.1","ISSN":"20563744","abstract":"Over four decades ago, John Maynard Smith showed that a mutation causing asexual reproduction should rapidly spread in a dioecious sexual population. His reasoning was that the per-capita birth rate of an asexual population would exceed that of a sexual population, because asexual females do not invest in sons. Hence, there is a cost of sexual reproduction that Maynard Smith called the “cost of males.” Assuming all else is otherwise equal among sexual and asexual females, the cost is expected to be two-fold in outcrossing populations with separate sexes and equal sex ratios. Maynard Smith's model led to one of the most interesting questions in evolutionary biology: why is there sex? There are, however, no direct estimates of the proposed cost of sex. Here, we measured the increase in frequency of asexual snails in natural, mixed population of sexual and asexual snails in large outdoor mesocosms. We then extended Maynard Smith's model to predict the change in frequency of asexuals for any cost of sex and for any initial frequency of asexuals. Consistent with the “all-else equal” assumption, we found that the increase in frequency of asexual snails closely matched that predicted under a two-fold cost.","author":[{"dropping-particle":"","family":"Gibson","given":"Amanda K.","non-dropping-particle":"","parse-names":false,"suffix":""},{"dropping-particle":"","family":"Delph","given":"Lynda F.","non-dropping-particle":"","parse-names":false,"suffix":""},{"dropping-particle":"","family":"Lively","given":"Curtis M.","non-dropping-particle":"","parse-names":false,"suffix":""}],"container-title":"Evolution Letters","id":"ITEM-1","issue":"1","issued":{"date-parts":[["2017"]]},"page":"6-15","title":"The two-fold cost of sex: Experimental evidence from a natural system","type":"article-journal","volume":"1"}},{"id":"iHDLutT3/ckD0tWfF","uris":["http://www.mendeley.com/documents/?uuid=19e86785-e154-4eef-b5a0-1c8e87cecc9b"],"itemData":{"DOI":"10.1094/9780890544525","ISBN":"9780890544501","abstract":"This interpretive guide is ideal for teachers and students of graduate-level plant pathology courses, as it provides a conceptual foundation of the genetics, ecology and evolution of plant pathogen populations while also introducing a wide array of examples that include plant pathogens of all major types: fungi, oomycetes, bacteria, viruses, and nematodes. Researchers and population biologists who wish to specifically study population biology in plant pathogens will also find this book an important tool, as it explains the basic tenets of population biology, population genetics, and the evolution of plant pathogens, and illustrates their applications in epidemiology and applied agriculture. Population Biology of Plant Pathogens is structured to explain the wonders of evolutionary phenomena in plant pathogens in a logical and orderly fashion Chapters one through six address foundational concepts in population genetics, such as genetic markers, genetic diversity, mutation and random genetic drift, natural selection, and migration and population structure. Chapters seven and eight cover recombination and clonality Chapters nine and ten address gene-for-gene systems and disease resistance Chapter 11 focuses on emerging plant diseases Chapter 12 illustrates applications of population biology in epidemiology and applied agriculture Population Biology of Plant Pathogens also contains other important features that further support learning. These include helpful sidebars that highlight topics to initiate discussion; concept summaries at the end of each chapter; a glossary of key terms, a list of commonly used abbreviations; recommended readings; and a comprehensive index.","author":[{"dropping-particle":"","family":"Milgroom","given":"Michael G.","non-dropping-particle":"","parse-names":false,"suffix":""}],"container-title":"APS Press","id":"ITEM-2","issued":{"date-parts":[["2015"]]},"title":"Population biology of plant pathogens: Genetics, ecology, and evolution","type":"book"}},{"id":"iHDLutT3/oXo1CLWZ","uris":["http://www.mendeley.com/documents/?uuid=80f87c52-d5c6-4349-a24d-d2f7beb33078"],"itemData":{"DOI":"10.1093/genetics/83.4.845","ISSN":"00166731","PMID":"971808","abstract":"Based on the Fisher Muller theory of the evolution of recombination, an argument can be constructed predicting that a recessive allele favoring recombination will be favored, if there are either favorable or deleterious mutants occurring at other loci. In this case there is no clear distinction between individual and group selection. Computer simulation of populations segregating for recessive or dominant recombination alleles showed selection favoring recombination, except in the case of a dominant recombination allele with deleterious background mutants. The relationship of this work to parallel investigations by Williams and Strobeck, Maynard Smith, and Charlesworth is explored. All seem to rely on the same phenomenon. There seems no reason to assume that the evolution of recombination must have occurred by group selection.","author":[{"dropping-particle":"","family":"Felsenstein","given":"J.","non-dropping-particle":"","parse-names":false,"suffix":""}],"container-title":"Genetics","id":"ITEM-3","issued":{"date-parts":[["1974"]]},"page":"737-756","title":"The evolutionary advantage of recombination","type":"article-journal","volume":"78"}},{"id":"iHDLutT3/vITNPfrB","uris":["http://www.mendeley.com/documents/?uuid=f951d437-47f5-4032-9c8e-1b06653e3ada"],"itemData":{"author":[{"dropping-particle":"","family":"Anderson","given":"James B","non-dropping-particle":"","parse-names":false,"suffix":""},{"dropping-particle":"","family":"Kohn","given":"Linda M","non-dropping-particle":"","parse-names":false,"suffix":""}],"container-title":"Annual Review of Phytopathology","id":"ITEM-4","issued":{"date-parts":[["1995"]]},"page":"369-391","title":"Clonality in Soilborne, Plant-Pathogenic Fungi","type":"article-journal","volume":"33"}},{"id":"iHDLutT3/2OdBsuEL","uris":["http://www.mendeley.com/documents/?uuid=6071dec1-07d4-4483-95af-dfd36c3be528"],"itemData":{"DOI":"10.1073/pnas.93.2.906","ISSN":"00278424","PMID":"8570657","abstract":"Muller proposed that an asexual organism will inevitably accumulate deleterious mutations, resulting in an increase of the mutational load and an inexorable, ratchet-like, loss of the least mutated class [Muller, H. J. (1964) Mutat. Res. 1, 2-9]. The operation of Muller's ratchet on real populations has been experimentally demonstrated only in RNA viruses. However, these eases are exceptional in that the mutation rates of the RNA viruses are extremely high. We have examined whether Muller's ratchet operates in Salmonella typhimurium, a DNA-based organism with a more typical genomic mutation rate. Cells were grown asexually under conditions expected to result in high genetic drift, and the increase in mutational load was determined. S. typhimurium accumulated mutations under these conditions such that after 1700 generations, 1% of the 444 lineages tested had suffered an obvious loss of fitness, as determined by decreased growth rate. These results suggest that in the absence of sex and with high genetic drift, genetic mechanisms, such as back or compensatory mutations, cannot compensate for the accumulation of deleterious mutations. In addition, we measured the appearance of auxotrophs, which allowed us to calculate an average spontaneous mutation rate of approximately 0.3-1.5 x 10-9 mutations per base pair per generation. This rate is measured for the largest genetic target studied so far, a collection of about 200 genes.","author":[{"dropping-particle":"","family":"Andersson","given":"Dan I.","non-dropping-particle":"","parse-names":false,"suffix":""},{"dropping-particle":"","family":"Hughes","given":"Diarmaid","non-dropping-particle":"","parse-names":false,"suffix":""}],"container-title":"Proceedings of the National Academy of Sciences of the United States of America","id":"ITEM-5","issue":"2","issued":{"date-parts":[["1996"]]},"page":"906-907","title":"Muller's ratchet decreases fitness of a DNA-based microbe","type":"article-journal","volume":"93"}}],"schema":"https://github.com/citation-style-language/schema/raw/master/csl-citation.json"} </w:instrText>
+      </w:r>
+      <w:r>
+        <w:fldChar w:fldCharType="separate"/>
+      </w:r>
+      <w:r>
+        <w:rPr>
+          <w:vertAlign w:val="superscript"/>
+        </w:rPr>
+        <w:t>8,81–84</w:t>
+      </w:r>
+      <w:r>
+        <w:fldChar w:fldCharType="end"/>
+      </w:r>
+      <w:r>
+        <w:t>. A</w:t>
+      </w:r>
+      <w:r>
+        <w:t>sexual reproduction is a negative description based on the apparent absence of</w:t>
+      </w:r>
+      <w:r>
+        <w:t xml:space="preserve"> </w:t>
+      </w:r>
+      <w:r>
+        <w:t>sex</w:t>
+      </w:r>
+      <w:r>
+        <w:t xml:space="preserve">, but </w:t>
+      </w:r>
+      <w:r>
+        <w:t>absence of evidence does not equal evidence for absence</w:t>
+      </w:r>
+      <w:r>
+        <w:t xml:space="preserve"> </w:t>
+      </w:r>
+      <w:r>
+        <w:fldChar w:fldCharType="begin" w:fldLock="1"/>
+      </w:r>
+      <w:r>
+        <w:instrText xml:space="preserve"> ADDIN ZOTERO_ITEM CSL_CITATION {"citationID":"xs3pe0lN","properties":{"formattedCitation":"\\super 85\\nosupersub{}","plainCitation":"85","noteIndex":0},"citationItems":[{"id":"iHDLutT3/TSCaZB2p","uris":["http://www.mendeley.com/documents/?uuid=21ff96a8-dc90-4611-85d0-7a2602d82e8d"],"itemData":{"DOI":"10.1016/j.tree.2008.11.010","ISSN":"01695347","PMID":"19282047","abstract":"The predominance of sexual reproduction indicates that it must confer profound benefits, considering its significant costs relative to asexuality. However, definitively determining whether a lineage engages in sex is often complicated by the potential for cryptic sex, especially among unfamiliar organisms. Here we consider the strengths and weaknesses of various molecular- and organismal-based approaches for recognizing signs of sex and describe their applications and relevance to evolutionary biology. We review recent studies that use these methods; some analyses even dispute several 'ancient' asexual taxa, and suggest they are recently derived or might be covertly sexual. More broadly, a better understanding of which organisms have sex and how they do it will deepen our understanding of the distribution, maintenance and evolution of sexual reproduction. © 2008 Elsevier Ltd. All rights reserved.","author":[{"dropping-particle":"","family":"Schurko","given":"Andrew M.","non-dropping-particle":"","parse-names":false,"suffix":""},{"dropping-particle":"","family":"Neiman","given":"Maurine","non-dropping-particle":"","parse-names":false,"suffix":""},{"dropping-particle":"","family":"Logsdon","given":"John M.","non-dropping-particle":"","parse-names":false,"suffix":""}],"container-title":"Trends in Ecology and Evolution","id":"ITEM-1","issue":"4","issued":{"date-parts":[["2009"]]},"page":"208-217","title":"Signs of sex: what we know and how we know it","type":"article-journal","volume":"24"}}],"schema":"https://github.com/citation-style-language/schema/raw/master/csl-citation.json"} </w:instrText>
+      </w:r>
+      <w:r>
+        <w:fldChar w:fldCharType="separate"/>
+      </w:r>
+      <w:r>
+        <w:rPr>
+          <w:vertAlign w:val="superscript"/>
+        </w:rPr>
+        <w:t>85</w:t>
+      </w:r>
+      <w:r>
+        <w:fldChar w:fldCharType="end"/>
+      </w:r>
+      <w:r>
+        <w:t xml:space="preserve">. In many cases, cryptic sex and recombination occur to purge deleterious mutations </w:t>
+      </w:r>
+      <w:r>
+        <w:fldChar w:fldCharType="begin" w:fldLock="1"/>
+      </w:r>
+      <w:r>
+        <w:instrText xml:space="preserve"> ADDIN ZOTERO_ITEM CSL_CITATION {"citationID":"EJghfbkz","properties":{"formattedCitation":"\\super 8,19,85\\nosupersub{}","plainCitation":"8,19,85","noteIndex":0},"citationItems":[{"id":"iHDLutT3/TnuPcZ5z","uris":["http://www.mendeley.com/documents/?uuid=e2958bb6-dca7-4fdc-8096-5fe8f8a9c9bf"],"itemData":{"author":[{"dropping-particle":"","family":"Taylor","given":"J.W.","non-dropping-particle":"","parse-names":false,"suffix":""},{"dropping-particle":"","family":"Jacobson","given":"David J.","non-dropping-particle":"","parse-names":false,"suffix":""},{"dropping-particle":"","family":"Fisher","given":"Matthew C.","non-dropping-particle":"","parse-names":false,"suffix":""}],"container-title":"Annual Review of Phytopathology","id":"ITEM-1","issued":{"date-parts":[["1999"]]},"page":"197-246","title":"The evolution of asexual fungi: Reproduction, speciation and classification","type":"article-journal","volume":"37"}},{"id":"iHDLutT3/TSCaZB2p","uris":["http://www.mendeley.com/documents/?uuid=21ff96a8-dc90-4611-85d0-7a2602d82e8d"],"itemData":{"DOI":"10.1016/j.tree.2008.11.010","ISSN":"01695347","PMID":"19282047","abstract":"The predominance of sexual reproduction indicates that it must confer profound benefits, considering its significant costs relative to asexuality. However, definitively determining whether a lineage engages in sex is often complicated by the potential for cryptic sex, especially among unfamiliar organisms. Here we consider the strengths and weaknesses of various molecular- and organismal-based approaches for recognizing signs of sex and describe their applications and relevance to evolutionary biology. We review recent studies that use these methods; some analyses even dispute several 'ancient' asexual taxa, and suggest they are recently derived or might be covertly sexual. More broadly, a better understanding of which organisms have sex and how they do it will deepen our understanding of the distribution, maintenance and evolution of sexual reproduction. © 2008 Elsevier Ltd. All rights reserved.","author":[{"dropping-particle":"","family":"Schurko","given":"Andrew M.","non-dropping-particle":"","parse-names":false,"suffix":""},{"dropping-particle":"","family":"Neiman","given":"Maurine","non-dropping-particle":"","parse-names":false,"suffix":""},{"dropping-particle":"","family":"Logsdon","given":"John M.","non-dropping-particle":"","parse-names":false,"suffix":""}],"container-title":"Trends in Ecology and Evolution","id":"ITEM-2","issue":"4","issued":{"date-parts":[["2009"]]},"page":"208-217","title":"Signs of sex: what we know and how we know it","type":"article-journal","volume":"24"}},{"id":"iHDLutT3/ckD0tWfF","uris":["http://www.mendeley.com/documents/?uuid=19e86785-e154-4eef-b5a0-1c8e87cecc9b"],"itemData":{"DOI":"10.1094/9780890544525","ISBN":"9780890544501","abstract":"This interpretive guide is ideal for teachers and students of graduate-level plant pathology courses, as it provides a conceptual foundation of the genetics, ecology and evolution of plant pathogen populations while also introducing a wide array of examples that include plant pathogens of all major types: fungi, oomycetes, bacteria, viruses, and nematodes. Researchers and population biologists who wish to specifically study population biology in plant pathogens will also find this book an important tool, as it explains the basic tenets of population biology, population genetics, and the evolution of plant pathogens, and illustrates their applications in epidemiology and applied agriculture. Population Biology of Plant Pathogens is structured to explain the wonders of evolutionary phenomena in plant pathogens in a logical and orderly fashion Chapters one through six address foundational concepts in population genetics, such as genetic markers, genetic diversity, mutation and random genetic drift, natural selection, and migration and population structure. Chapters seven and eight cover recombination and clonality Chapters nine and ten address gene-for-gene systems and disease resistance Chapter 11 focuses on emerging plant diseases Chapter 12 illustrates applications of population biology in epidemiology and applied agriculture Population Biology of Plant Pathogens also contains other important features that further support learning. These include helpful sidebars that highlight topics to initiate discussion; concept summaries at the end of each chapter; a glossary of key terms, a list of commonly used abbreviations; recommended readings; and a comprehensive index.","author":[{"dropping-particle":"","family":"Milgroom","given":"Michael G.","non-dropping-particle":"","parse-names":false,"suffix":""}],"container-title":"APS Press","id":"ITEM-3","issued":{"date-parts":[["2015"]]},"title":"Population biology of plant pathogens: Genetics, ecology, and evolution","type":"book"}}],"schema":"https://github.com/citation-style-language/schema/raw/master/csl-citation.json"} </w:instrText>
+      </w:r>
+      <w:r>
+        <w:fldChar w:fldCharType="separate"/>
+      </w:r>
+      <w:r>
+        <w:rPr>
+          <w:vertAlign w:val="superscript"/>
+        </w:rPr>
+        <w:t>8,19,85</w:t>
+      </w:r>
+      <w:r>
+        <w:fldChar w:fldCharType="end"/>
+      </w:r>
+      <w:r>
+        <w:t xml:space="preserve">. In the case of </w:t>
+      </w:r>
+      <w:r>
+        <w:rPr>
+          <w:i/>
+        </w:rPr>
+        <w:t xml:space="preserve">X. </w:t>
       </w:r>
       <w:proofErr w:type="spellStart"/>
       <w:r>
-        <w:t>Jost’s</w:t>
+        <w:rPr>
+          <w:i/>
+        </w:rPr>
+        <w:t>necrophora</w:t>
       </w:r>
       <w:proofErr w:type="spellEnd"/>
       <w:r>
-        <w:t xml:space="preserve"> </w:t>
-      </w:r>
-      <w:r>
-        <w:rPr>
-          <w:i/>
-        </w:rPr>
-        <w:t>D</w:t>
-      </w:r>
-      <w:r>
-        <w:t xml:space="preserve"> statistics. The dataset containing </w:t>
+        <w:rPr>
+          <w:i/>
+        </w:rPr>
+        <w:t xml:space="preserve"> </w:t>
+      </w:r>
+      <w:r>
+        <w:t>we have both physical and molecular evidence of past sexual recombination, but it appears that sexual reproduction is uncommon or absent in soybean pathogen populations. However, if sexually recombining individuals exist in the population, they could contribute to the observed genetic variation.</w:t>
+      </w:r>
+    </w:p>
+    <w:p>
+      <w:pPr>
+        <w:ind w:firstLine="720"/>
+        <w:pPrChange w:id="130" w:author="Teddy Garcia Aroca" w:date="2023-06-12T10:16:00Z">
+          <w:pPr>
+            <w:spacing w:line="480" w:lineRule="auto"/>
+            <w:ind w:firstLine="720"/>
+          </w:pPr>
+        </w:pPrChange>
+      </w:pPr>
+      <w:r>
+        <w:t xml:space="preserve">Under the NPH, a single introduction of </w:t>
       </w:r>
       <w:r>
         <w:rPr>
@@ -15604,7 +15434,7 @@
         <w:t xml:space="preserve"> </w:t>
       </w:r>
       <w:r>
-        <w:t>162 genotypes, including one genotype from MO and one from the island of Martinique showed high genetic differentiation from the smallest populations (TN, MO, and Martinique) in the unfiltered dataset, highlighting the importance of comparing datasets with the same number of individuals or multi-locus genotypes. When the same dataset was filtered to remove the smallest populations (MO and Martinique), some differentiation could be seen from TN against all populations. But when the same dataset was filtered to remove SNPs with more than 10% missing data across genotypes (keeping all genotypes), no differentiation between states or among lineages was observed, suggesting missing data can influence our inferences.</w:t>
+        <w:t>could have led to a mostly clonal population.</w:t>
       </w:r>
     </w:p>
     <w:p>
@@ -15613,21 +15443,25 @@
         <w:autoSpaceDE w:val="0"/>
         <w:autoSpaceDN w:val="0"/>
         <w:adjustRightInd w:val="0"/>
-      </w:pPr>
-    </w:p>
-    <w:p>
-      <w:pPr>
+        <w:rPr>
+          <w:color w:val="000000" w:themeColor="text1"/>
+        </w:rPr>
+      </w:pPr>
+    </w:p>
+    <w:p>
+      <w:pPr>
+        <w:rPr>
+          <w:b/>
+          <w:i/>
+          <w:color w:val="000000" w:themeColor="text1"/>
+        </w:rPr>
+      </w:pPr>
+      <w:r>
         <w:rPr>
           <w:b/>
           <w:color w:val="000000" w:themeColor="text1"/>
         </w:rPr>
-      </w:pPr>
-      <w:r>
-        <w:rPr>
-          <w:b/>
-          <w:color w:val="000000" w:themeColor="text1"/>
-        </w:rPr>
-        <w:t>Overall conclusions</w:t>
+        <w:t>On the effect of missing data</w:t>
       </w:r>
     </w:p>
     <w:p>
@@ -15640,15 +15474,122 @@
     </w:p>
     <w:p>
       <w:pPr>
-        <w:pPrChange w:id="132" w:author="Teddy Garcia Aroca" w:date="2023-06-12T10:16:00Z">
+        <w:widowControl w:val="0"/>
+        <w:autoSpaceDE w:val="0"/>
+        <w:autoSpaceDN w:val="0"/>
+        <w:adjustRightInd w:val="0"/>
+        <w:pPrChange w:id="131" w:author="Teddy Garcia Aroca" w:date="2023-06-12T10:16:00Z">
           <w:pPr>
+            <w:widowControl w:val="0"/>
+            <w:autoSpaceDE w:val="0"/>
+            <w:autoSpaceDN w:val="0"/>
+            <w:adjustRightInd w:val="0"/>
             <w:spacing w:line="480" w:lineRule="auto"/>
           </w:pPr>
         </w:pPrChange>
       </w:pPr>
       <w:r>
         <w:tab/>
-        <w:t xml:space="preserve">Two lineages of </w:t>
+        <w:t xml:space="preserve">The effects of missing data were tested for </w:t>
+      </w:r>
+      <w:proofErr w:type="gramStart"/>
+      <w:r>
+        <w:t>the majority of</w:t>
+      </w:r>
+      <w:proofErr w:type="gramEnd"/>
+      <w:r>
+        <w:t xml:space="preserve"> our analyses. When a gradient of filtering parameters for different levels of minimum genotype quality (“</w:t>
+      </w:r>
+      <w:proofErr w:type="spellStart"/>
+      <w:r>
+        <w:t>minGQ</w:t>
+      </w:r>
+      <w:proofErr w:type="spellEnd"/>
+      <w:r>
+        <w:t xml:space="preserve">”), </w:t>
+      </w:r>
+      <w:r>
+        <w:t xml:space="preserve">minimum </w:t>
+      </w:r>
+      <w:r>
+        <w:lastRenderedPageBreak/>
+        <w:t xml:space="preserve">SNP positions </w:t>
+      </w:r>
+      <w:r>
+        <w:t xml:space="preserve">supporting a SNP at a given position (“min DP”), and maximum missing data per genotype in VCFTOOLS, no effect on the number of clusters determined by the </w:t>
+      </w:r>
+      <w:proofErr w:type="spellStart"/>
+      <w:r>
+        <w:t>Evanno</w:t>
+      </w:r>
+      <w:proofErr w:type="spellEnd"/>
+      <w:r>
+        <w:t xml:space="preserve"> method from STRUCTURE (based on F</w:t>
+      </w:r>
+      <w:r>
+        <w:rPr>
+          <w:vertAlign w:val="subscript"/>
+        </w:rPr>
+        <w:t>ST</w:t>
+      </w:r>
+      <w:r>
+        <w:t>) outputs was observed. However, the analyses were run for 1 million Markov Chain Monte Carlo (MCMC) generations maximum, and the split between clusters after 1 million generations was not tested for any dataset. More combinations of these parameters were not tested because of computational constraints.</w:t>
+      </w:r>
+    </w:p>
+    <w:p>
+      <w:pPr>
+        <w:widowControl w:val="0"/>
+        <w:autoSpaceDE w:val="0"/>
+        <w:autoSpaceDN w:val="0"/>
+        <w:adjustRightInd w:val="0"/>
+      </w:pPr>
+    </w:p>
+    <w:p>
+      <w:pPr>
+        <w:widowControl w:val="0"/>
+        <w:autoSpaceDE w:val="0"/>
+        <w:autoSpaceDN w:val="0"/>
+        <w:adjustRightInd w:val="0"/>
+        <w:ind w:firstLine="720"/>
+        <w:pPrChange w:id="132" w:author="Teddy Garcia Aroca" w:date="2023-06-12T10:16:00Z">
+          <w:pPr>
+            <w:widowControl w:val="0"/>
+            <w:autoSpaceDE w:val="0"/>
+            <w:autoSpaceDN w:val="0"/>
+            <w:adjustRightInd w:val="0"/>
+            <w:spacing w:line="480" w:lineRule="auto"/>
+            <w:ind w:firstLine="720"/>
+          </w:pPr>
+        </w:pPrChange>
+      </w:pPr>
+      <w:r>
+        <w:t>The effect of missing data was evident in calculations of population differentiation by G</w:t>
+      </w:r>
+      <w:r>
+        <w:rPr>
+          <w:vertAlign w:val="subscript"/>
+        </w:rPr>
+        <w:t>ST</w:t>
+      </w:r>
+      <w:r>
+        <w:t xml:space="preserve"> and </w:t>
+      </w:r>
+      <w:proofErr w:type="spellStart"/>
+      <w:r>
+        <w:t>Jost’s</w:t>
+      </w:r>
+      <w:proofErr w:type="spellEnd"/>
+      <w:r>
+        <w:t xml:space="preserve"> </w:t>
+      </w:r>
+      <w:r>
+        <w:rPr>
+          <w:i/>
+        </w:rPr>
+        <w:t>D</w:t>
+      </w:r>
+      <w:r>
+        <w:t xml:space="preserve"> statistics. The dataset containing </w:t>
       </w:r>
       <w:r>
         <w:rPr>
@@ -15671,47 +15612,39 @@
         <w:t xml:space="preserve"> </w:t>
       </w:r>
       <w:r>
-        <w:t xml:space="preserve">were detected from populations of the pathogen found in southern United States, with the potential for more sub-populations within these lineages. The center of origin of this pathogen remains unknown, but the presence of two lineages in the southern United States narrows down possible explanations for its appearance. For instance, the pathogen could be novel to soybean and endemic to forests in the region, supporting the EPH, consistent with historical records and specimens associated with TRD collected in the forest before the introduction of modern soybean cultivars. The two lineages could represent two separate adaptations/introductions to soybean from ancestral populations of the pathogen that survived on plant species found in the forest until soybean was introduced as a crop. Alternatively, the pathogen could have recently undergone two different population bottlenecks that reduced the number of lineages and population diversity in the region. Both lineages of </w:t>
-      </w:r>
-      <w:r>
-        <w:rPr>
-          <w:i/>
-        </w:rPr>
-        <w:t xml:space="preserve">X. </w:t>
-      </w:r>
-      <w:proofErr w:type="spellStart"/>
-      <w:r>
-        <w:rPr>
-          <w:i/>
-        </w:rPr>
-        <w:t>necrophora</w:t>
-      </w:r>
-      <w:proofErr w:type="spellEnd"/>
-      <w:r>
-        <w:rPr>
-          <w:i/>
-        </w:rPr>
-        <w:t xml:space="preserve"> </w:t>
-      </w:r>
-      <w:r>
-        <w:t>found in the southern United States were not completely clonal and resembled the expected index of association (</w:t>
-      </w:r>
-      <w:r>
-        <w:rPr>
-          <w:i/>
-        </w:rPr>
-        <w:t>I</w:t>
-      </w:r>
-      <w:r>
-        <w:rPr>
-          <w:i/>
-          <w:vertAlign w:val="subscript"/>
-        </w:rPr>
-        <w:t>A</w:t>
-      </w:r>
-      <w:r>
-        <w:t>) for partially sexual (mostly clonal) populations, suggesting either cryptic or past sexual recombination, also supporting the EPH. The EPH would be challenged if more genetically diverse populations with higher rates of sexual recombination are reported in soybean pathogen populations found outside of the region covered in this study.</w:t>
-      </w:r>
+        <w:t>162 genotypes, including one genotype from MO and one from the island of Martinique showed high genetic differentiation from the smallest populations (TN, MO, and Martinique) in the unfiltered dataset, highlighting the importance of comparing datasets with the same number of individuals or multi-locus genotypes. When the same dataset was filtered to remove the smallest populations (MO and Martinique), some differentiation could be seen from TN against all populations. But when the same dataset was filtered to remove SNPs with more than 10% missing data across genotypes (keeping all genotypes), no differentiation between states or among lineages was observed, suggesting missing data can influence our inferences.</w:t>
+      </w:r>
+    </w:p>
+    <w:p>
+      <w:pPr>
+        <w:widowControl w:val="0"/>
+        <w:autoSpaceDE w:val="0"/>
+        <w:autoSpaceDN w:val="0"/>
+        <w:adjustRightInd w:val="0"/>
+      </w:pPr>
+    </w:p>
+    <w:p>
+      <w:pPr>
+        <w:rPr>
+          <w:b/>
+          <w:color w:val="000000" w:themeColor="text1"/>
+        </w:rPr>
+      </w:pPr>
+      <w:r>
+        <w:rPr>
+          <w:b/>
+          <w:color w:val="000000" w:themeColor="text1"/>
+        </w:rPr>
+        <w:t>Overall conclusions</w:t>
+      </w:r>
+    </w:p>
+    <w:p>
+      <w:pPr>
+        <w:widowControl w:val="0"/>
+        <w:autoSpaceDE w:val="0"/>
+        <w:autoSpaceDN w:val="0"/>
+        <w:adjustRightInd w:val="0"/>
+      </w:pPr>
     </w:p>
     <w:p>
       <w:pPr>
@@ -15721,6 +15654,72 @@
           </w:pPr>
         </w:pPrChange>
       </w:pPr>
+      <w:r>
+        <w:tab/>
+        <w:t xml:space="preserve">Two lineages of </w:t>
+      </w:r>
+      <w:r>
+        <w:rPr>
+          <w:i/>
+        </w:rPr>
+        <w:t xml:space="preserve">X. </w:t>
+      </w:r>
+      <w:proofErr w:type="spellStart"/>
+      <w:r>
+        <w:rPr>
+          <w:i/>
+        </w:rPr>
+        <w:t>necrophora</w:t>
+      </w:r>
+      <w:proofErr w:type="spellEnd"/>
+      <w:r>
+        <w:rPr>
+          <w:i/>
+        </w:rPr>
+        <w:t xml:space="preserve"> </w:t>
+      </w:r>
+      <w:r>
+        <w:t xml:space="preserve">were detected from populations of the pathogen found in southern United States, with the potential for more sub-populations within these lineages. The center of origin of this pathogen remains unknown, but the presence of two lineages in the southern United States narrows down possible explanations for its appearance. For instance, the pathogen could be novel to soybean and endemic to forests in the region, supporting the EPH, consistent with historical records and specimens associated with TRD collected in the forest before the introduction of modern soybean cultivars. The two lineages could represent two separate adaptations/introductions to soybean from ancestral populations of the pathogen that survived on plant species found in the forest until soybean was introduced as a crop. Alternatively, the pathogen could have recently undergone two different population bottlenecks that reduced the number of lineages and population diversity in the region. Both lineages of </w:t>
+      </w:r>
+      <w:r>
+        <w:rPr>
+          <w:i/>
+        </w:rPr>
+        <w:t xml:space="preserve">X. </w:t>
+      </w:r>
+      <w:proofErr w:type="spellStart"/>
+      <w:r>
+        <w:rPr>
+          <w:i/>
+        </w:rPr>
+        <w:t>necrophora</w:t>
+      </w:r>
+      <w:proofErr w:type="spellEnd"/>
+      <w:r>
+        <w:rPr>
+          <w:i/>
+        </w:rPr>
+        <w:t xml:space="preserve"> </w:t>
+      </w:r>
+      <w:r>
+        <w:t>found in the southern United States were not completely clonal and resembled the expected index of association (</w:t>
+      </w:r>
+      <w:r>
+        <w:rPr>
+          <w:i/>
+        </w:rPr>
+        <w:t>I</w:t>
+      </w:r>
+      <w:r>
+        <w:rPr>
+          <w:i/>
+          <w:vertAlign w:val="subscript"/>
+        </w:rPr>
+        <w:t>A</w:t>
+      </w:r>
+      <w:r>
+        <w:t>) for partially sexual (mostly clonal) populations, suggesting either cryptic or past sexual recombination, also supporting the EPH. The EPH would be challenged if more genetically diverse populations with higher rates of sexual recombination are reported in soybean pathogen populations found outside of the region covered in this study.</w:t>
+      </w:r>
     </w:p>
     <w:p>
       <w:pPr>
@@ -15730,7 +15729,16 @@
           </w:pPr>
         </w:pPrChange>
       </w:pPr>
-      <w:commentRangeStart w:id="135"/>
+    </w:p>
+    <w:p>
+      <w:pPr>
+        <w:pPrChange w:id="135" w:author="Teddy Garcia Aroca" w:date="2023-06-12T10:16:00Z">
+          <w:pPr>
+            <w:spacing w:line="480" w:lineRule="auto"/>
+          </w:pPr>
+        </w:pPrChange>
+      </w:pPr>
+      <w:commentRangeStart w:id="136"/>
       <w:r>
         <w:t xml:space="preserve">The genetic makeup of the pathogen population(s) could be used to address questions regarding its origin. For instance, the genotypic diversity observed within populations could help determine the center of biodiversity because source pathogen populations are expected to be more diverse than introduced or newly established populations, simply because introduced populations would have a smaller effective population </w:t>
       </w:r>
@@ -15901,26 +15909,26 @@
       <w:r>
         <w:t xml:space="preserve"> to explain the appearance of TRD on soybean in the US. </w:t>
       </w:r>
-      <w:commentRangeEnd w:id="135"/>
+      <w:commentRangeEnd w:id="136"/>
       <w:r>
         <w:rPr>
           <w:rStyle w:val="CommentReference"/>
         </w:rPr>
-        <w:commentReference w:id="135"/>
+        <w:commentReference w:id="136"/>
       </w:r>
     </w:p>
     <w:p/>
     <w:p>
       <w:pPr>
         <w:ind w:firstLine="720"/>
-        <w:pPrChange w:id="136" w:author="Teddy Garcia Aroca" w:date="2023-06-12T10:16:00Z">
+        <w:pPrChange w:id="137" w:author="Teddy Garcia Aroca" w:date="2023-06-12T10:16:00Z">
           <w:pPr>
             <w:spacing w:line="480" w:lineRule="auto"/>
             <w:ind w:firstLine="720"/>
           </w:pPr>
         </w:pPrChange>
       </w:pPr>
-      <w:commentRangeStart w:id="137"/>
+      <w:commentRangeStart w:id="138"/>
       <w:r>
         <w:t xml:space="preserve">Population structure, defined as the genetic structure or differentiation between groups of individuals that share similar levels of within-group genetic variation, can be influenced by many factors, including </w:t>
       </w:r>
@@ -16191,12 +16199,12 @@
       <w:r>
         <w:t xml:space="preserve"> Other hypotheses regarding the migration pathways and spread of the pathogen throughout the region remain to be tested.</w:t>
       </w:r>
-      <w:commentRangeEnd w:id="137"/>
+      <w:commentRangeEnd w:id="138"/>
       <w:r>
         <w:rPr>
           <w:rStyle w:val="CommentReference"/>
         </w:rPr>
-        <w:commentReference w:id="137"/>
+        <w:commentReference w:id="138"/>
       </w:r>
     </w:p>
     <w:p>
@@ -16208,7 +16216,7 @@
       <w:pPr>
         <w:spacing w:line="480" w:lineRule="auto"/>
         <w:rPr>
-          <w:del w:id="138" w:author="Teddy Garcia Aroca" w:date="2023-06-12T10:16:00Z"/>
+          <w:del w:id="139" w:author="Teddy Garcia Aroca" w:date="2023-06-12T10:16:00Z"/>
         </w:rPr>
       </w:pPr>
     </w:p>
@@ -16234,16 +16242,16 @@
       <w:r>
         <w:t>for all the support and resources provided by the LSU High Performance Computers and Information Technology personnel</w:t>
       </w:r>
-      <w:commentRangeStart w:id="139"/>
+      <w:commentRangeStart w:id="140"/>
       <w:r>
         <w:t>.</w:t>
       </w:r>
-      <w:commentRangeEnd w:id="139"/>
+      <w:commentRangeEnd w:id="140"/>
       <w:r>
         <w:rPr>
           <w:rStyle w:val="CommentReference"/>
         </w:rPr>
-        <w:commentReference w:id="139"/>
+        <w:commentReference w:id="140"/>
       </w:r>
     </w:p>
     <w:p/>
@@ -19325,7 +19333,7 @@
       <w:pPr>
         <w:jc w:val="center"/>
       </w:pPr>
-      <w:commentRangeStart w:id="140"/>
+      <w:commentRangeStart w:id="141"/>
     </w:p>
     <w:p/>
     <w:p>
@@ -19436,19 +19444,19 @@
       <w:r>
         <w:br w:type="page"/>
       </w:r>
-      <w:commentRangeEnd w:id="140"/>
+      <w:commentRangeEnd w:id="141"/>
       <w:r>
         <w:rPr>
           <w:rStyle w:val="CommentReference"/>
         </w:rPr>
-        <w:commentReference w:id="140"/>
+        <w:commentReference w:id="141"/>
       </w:r>
     </w:p>
     <w:p>
       <w:pPr>
         <w:jc w:val="center"/>
       </w:pPr>
-      <w:commentRangeStart w:id="141"/>
+      <w:commentRangeStart w:id="142"/>
     </w:p>
     <w:p/>
     <w:p>
@@ -19620,12 +19628,12 @@
         </w:rPr>
         <w:t>.</w:t>
       </w:r>
-      <w:commentRangeEnd w:id="141"/>
+      <w:commentRangeEnd w:id="142"/>
       <w:r>
         <w:rPr>
           <w:rStyle w:val="CommentReference"/>
         </w:rPr>
-        <w:commentReference w:id="141"/>
+        <w:commentReference w:id="142"/>
       </w:r>
     </w:p>
     <w:p>
@@ -19846,7 +19854,7 @@
           <w:b/>
         </w:rPr>
       </w:pPr>
-      <w:commentRangeStart w:id="142"/>
+      <w:commentRangeStart w:id="143"/>
     </w:p>
     <w:p/>
     <w:p>
@@ -20018,7 +20026,7 @@
         </w:rPr>
         <w:t xml:space="preserve"> populations hypothesized outside of PCA and DAPC analyses (states), including lineages determined by the software ADMIXTURE (C). Bars on panel D represent the posterior probability of membership for each genotype calculated under the hypothesis of two lineages.</w:t>
       </w:r>
-      <w:commentRangeEnd w:id="142"/>
+      <w:commentRangeEnd w:id="143"/>
       <w:r>
         <w:rPr>
           <w:rStyle w:val="CommentReference"/>
@@ -20026,7 +20034,7 @@
           <w:iCs w:val="0"/>
           <w:color w:val="auto"/>
         </w:rPr>
-        <w:commentReference w:id="142"/>
+        <w:commentReference w:id="143"/>
       </w:r>
     </w:p>
     <w:p>
@@ -20052,7 +20060,7 @@
         <w:autoSpaceDN w:val="0"/>
         <w:adjustRightInd w:val="0"/>
       </w:pPr>
-      <w:commentRangeStart w:id="143"/>
+      <w:commentRangeStart w:id="144"/>
     </w:p>
     <w:p>
       <w:pPr>
@@ -20183,100 +20191,6 @@
           <w:szCs w:val="24"/>
         </w:rPr>
         <w:t xml:space="preserve"> and </w:t>
-      </w:r>
-      <m:oMath>
-        <m:acc>
-          <m:accPr>
-            <m:chr m:val="̅"/>
-            <m:ctrlPr>
-              <w:ins w:id="144" w:author="Teddy Garcia Aroca" w:date="2023-06-14T14:16:00Z">
-                <w:rPr>
-                  <w:rFonts w:ascii="Cambria Math" w:hAnsi="Cambria Math"/>
-                  <w:i w:val="0"/>
-                  <w:iCs w:val="0"/>
-                  <w:color w:val="000000" w:themeColor="text1"/>
-                  <w:sz w:val="24"/>
-                  <w:szCs w:val="24"/>
-                </w:rPr>
-              </w:ins>
-            </m:ctrlPr>
-          </m:accPr>
-          <m:e>
-            <m:r>
-              <w:rPr>
-                <w:rFonts w:ascii="Cambria Math" w:hAnsi="Cambria Math"/>
-                <w:color w:val="000000" w:themeColor="text1"/>
-                <w:sz w:val="24"/>
-                <w:szCs w:val="24"/>
-              </w:rPr>
-              <m:t>r</m:t>
-            </m:r>
-          </m:e>
-        </m:acc>
-      </m:oMath>
-      <w:r>
-        <w:rPr>
-          <w:i w:val="0"/>
-          <w:color w:val="000000" w:themeColor="text1"/>
-          <w:sz w:val="24"/>
-          <w:szCs w:val="24"/>
-          <w:vertAlign w:val="subscript"/>
-        </w:rPr>
-        <w:t xml:space="preserve">d </w:t>
-      </w:r>
-      <w:r>
-        <w:rPr>
-          <w:i w:val="0"/>
-          <w:color w:val="000000" w:themeColor="text1"/>
-          <w:sz w:val="24"/>
-          <w:szCs w:val="24"/>
-        </w:rPr>
-        <w:t xml:space="preserve">calculations for 160 </w:t>
-      </w:r>
-      <w:proofErr w:type="spellStart"/>
-      <w:r>
-        <w:rPr>
-          <w:color w:val="000000" w:themeColor="text1"/>
-          <w:sz w:val="24"/>
-          <w:szCs w:val="24"/>
-        </w:rPr>
-        <w:t>Xylaria</w:t>
-      </w:r>
-      <w:proofErr w:type="spellEnd"/>
-      <w:r>
-        <w:rPr>
-          <w:color w:val="000000" w:themeColor="text1"/>
-          <w:sz w:val="24"/>
-          <w:szCs w:val="24"/>
-        </w:rPr>
-        <w:t xml:space="preserve"> </w:t>
-      </w:r>
-      <w:proofErr w:type="spellStart"/>
-      <w:r>
-        <w:rPr>
-          <w:color w:val="000000" w:themeColor="text1"/>
-          <w:sz w:val="24"/>
-          <w:szCs w:val="24"/>
-        </w:rPr>
-        <w:t>necrophora</w:t>
-      </w:r>
-      <w:proofErr w:type="spellEnd"/>
-      <w:r>
-        <w:rPr>
-          <w:color w:val="000000" w:themeColor="text1"/>
-          <w:sz w:val="24"/>
-          <w:szCs w:val="24"/>
-        </w:rPr>
-        <w:t xml:space="preserve"> </w:t>
-      </w:r>
-      <w:r>
-        <w:rPr>
-          <w:i w:val="0"/>
-          <w:color w:val="000000" w:themeColor="text1"/>
-          <w:sz w:val="24"/>
-          <w:szCs w:val="24"/>
-        </w:rPr>
-        <w:t xml:space="preserve">genotypes. A. Distribution and calculations of </w:t>
       </w:r>
       <m:oMath>
         <m:acc>
@@ -20316,7 +20230,7 @@
           <w:szCs w:val="24"/>
           <w:vertAlign w:val="subscript"/>
         </w:rPr>
-        <w:t>d</w:t>
+        <w:t xml:space="preserve">d </w:t>
       </w:r>
       <w:r>
         <w:rPr>
@@ -20325,7 +20239,52 @@
           <w:sz w:val="24"/>
           <w:szCs w:val="24"/>
         </w:rPr>
-        <w:t xml:space="preserve"> and its probability in 999 permutations for Lineage 1. B. Distribution and calculations of </w:t>
+        <w:t xml:space="preserve">calculations for 160 </w:t>
+      </w:r>
+      <w:proofErr w:type="spellStart"/>
+      <w:r>
+        <w:rPr>
+          <w:color w:val="000000" w:themeColor="text1"/>
+          <w:sz w:val="24"/>
+          <w:szCs w:val="24"/>
+        </w:rPr>
+        <w:t>Xylaria</w:t>
+      </w:r>
+      <w:proofErr w:type="spellEnd"/>
+      <w:r>
+        <w:rPr>
+          <w:color w:val="000000" w:themeColor="text1"/>
+          <w:sz w:val="24"/>
+          <w:szCs w:val="24"/>
+        </w:rPr>
+        <w:t xml:space="preserve"> </w:t>
+      </w:r>
+      <w:proofErr w:type="spellStart"/>
+      <w:r>
+        <w:rPr>
+          <w:color w:val="000000" w:themeColor="text1"/>
+          <w:sz w:val="24"/>
+          <w:szCs w:val="24"/>
+        </w:rPr>
+        <w:t>necrophora</w:t>
+      </w:r>
+      <w:proofErr w:type="spellEnd"/>
+      <w:r>
+        <w:rPr>
+          <w:color w:val="000000" w:themeColor="text1"/>
+          <w:sz w:val="24"/>
+          <w:szCs w:val="24"/>
+        </w:rPr>
+        <w:t xml:space="preserve"> </w:t>
+      </w:r>
+      <w:r>
+        <w:rPr>
+          <w:i w:val="0"/>
+          <w:color w:val="000000" w:themeColor="text1"/>
+          <w:sz w:val="24"/>
+          <w:szCs w:val="24"/>
+        </w:rPr>
+        <w:t xml:space="preserve">genotypes. A. Distribution and calculations of </w:t>
       </w:r>
       <m:oMath>
         <m:acc>
@@ -20374,24 +20333,47 @@
           <w:sz w:val="24"/>
           <w:szCs w:val="24"/>
         </w:rPr>
-        <w:t xml:space="preserve"> and its probability in 999 permutations for Lineage 2. C-D. Simulated </w:t>
-      </w:r>
-      <w:r>
-        <w:rPr>
-          <w:color w:val="000000" w:themeColor="text1"/>
-          <w:sz w:val="24"/>
-          <w:szCs w:val="24"/>
-        </w:rPr>
-        <w:t>I</w:t>
-      </w:r>
-      <w:r>
-        <w:rPr>
+        <w:t xml:space="preserve"> and its probability in 999 permutations for Lineage 1. B. Distribution and calculations of </w:t>
+      </w:r>
+      <m:oMath>
+        <m:acc>
+          <m:accPr>
+            <m:chr m:val="̅"/>
+            <m:ctrlPr>
+              <w:ins w:id="147" w:author="Teddy Garcia Aroca" w:date="2023-06-14T14:16:00Z">
+                <w:rPr>
+                  <w:rFonts w:ascii="Cambria Math" w:hAnsi="Cambria Math"/>
+                  <w:i w:val="0"/>
+                  <w:iCs w:val="0"/>
+                  <w:color w:val="000000" w:themeColor="text1"/>
+                  <w:sz w:val="24"/>
+                  <w:szCs w:val="24"/>
+                </w:rPr>
+              </w:ins>
+            </m:ctrlPr>
+          </m:accPr>
+          <m:e>
+            <m:r>
+              <w:rPr>
+                <w:rFonts w:ascii="Cambria Math" w:hAnsi="Cambria Math"/>
+                <w:color w:val="000000" w:themeColor="text1"/>
+                <w:sz w:val="24"/>
+                <w:szCs w:val="24"/>
+              </w:rPr>
+              <m:t>r</m:t>
+            </m:r>
+          </m:e>
+        </m:acc>
+      </m:oMath>
+      <w:r>
+        <w:rPr>
+          <w:i w:val="0"/>
           <w:color w:val="000000" w:themeColor="text1"/>
           <w:sz w:val="24"/>
           <w:szCs w:val="24"/>
           <w:vertAlign w:val="subscript"/>
         </w:rPr>
-        <w:t>A</w:t>
+        <w:t>d</w:t>
       </w:r>
       <w:r>
         <w:rPr>
@@ -20400,7 +20382,7 @@
           <w:sz w:val="24"/>
           <w:szCs w:val="24"/>
         </w:rPr>
-        <w:t xml:space="preserve"> for sexual, semi-clonal and mostly clonal compared to the </w:t>
+        <w:t xml:space="preserve"> and its probability in 999 permutations for Lineage 2. C-D. Simulated </w:t>
       </w:r>
       <w:r>
         <w:rPr>
@@ -20426,9 +20408,35 @@
           <w:sz w:val="24"/>
           <w:szCs w:val="24"/>
         </w:rPr>
+        <w:t xml:space="preserve"> for sexual, semi-clonal and mostly clonal compared to the </w:t>
+      </w:r>
+      <w:r>
+        <w:rPr>
+          <w:color w:val="000000" w:themeColor="text1"/>
+          <w:sz w:val="24"/>
+          <w:szCs w:val="24"/>
+        </w:rPr>
+        <w:t>I</w:t>
+      </w:r>
+      <w:r>
+        <w:rPr>
+          <w:color w:val="000000" w:themeColor="text1"/>
+          <w:sz w:val="24"/>
+          <w:szCs w:val="24"/>
+          <w:vertAlign w:val="subscript"/>
+        </w:rPr>
+        <w:t>A</w:t>
+      </w:r>
+      <w:r>
+        <w:rPr>
+          <w:i w:val="0"/>
+          <w:color w:val="000000" w:themeColor="text1"/>
+          <w:sz w:val="24"/>
+          <w:szCs w:val="24"/>
+        </w:rPr>
         <w:t xml:space="preserve"> calculated for lineage 1 (C) and Lineage 2 (D). Simulated values are presented in greyscale.</w:t>
       </w:r>
-      <w:commentRangeEnd w:id="143"/>
+      <w:commentRangeEnd w:id="144"/>
       <w:r>
         <w:rPr>
           <w:rStyle w:val="CommentReference"/>
@@ -20436,7 +20444,7 @@
           <w:iCs w:val="0"/>
           <w:color w:val="auto"/>
         </w:rPr>
-        <w:commentReference w:id="143"/>
+        <w:commentReference w:id="144"/>
       </w:r>
     </w:p>
     <w:p>
@@ -20563,7 +20571,7 @@
       </w:r>
     </w:p>
   </w:comment>
-  <w:comment w:id="96" w:author="Garcia Aroca, Teddy G" w:date="2022-07-19T12:18:00Z" w:initials="GATG">
+  <w:comment w:id="97" w:author="Garcia Aroca, Teddy G" w:date="2022-07-19T12:18:00Z" w:initials="GATG">
     <w:p>
       <w:pPr>
         <w:pStyle w:val="CommentText"/>
@@ -20579,7 +20587,7 @@
       </w:r>
     </w:p>
   </w:comment>
-  <w:comment w:id="100" w:author="Teddy Garcia Aroca" w:date="2023-06-06T13:52:00Z" w:initials="TGA">
+  <w:comment w:id="101" w:author="Teddy Garcia Aroca" w:date="2023-06-06T13:52:00Z" w:initials="TGA">
     <w:p>
       <w:r>
         <w:rPr>
@@ -20595,7 +20603,7 @@
       </w:r>
     </w:p>
   </w:comment>
-  <w:comment w:id="104" w:author="Teddy Garcia-Aroca" w:date="2022-11-14T12:25:00Z" w:initials="TGA">
+  <w:comment w:id="105" w:author="Teddy Garcia-Aroca" w:date="2022-11-14T12:25:00Z" w:initials="TGA">
     <w:p>
       <w:r>
         <w:rPr>
@@ -20608,7 +20616,7 @@
       </w:r>
     </w:p>
   </w:comment>
-  <w:comment w:id="111" w:author="Garcia Aroca, Teddy Gabriel" w:date="2022-02-20T11:13:00Z" w:initials="GATG">
+  <w:comment w:id="112" w:author="Garcia Aroca, Teddy Gabriel" w:date="2022-02-20T11:13:00Z" w:initials="GATG">
     <w:p>
       <w:pPr>
         <w:pStyle w:val="CommentText"/>
@@ -20624,7 +20632,7 @@
       </w:r>
     </w:p>
   </w:comment>
-  <w:comment w:id="135" w:author="Garcia Aroca, Teddy G" w:date="2022-05-29T14:23:00Z" w:initials="GATG">
+  <w:comment w:id="136" w:author="Garcia Aroca, Teddy G" w:date="2022-05-29T14:23:00Z" w:initials="GATG">
     <w:p>
       <w:pPr>
         <w:pStyle w:val="CommentText"/>
@@ -20640,7 +20648,7 @@
       </w:r>
     </w:p>
   </w:comment>
-  <w:comment w:id="137" w:author="Garcia Aroca, Teddy G" w:date="2022-05-29T14:24:00Z" w:initials="GATG">
+  <w:comment w:id="138" w:author="Garcia Aroca, Teddy G" w:date="2022-05-29T14:24:00Z" w:initials="GATG">
     <w:p>
       <w:pPr>
         <w:pStyle w:val="CommentText"/>
@@ -20656,7 +20664,7 @@
       </w:r>
     </w:p>
   </w:comment>
-  <w:comment w:id="139" w:author="Teddy Garcia-Aroca" w:date="2023-02-20T11:49:00Z" w:initials="TGA">
+  <w:comment w:id="140" w:author="Teddy Garcia-Aroca" w:date="2023-02-20T11:49:00Z" w:initials="TGA">
     <w:p>
       <w:r>
         <w:rPr>
@@ -20666,22 +20674,6 @@
       </w:r>
       <w:r>
         <w:t>Remove if Jeremy becomes a formal author.</w:t>
-      </w:r>
-    </w:p>
-  </w:comment>
-  <w:comment w:id="140" w:author="Garcia Aroca, Teddy Gabriel" w:date="2022-02-20T11:07:00Z" w:initials="GATG">
-    <w:p>
-      <w:pPr>
-        <w:pStyle w:val="CommentText"/>
-      </w:pPr>
-      <w:r>
-        <w:rPr>
-          <w:rStyle w:val="CommentReference"/>
-        </w:rPr>
-        <w:annotationRef/>
-      </w:r>
-      <w:r>
-        <w:t>Figure not needed</w:t>
       </w:r>
     </w:p>
   </w:comment>
@@ -20697,11 +20689,27 @@
         <w:annotationRef/>
       </w:r>
       <w:r>
+        <w:t>Figure not needed</w:t>
+      </w:r>
+    </w:p>
+  </w:comment>
+  <w:comment w:id="142" w:author="Garcia Aroca, Teddy Gabriel" w:date="2022-02-20T11:07:00Z" w:initials="GATG">
+    <w:p>
+      <w:pPr>
+        <w:pStyle w:val="CommentText"/>
+      </w:pPr>
+      <w:r>
+        <w:rPr>
+          <w:rStyle w:val="CommentReference"/>
+        </w:rPr>
+        <w:annotationRef/>
+      </w:r>
+      <w:r>
         <w:t>Better figure needed</w:t>
       </w:r>
     </w:p>
   </w:comment>
-  <w:comment w:id="142" w:author="Garcia Aroca, Teddy Gabriel" w:date="2022-02-20T11:09:00Z" w:initials="GATG">
+  <w:comment w:id="143" w:author="Garcia Aroca, Teddy Gabriel" w:date="2022-02-20T11:09:00Z" w:initials="GATG">
     <w:p>
       <w:pPr>
         <w:pStyle w:val="CommentText"/>
@@ -20717,7 +20725,7 @@
       </w:r>
     </w:p>
   </w:comment>
-  <w:comment w:id="143" w:author="Garcia Aroca, Teddy Gabriel" w:date="2022-02-20T11:12:00Z" w:initials="GATG">
+  <w:comment w:id="144" w:author="Garcia Aroca, Teddy Gabriel" w:date="2022-02-20T11:12:00Z" w:initials="GATG">
     <w:p>
       <w:pPr>
         <w:pStyle w:val="CommentText"/>

</xml_diff>